<commit_message>
added informe scaffold, gem to msconvert
</commit_message>
<xml_diff>
--- a/public/plantillas/PLAN_PREVENCION.docx
+++ b/public/plantillas/PLAN_PREVENCION.docx
@@ -160,19 +160,25 @@
         <w:jc w:val="center"/>
       </w:pPr>
       <w:bookmarkStart w:id="0" w:name="_pkz0t8gk2bkz" w:colFirst="0" w:colLast="0"/>
+      <w:bookmarkStart w:id="1" w:name="nombreEmpresa"/>
       <w:bookmarkEnd w:id="0"/>
       <w:r>
-        <w:t>&lt;</w:t>
-      </w:r>
-      <w:proofErr w:type="spellStart"/>
+        <w:t>{</w:t>
+      </w:r>
+      <w:r>
+        <w:t>%= @</w:t>
+      </w:r>
       <w:r>
         <w:t>nombreEmpresa</w:t>
       </w:r>
-      <w:proofErr w:type="spellEnd"/>
-      <w:r>
-        <w:t>&gt;</w:t>
-      </w:r>
-    </w:p>
+      <w:r>
+        <w:t xml:space="preserve"> %</w:t>
+      </w:r>
+      <w:r>
+        <w:t>}</w:t>
+      </w:r>
+    </w:p>
+    <w:bookmarkEnd w:id="1"/>
     <w:p>
       <w:pPr>
         <w:spacing w:line="240" w:lineRule="auto"/>
@@ -209,8 +215,8 @@
         <w:spacing w:line="240" w:lineRule="auto"/>
         <w:jc w:val="both"/>
       </w:pPr>
-      <w:bookmarkStart w:id="1" w:name="_vj116vay5myp" w:colFirst="0" w:colLast="0"/>
-      <w:bookmarkEnd w:id="1"/>
+      <w:bookmarkStart w:id="2" w:name="_vj116vay5myp" w:colFirst="0" w:colLast="0"/>
+      <w:bookmarkEnd w:id="2"/>
       <w:r>
         <w:lastRenderedPageBreak/>
         <w:t>ÍNDICE</w:t>
@@ -494,10 +500,7 @@
           </w:pPr>
           <w:hyperlink w:anchor="_i189gxbsskqv">
             <w:r>
-              <w:t>6.1 Estru</w:t>
-            </w:r>
-            <w:r>
-              <w:t>ctura Organizativa de la empresa.</w:t>
+              <w:t>6.1 Estructura Organizativa de la empresa.</w:t>
             </w:r>
           </w:hyperlink>
           <w:r>
@@ -593,10 +596,7 @@
           </w:pPr>
           <w:hyperlink w:anchor="_k8ewq0oil8l3">
             <w:r>
-              <w:t>Responsabilidades y funciones de los tr</w:t>
-            </w:r>
-            <w:r>
-              <w:t>abajadores.</w:t>
+              <w:t>Responsabilidades y funciones de los trabajadores.</w:t>
             </w:r>
           </w:hyperlink>
           <w:r>
@@ -820,10 +820,7 @@
           </w:pPr>
           <w:hyperlink w:anchor="_4ujw7cuavgss">
             <w:r>
-              <w:t>Téc</w:t>
-            </w:r>
-            <w:r>
-              <w:t>nico de prevención nivel básico:</w:t>
+              <w:t>Técnico de prevención nivel básico:</w:t>
             </w:r>
           </w:hyperlink>
           <w:r>
@@ -927,10 +924,7 @@
           </w:pPr>
           <w:hyperlink w:anchor="_pir5lm6pa9ih">
             <w:r>
-              <w:t>Procedimien</w:t>
-            </w:r>
-            <w:r>
-              <w:t>tos/procesos y prácticas preventivas:</w:t>
+              <w:t>Procedimientos/procesos y prácticas preventivas:</w:t>
             </w:r>
           </w:hyperlink>
           <w:r>
@@ -972,10 +966,7 @@
             <w:fldChar w:fldCharType="begin"/>
           </w:r>
           <w:r>
-            <w:instrText xml:space="preserve"> PAGEREF _q8c</w:instrText>
-          </w:r>
-          <w:r>
-            <w:instrText xml:space="preserve">n16tssok3 \h </w:instrText>
+            <w:instrText xml:space="preserve"> PAGEREF _q8cn16tssok3 \h </w:instrText>
           </w:r>
           <w:r>
             <w:fldChar w:fldCharType="separate"/>
@@ -1125,10 +1116,7 @@
           </w:pPr>
           <w:hyperlink w:anchor="_ildc971btd6v">
             <w:r>
-              <w:t xml:space="preserve">Procedimiento de actuación en caso accidente </w:t>
-            </w:r>
-            <w:r>
-              <w:t>de trabajo</w:t>
+              <w:t>Procedimiento de actuación en caso accidente de trabajo</w:t>
             </w:r>
           </w:hyperlink>
           <w:r>
@@ -1232,10 +1220,7 @@
           </w:pPr>
           <w:hyperlink w:anchor="_tqx0r1ih7ytc">
             <w:r>
-              <w:t>8.1 Descripción del centro o centros de t</w:t>
-            </w:r>
-            <w:r>
-              <w:t>rabajo.</w:t>
+              <w:t>8.1 Descripción del centro o centros de trabajo.</w:t>
             </w:r>
           </w:hyperlink>
           <w:r>
@@ -1468,8 +1453,8 @@
         <w:spacing w:line="240" w:lineRule="auto"/>
         <w:jc w:val="both"/>
       </w:pPr>
-      <w:bookmarkStart w:id="2" w:name="_pf6befunw0z2" w:colFirst="0" w:colLast="0"/>
-      <w:bookmarkEnd w:id="2"/>
+      <w:bookmarkStart w:id="3" w:name="_pf6befunw0z2" w:colFirst="0" w:colLast="0"/>
+      <w:bookmarkEnd w:id="3"/>
       <w:r>
         <w:t>1. OBJETO Y ALCANCE.</w:t>
       </w:r>
@@ -1496,19 +1481,7 @@
         <w:rPr>
           <w:rFonts w:ascii="Calibri" w:eastAsia="Calibri" w:hAnsi="Calibri" w:cs="Calibri"/>
         </w:rPr>
-        <w:t>El presente Plan de Prevención de Riesgos Laborales pretende ser la herrami</w:t>
-      </w:r>
-      <w:r>
-        <w:rPr>
-          <w:rFonts w:ascii="Calibri" w:eastAsia="Calibri" w:hAnsi="Calibri" w:cs="Calibri"/>
-        </w:rPr>
-        <w:t>enta mediante la cual se logre la integración del sistema preventivo dentro del sistema general de gestión de la empresa, así como, conseguir el compromiso de la Dirección mediante la redacción y puesta en práctica de una política preventiva que desarrolle</w:t>
-      </w:r>
-      <w:r>
-        <w:rPr>
-          <w:rFonts w:ascii="Calibri" w:eastAsia="Calibri" w:hAnsi="Calibri" w:cs="Calibri"/>
-        </w:rPr>
-        <w:t xml:space="preserve"> todas las acciones necesarias que garanticen la Seguridad y Salud de los Trabajadores en todos los aspectos relacionados con el trabajo.</w:t>
+        <w:t>El presente Plan de Prevención de Riesgos Laborales pretende ser la herramienta mediante la cual se logre la integración del sistema preventivo dentro del sistema general de gestión de la empresa, así como, conseguir el compromiso de la Dirección mediante la redacción y puesta en práctica de una política preventiva que desarrolle todas las acciones necesarias que garanticen la Seguridad y Salud de los Trabajadores en todos los aspectos relacionados con el trabajo.</w:t>
       </w:r>
     </w:p>
     <w:p>
@@ -1552,8 +1525,8 @@
       <w:pPr>
         <w:pStyle w:val="Ttulo1"/>
       </w:pPr>
-      <w:bookmarkStart w:id="3" w:name="_ew8dvnfaoxpn" w:colFirst="0" w:colLast="0"/>
-      <w:bookmarkEnd w:id="3"/>
+      <w:bookmarkStart w:id="4" w:name="_ew8dvnfaoxpn" w:colFirst="0" w:colLast="0"/>
+      <w:bookmarkEnd w:id="4"/>
       <w:r>
         <w:lastRenderedPageBreak/>
         <w:t>2. JUSTIFICACIÓN.</w:t>
@@ -1581,13 +1554,7 @@
         <w:rPr>
           <w:rFonts w:ascii="Calibri" w:eastAsia="Calibri" w:hAnsi="Calibri" w:cs="Calibri"/>
         </w:rPr>
-        <w:t>La Ley 31/1995 de 8 de noviembre (Ley de Prevención de Riesgos Laborales) tiene por objeto promover la seguridad y la salud de los trabajadores median</w:t>
-      </w:r>
-      <w:r>
-        <w:rPr>
-          <w:rFonts w:ascii="Calibri" w:eastAsia="Calibri" w:hAnsi="Calibri" w:cs="Calibri"/>
-        </w:rPr>
-        <w:t>te la aplicación de medidas y el desarrollo de las actividades necesarias para la prevención de riesgos derivados del trabajo.</w:t>
+        <w:t>La Ley 31/1995 de 8 de noviembre (Ley de Prevención de Riesgos Laborales) tiene por objeto promover la seguridad y la salud de los trabajadores mediante la aplicación de medidas y el desarrollo de las actividades necesarias para la prevención de riesgos derivados del trabajo.</w:t>
       </w:r>
     </w:p>
     <w:p>
@@ -1612,19 +1579,7 @@
         <w:rPr>
           <w:rFonts w:ascii="Calibri" w:eastAsia="Calibri" w:hAnsi="Calibri" w:cs="Calibri"/>
         </w:rPr>
-        <w:t>La ley 54/2003, de 12 de diciembre, reforma el marco normativo de la Ley de Prevención de Riesgos Laborales e introduce una nuev</w:t>
-      </w:r>
-      <w:r>
-        <w:rPr>
-          <w:rFonts w:ascii="Calibri" w:eastAsia="Calibri" w:hAnsi="Calibri" w:cs="Calibri"/>
-        </w:rPr>
-        <w:t>a herramienta fundamental tanto para integrar la prevención en el sistema general de gestión de las empresas como para establecer la política de prevención de riesgos laborales, este es el Plan de Prevención. El Real Decreto 39/1997, de 17 de enero, Reglam</w:t>
-      </w:r>
-      <w:r>
-        <w:rPr>
-          <w:rFonts w:ascii="Calibri" w:eastAsia="Calibri" w:hAnsi="Calibri" w:cs="Calibri"/>
-        </w:rPr>
-        <w:t>ento de los Servicios de Prevención que desarrolla la Ley de Prevención de Riesgos Laborales en dicho aspecto dice textualmente en su artículo 1:</w:t>
+        <w:t>La ley 54/2003, de 12 de diciembre, reforma el marco normativo de la Ley de Prevención de Riesgos Laborales e introduce una nueva herramienta fundamental tanto para integrar la prevención en el sistema general de gestión de las empresas como para establecer la política de prevención de riesgos laborales, este es el Plan de Prevención. El Real Decreto 39/1997, de 17 de enero, Reglamento de los Servicios de Prevención que desarrolla la Ley de Prevención de Riesgos Laborales en dicho aspecto dice textualmente en su artículo 1:</w:t>
       </w:r>
     </w:p>
     <w:p>
@@ -1649,19 +1604,7 @@
         <w:rPr>
           <w:rFonts w:ascii="Calibri" w:eastAsia="Calibri" w:hAnsi="Calibri" w:cs="Calibri"/>
         </w:rPr>
-        <w:t>"La prevención de riesgos laborales, como actuación a desarrollar en el seno de la empresa, deberá integrarse</w:t>
-      </w:r>
-      <w:r>
-        <w:rPr>
-          <w:rFonts w:ascii="Calibri" w:eastAsia="Calibri" w:hAnsi="Calibri" w:cs="Calibri"/>
-        </w:rPr>
-        <w:t xml:space="preserve"> en su sistema general de gestión, comprendiendo tanto al conjunto de las actividades como a todos sus niveles jerárquicos, a través de la implantación y aplicación de un plan de prevención de riesgos laborales cuya estructura y contenido se determinan en </w:t>
-      </w:r>
-      <w:r>
-        <w:rPr>
-          <w:rFonts w:ascii="Calibri" w:eastAsia="Calibri" w:hAnsi="Calibri" w:cs="Calibri"/>
-        </w:rPr>
-        <w:t>el artículo siguiente.</w:t>
+        <w:t>"La prevención de riesgos laborales, como actuación a desarrollar en el seno de la empresa, deberá integrarse en su sistema general de gestión, comprendiendo tanto al conjunto de las actividades como a todos sus niveles jerárquicos, a través de la implantación y aplicación de un plan de prevención de riesgos laborales cuya estructura y contenido se determinan en el artículo siguiente.</w:t>
       </w:r>
     </w:p>
     <w:p>
@@ -1726,13 +1669,7 @@
         <w:rPr>
           <w:rFonts w:ascii="Calibri" w:eastAsia="Calibri" w:hAnsi="Calibri" w:cs="Calibri"/>
         </w:rPr>
-        <w:t>Su integración en tod</w:t>
-      </w:r>
-      <w:r>
-        <w:rPr>
-          <w:rFonts w:ascii="Calibri" w:eastAsia="Calibri" w:hAnsi="Calibri" w:cs="Calibri"/>
-        </w:rPr>
-        <w:t>os los niveles jerárquicos de la empresa implica la atribución a todos ellos, y la asunción por éstos, de la obligación de incluir la prevención de riesgos en cualquier actividad que realicen u ordenen y en todas las decisiones que adopten."</w:t>
+        <w:t>Su integración en todos los niveles jerárquicos de la empresa implica la atribución a todos ellos, y la asunción por éstos, de la obligación de incluir la prevención de riesgos en cualquier actividad que realicen u ordenen y en todas las decisiones que adopten."</w:t>
       </w:r>
       <w:r>
         <w:br w:type="page"/>
@@ -1753,13 +1690,10 @@
         <w:spacing w:line="240" w:lineRule="auto"/>
         <w:jc w:val="both"/>
       </w:pPr>
-      <w:bookmarkStart w:id="4" w:name="_m7i1m7m3kz8i" w:colFirst="0" w:colLast="0"/>
-      <w:bookmarkEnd w:id="4"/>
-      <w:r>
-        <w:t>3. DATOS GEN</w:t>
-      </w:r>
-      <w:r>
-        <w:t>ERALES DE LA EMPRESA:</w:t>
+      <w:bookmarkStart w:id="5" w:name="_m7i1m7m3kz8i" w:colFirst="0" w:colLast="0"/>
+      <w:bookmarkEnd w:id="5"/>
+      <w:r>
+        <w:t>3. DATOS GENERALES DE LA EMPRESA:</w:t>
       </w:r>
     </w:p>
     <w:p/>
@@ -1784,16 +1718,152 @@
         <w:rPr>
           <w:rFonts w:ascii="Calibri" w:eastAsia="Calibri" w:hAnsi="Calibri" w:cs="Calibri"/>
         </w:rPr>
-        <w:t>NOMBRE / RAZÓN SOCIAL: &lt;</w:t>
-      </w:r>
-      <w:proofErr w:type="spellStart"/>
-      <w:r>
-        <w:rPr>
-          <w:rFonts w:ascii="Calibri" w:eastAsia="Calibri" w:hAnsi="Calibri" w:cs="Calibri"/>
-        </w:rPr>
-        <w:t>nombreEmpresa</w:t>
-      </w:r>
-      <w:proofErr w:type="spellEnd"/>
+        <w:t>NOMBRE / RAZÓN SOCIAL: &lt;nombreEmpresa&gt;</w:t>
+      </w:r>
+    </w:p>
+    <w:p>
+      <w:pPr>
+        <w:spacing w:line="240" w:lineRule="auto"/>
+        <w:jc w:val="both"/>
+        <w:rPr>
+          <w:rFonts w:ascii="Calibri" w:eastAsia="Calibri" w:hAnsi="Calibri" w:cs="Calibri"/>
+        </w:rPr>
+      </w:pPr>
+    </w:p>
+    <w:p>
+      <w:pPr>
+        <w:spacing w:line="240" w:lineRule="auto"/>
+        <w:jc w:val="both"/>
+        <w:rPr>
+          <w:rFonts w:ascii="Calibri" w:eastAsia="Calibri" w:hAnsi="Calibri" w:cs="Calibri"/>
+        </w:rPr>
+      </w:pPr>
+      <w:r>
+        <w:rPr>
+          <w:rFonts w:ascii="Calibri" w:eastAsia="Calibri" w:hAnsi="Calibri" w:cs="Calibri"/>
+        </w:rPr>
+        <w:t>NIF / CIF: &lt;cifEmpresa&gt;</w:t>
+      </w:r>
+    </w:p>
+    <w:p>
+      <w:pPr>
+        <w:spacing w:line="240" w:lineRule="auto"/>
+        <w:jc w:val="both"/>
+        <w:rPr>
+          <w:rFonts w:ascii="Calibri" w:eastAsia="Calibri" w:hAnsi="Calibri" w:cs="Calibri"/>
+        </w:rPr>
+      </w:pPr>
+    </w:p>
+    <w:p>
+      <w:pPr>
+        <w:spacing w:line="240" w:lineRule="auto"/>
+        <w:jc w:val="both"/>
+        <w:rPr>
+          <w:rFonts w:ascii="Calibri" w:eastAsia="Calibri" w:hAnsi="Calibri" w:cs="Calibri"/>
+        </w:rPr>
+      </w:pPr>
+      <w:r>
+        <w:rPr>
+          <w:rFonts w:ascii="Calibri" w:eastAsia="Calibri" w:hAnsi="Calibri" w:cs="Calibri"/>
+        </w:rPr>
+        <w:t>DIRECCIÓN DE LA EMPRESA: &lt;direccionEmpresa&gt;</w:t>
+      </w:r>
+    </w:p>
+    <w:p>
+      <w:pPr>
+        <w:spacing w:line="240" w:lineRule="auto"/>
+        <w:jc w:val="both"/>
+        <w:rPr>
+          <w:rFonts w:ascii="Calibri" w:eastAsia="Calibri" w:hAnsi="Calibri" w:cs="Calibri"/>
+        </w:rPr>
+      </w:pPr>
+    </w:p>
+    <w:p>
+      <w:pPr>
+        <w:spacing w:line="240" w:lineRule="auto"/>
+        <w:jc w:val="both"/>
+        <w:rPr>
+          <w:rFonts w:ascii="Calibri" w:eastAsia="Calibri" w:hAnsi="Calibri" w:cs="Calibri"/>
+        </w:rPr>
+      </w:pPr>
+      <w:r>
+        <w:rPr>
+          <w:rFonts w:ascii="Calibri" w:eastAsia="Calibri" w:hAnsi="Calibri" w:cs="Calibri"/>
+        </w:rPr>
+        <w:t>POBLACION: &lt;poblacionEmpresa&gt;</w:t>
+      </w:r>
+    </w:p>
+    <w:p>
+      <w:pPr>
+        <w:spacing w:line="240" w:lineRule="auto"/>
+        <w:jc w:val="both"/>
+        <w:rPr>
+          <w:rFonts w:ascii="Calibri" w:eastAsia="Calibri" w:hAnsi="Calibri" w:cs="Calibri"/>
+        </w:rPr>
+      </w:pPr>
+    </w:p>
+    <w:p>
+      <w:pPr>
+        <w:spacing w:line="240" w:lineRule="auto"/>
+        <w:jc w:val="both"/>
+        <w:rPr>
+          <w:rFonts w:ascii="Calibri" w:eastAsia="Calibri" w:hAnsi="Calibri" w:cs="Calibri"/>
+        </w:rPr>
+      </w:pPr>
+      <w:r>
+        <w:rPr>
+          <w:rFonts w:ascii="Calibri" w:eastAsia="Calibri" w:hAnsi="Calibri" w:cs="Calibri"/>
+        </w:rPr>
+        <w:t>C.P.: &lt;cpEmpresa&gt;</w:t>
+      </w:r>
+    </w:p>
+    <w:p>
+      <w:pPr>
+        <w:spacing w:line="240" w:lineRule="auto"/>
+        <w:jc w:val="both"/>
+        <w:rPr>
+          <w:rFonts w:ascii="Calibri" w:eastAsia="Calibri" w:hAnsi="Calibri" w:cs="Calibri"/>
+        </w:rPr>
+      </w:pPr>
+    </w:p>
+    <w:p>
+      <w:pPr>
+        <w:spacing w:line="240" w:lineRule="auto"/>
+        <w:jc w:val="both"/>
+        <w:rPr>
+          <w:rFonts w:ascii="Calibri" w:eastAsia="Calibri" w:hAnsi="Calibri" w:cs="Calibri"/>
+        </w:rPr>
+      </w:pPr>
+      <w:r>
+        <w:rPr>
+          <w:rFonts w:ascii="Calibri" w:eastAsia="Calibri" w:hAnsi="Calibri" w:cs="Calibri"/>
+        </w:rPr>
+        <w:t>PROVINCIA: &lt;provinciaEmpresa&gt;</w:t>
+      </w:r>
+    </w:p>
+    <w:p>
+      <w:pPr>
+        <w:spacing w:line="240" w:lineRule="auto"/>
+        <w:jc w:val="both"/>
+        <w:rPr>
+          <w:rFonts w:ascii="Calibri" w:eastAsia="Calibri" w:hAnsi="Calibri" w:cs="Calibri"/>
+        </w:rPr>
+      </w:pPr>
+    </w:p>
+    <w:p>
+      <w:pPr>
+        <w:spacing w:line="240" w:lineRule="auto"/>
+        <w:jc w:val="both"/>
+        <w:rPr>
+          <w:rFonts w:ascii="Calibri" w:eastAsia="Calibri" w:hAnsi="Calibri" w:cs="Calibri"/>
+        </w:rPr>
+      </w:pPr>
+      <w:r>
+        <w:rPr>
+          <w:rFonts w:ascii="Calibri" w:eastAsia="Calibri" w:hAnsi="Calibri" w:cs="Calibri"/>
+        </w:rPr>
+        <w:t>TELÉFONO: &lt;telefonoEmpresa</w:t>
+      </w:r>
       <w:r>
         <w:rPr>
           <w:rFonts w:ascii="Calibri" w:eastAsia="Calibri" w:hAnsi="Calibri" w:cs="Calibri"/>
@@ -1822,16 +1892,8 @@
         <w:rPr>
           <w:rFonts w:ascii="Calibri" w:eastAsia="Calibri" w:hAnsi="Calibri" w:cs="Calibri"/>
         </w:rPr>
-        <w:t>NIF / CIF: &lt;</w:t>
-      </w:r>
-      <w:proofErr w:type="spellStart"/>
-      <w:r>
-        <w:rPr>
-          <w:rFonts w:ascii="Calibri" w:eastAsia="Calibri" w:hAnsi="Calibri" w:cs="Calibri"/>
-        </w:rPr>
-        <w:t>cifEmpresa</w:t>
-      </w:r>
-      <w:proofErr w:type="spellEnd"/>
+        <w:t>EMAIL: &lt;emailEmpresa</w:t>
+      </w:r>
       <w:r>
         <w:rPr>
           <w:rFonts w:ascii="Calibri" w:eastAsia="Calibri" w:hAnsi="Calibri" w:cs="Calibri"/>
@@ -1860,256 +1922,20 @@
         <w:rPr>
           <w:rFonts w:ascii="Calibri" w:eastAsia="Calibri" w:hAnsi="Calibri" w:cs="Calibri"/>
         </w:rPr>
-        <w:t>DIRECCIÓN DE LA EMPRESA: &lt;</w:t>
-      </w:r>
-      <w:proofErr w:type="spellStart"/>
-      <w:r>
-        <w:rPr>
-          <w:rFonts w:ascii="Calibri" w:eastAsia="Calibri" w:hAnsi="Calibri" w:cs="Calibri"/>
-        </w:rPr>
-        <w:t>direccionEmpresa</w:t>
-      </w:r>
-      <w:proofErr w:type="spellEnd"/>
+        <w:t>RESPONSABLE: &lt;nombre</w:t>
+      </w:r>
+      <w:r>
+        <w:rPr>
+          <w:rFonts w:ascii="Calibri" w:eastAsia="Calibri" w:hAnsi="Calibri" w:cs="Calibri"/>
+        </w:rPr>
+        <w:t>Responsable</w:t>
+      </w:r>
       <w:r>
         <w:rPr>
           <w:rFonts w:ascii="Calibri" w:eastAsia="Calibri" w:hAnsi="Calibri" w:cs="Calibri"/>
         </w:rPr>
         <w:t>&gt;</w:t>
       </w:r>
-    </w:p>
-    <w:p>
-      <w:pPr>
-        <w:spacing w:line="240" w:lineRule="auto"/>
-        <w:jc w:val="both"/>
-        <w:rPr>
-          <w:rFonts w:ascii="Calibri" w:eastAsia="Calibri" w:hAnsi="Calibri" w:cs="Calibri"/>
-        </w:rPr>
-      </w:pPr>
-    </w:p>
-    <w:p>
-      <w:pPr>
-        <w:spacing w:line="240" w:lineRule="auto"/>
-        <w:jc w:val="both"/>
-        <w:rPr>
-          <w:rFonts w:ascii="Calibri" w:eastAsia="Calibri" w:hAnsi="Calibri" w:cs="Calibri"/>
-        </w:rPr>
-      </w:pPr>
-      <w:r>
-        <w:rPr>
-          <w:rFonts w:ascii="Calibri" w:eastAsia="Calibri" w:hAnsi="Calibri" w:cs="Calibri"/>
-        </w:rPr>
-        <w:t>POBLACION: &lt;</w:t>
-      </w:r>
-      <w:proofErr w:type="spellStart"/>
-      <w:r>
-        <w:rPr>
-          <w:rFonts w:ascii="Calibri" w:eastAsia="Calibri" w:hAnsi="Calibri" w:cs="Calibri"/>
-        </w:rPr>
-        <w:t>poblacionEmpresa</w:t>
-      </w:r>
-      <w:proofErr w:type="spellEnd"/>
-      <w:r>
-        <w:rPr>
-          <w:rFonts w:ascii="Calibri" w:eastAsia="Calibri" w:hAnsi="Calibri" w:cs="Calibri"/>
-        </w:rPr>
-        <w:t>&gt;</w:t>
-      </w:r>
-    </w:p>
-    <w:p>
-      <w:pPr>
-        <w:spacing w:line="240" w:lineRule="auto"/>
-        <w:jc w:val="both"/>
-        <w:rPr>
-          <w:rFonts w:ascii="Calibri" w:eastAsia="Calibri" w:hAnsi="Calibri" w:cs="Calibri"/>
-        </w:rPr>
-      </w:pPr>
-    </w:p>
-    <w:p>
-      <w:pPr>
-        <w:spacing w:line="240" w:lineRule="auto"/>
-        <w:jc w:val="both"/>
-        <w:rPr>
-          <w:rFonts w:ascii="Calibri" w:eastAsia="Calibri" w:hAnsi="Calibri" w:cs="Calibri"/>
-        </w:rPr>
-      </w:pPr>
-      <w:r>
-        <w:rPr>
-          <w:rFonts w:ascii="Calibri" w:eastAsia="Calibri" w:hAnsi="Calibri" w:cs="Calibri"/>
-        </w:rPr>
-        <w:t>C.P.: &lt;</w:t>
-      </w:r>
-      <w:proofErr w:type="spellStart"/>
-      <w:r>
-        <w:rPr>
-          <w:rFonts w:ascii="Calibri" w:eastAsia="Calibri" w:hAnsi="Calibri" w:cs="Calibri"/>
-        </w:rPr>
-        <w:t>cpEmpresa</w:t>
-      </w:r>
-      <w:proofErr w:type="spellEnd"/>
-      <w:r>
-        <w:rPr>
-          <w:rFonts w:ascii="Calibri" w:eastAsia="Calibri" w:hAnsi="Calibri" w:cs="Calibri"/>
-        </w:rPr>
-        <w:t>&gt;</w:t>
-      </w:r>
-    </w:p>
-    <w:p>
-      <w:pPr>
-        <w:spacing w:line="240" w:lineRule="auto"/>
-        <w:jc w:val="both"/>
-        <w:rPr>
-          <w:rFonts w:ascii="Calibri" w:eastAsia="Calibri" w:hAnsi="Calibri" w:cs="Calibri"/>
-        </w:rPr>
-      </w:pPr>
-    </w:p>
-    <w:p>
-      <w:pPr>
-        <w:spacing w:line="240" w:lineRule="auto"/>
-        <w:jc w:val="both"/>
-        <w:rPr>
-          <w:rFonts w:ascii="Calibri" w:eastAsia="Calibri" w:hAnsi="Calibri" w:cs="Calibri"/>
-        </w:rPr>
-      </w:pPr>
-      <w:r>
-        <w:rPr>
-          <w:rFonts w:ascii="Calibri" w:eastAsia="Calibri" w:hAnsi="Calibri" w:cs="Calibri"/>
-        </w:rPr>
-        <w:t>PROVINCIA: &lt;</w:t>
-      </w:r>
-      <w:proofErr w:type="spellStart"/>
-      <w:r>
-        <w:rPr>
-          <w:rFonts w:ascii="Calibri" w:eastAsia="Calibri" w:hAnsi="Calibri" w:cs="Calibri"/>
-        </w:rPr>
-        <w:t>provinciaEmpresa</w:t>
-      </w:r>
-      <w:proofErr w:type="spellEnd"/>
-      <w:r>
-        <w:rPr>
-          <w:rFonts w:ascii="Calibri" w:eastAsia="Calibri" w:hAnsi="Calibri" w:cs="Calibri"/>
-        </w:rPr>
-        <w:t>&gt;</w:t>
-      </w:r>
-    </w:p>
-    <w:p>
-      <w:pPr>
-        <w:spacing w:line="240" w:lineRule="auto"/>
-        <w:jc w:val="both"/>
-        <w:rPr>
-          <w:rFonts w:ascii="Calibri" w:eastAsia="Calibri" w:hAnsi="Calibri" w:cs="Calibri"/>
-        </w:rPr>
-      </w:pPr>
-    </w:p>
-    <w:p>
-      <w:pPr>
-        <w:spacing w:line="240" w:lineRule="auto"/>
-        <w:jc w:val="both"/>
-        <w:rPr>
-          <w:rFonts w:ascii="Calibri" w:eastAsia="Calibri" w:hAnsi="Calibri" w:cs="Calibri"/>
-        </w:rPr>
-      </w:pPr>
-      <w:r>
-        <w:rPr>
-          <w:rFonts w:ascii="Calibri" w:eastAsia="Calibri" w:hAnsi="Calibri" w:cs="Calibri"/>
-        </w:rPr>
-        <w:t>TELÉFONO: &lt;</w:t>
-      </w:r>
-      <w:proofErr w:type="spellStart"/>
-      <w:r>
-        <w:rPr>
-          <w:rFonts w:ascii="Calibri" w:eastAsia="Calibri" w:hAnsi="Calibri" w:cs="Calibri"/>
-        </w:rPr>
-        <w:t>telefonoEmpresa</w:t>
-      </w:r>
-      <w:proofErr w:type="spellEnd"/>
-      <w:r>
-        <w:rPr>
-          <w:rFonts w:ascii="Calibri" w:eastAsia="Calibri" w:hAnsi="Calibri" w:cs="Calibri"/>
-        </w:rPr>
-        <w:t>&gt;</w:t>
-      </w:r>
-    </w:p>
-    <w:p>
-      <w:pPr>
-        <w:spacing w:line="240" w:lineRule="auto"/>
-        <w:jc w:val="both"/>
-        <w:rPr>
-          <w:rFonts w:ascii="Calibri" w:eastAsia="Calibri" w:hAnsi="Calibri" w:cs="Calibri"/>
-        </w:rPr>
-      </w:pPr>
-    </w:p>
-    <w:p>
-      <w:pPr>
-        <w:spacing w:line="240" w:lineRule="auto"/>
-        <w:jc w:val="both"/>
-        <w:rPr>
-          <w:rFonts w:ascii="Calibri" w:eastAsia="Calibri" w:hAnsi="Calibri" w:cs="Calibri"/>
-        </w:rPr>
-      </w:pPr>
-      <w:r>
-        <w:rPr>
-          <w:rFonts w:ascii="Calibri" w:eastAsia="Calibri" w:hAnsi="Calibri" w:cs="Calibri"/>
-        </w:rPr>
-        <w:t>EMAIL: &lt;</w:t>
-      </w:r>
-      <w:proofErr w:type="spellStart"/>
-      <w:r>
-        <w:rPr>
-          <w:rFonts w:ascii="Calibri" w:eastAsia="Calibri" w:hAnsi="Calibri" w:cs="Calibri"/>
-        </w:rPr>
-        <w:t>emailEmpresa</w:t>
-      </w:r>
-      <w:proofErr w:type="spellEnd"/>
-      <w:r>
-        <w:rPr>
-          <w:rFonts w:ascii="Calibri" w:eastAsia="Calibri" w:hAnsi="Calibri" w:cs="Calibri"/>
-        </w:rPr>
-        <w:t>&gt;</w:t>
-      </w:r>
-    </w:p>
-    <w:p>
-      <w:pPr>
-        <w:spacing w:line="240" w:lineRule="auto"/>
-        <w:jc w:val="both"/>
-        <w:rPr>
-          <w:rFonts w:ascii="Calibri" w:eastAsia="Calibri" w:hAnsi="Calibri" w:cs="Calibri"/>
-        </w:rPr>
-      </w:pPr>
-    </w:p>
-    <w:p>
-      <w:pPr>
-        <w:spacing w:line="240" w:lineRule="auto"/>
-        <w:jc w:val="both"/>
-        <w:rPr>
-          <w:rFonts w:ascii="Calibri" w:eastAsia="Calibri" w:hAnsi="Calibri" w:cs="Calibri"/>
-        </w:rPr>
-      </w:pPr>
-      <w:r>
-        <w:rPr>
-          <w:rFonts w:ascii="Calibri" w:eastAsia="Calibri" w:hAnsi="Calibri" w:cs="Calibri"/>
-        </w:rPr>
-        <w:t>RESPONSABLE: &lt;</w:t>
-      </w:r>
-      <w:proofErr w:type="spellStart"/>
-      <w:r>
-        <w:rPr>
-          <w:rFonts w:ascii="Calibri" w:eastAsia="Calibri" w:hAnsi="Calibri" w:cs="Calibri"/>
-        </w:rPr>
-        <w:t>nombre</w:t>
-      </w:r>
-      <w:r>
-        <w:rPr>
-          <w:rFonts w:ascii="Calibri" w:eastAsia="Calibri" w:hAnsi="Calibri" w:cs="Calibri"/>
-        </w:rPr>
-        <w:t>Responsable</w:t>
-      </w:r>
-      <w:proofErr w:type="spellEnd"/>
-      <w:r>
-        <w:rPr>
-          <w:rFonts w:ascii="Calibri" w:eastAsia="Calibri" w:hAnsi="Calibri" w:cs="Calibri"/>
-        </w:rPr>
-        <w:t>&gt;</w:t>
-      </w:r>
       <w:r>
         <w:br w:type="page"/>
       </w:r>
@@ -2120,8 +1946,8 @@
         <w:spacing w:line="240" w:lineRule="auto"/>
         <w:jc w:val="both"/>
       </w:pPr>
-      <w:bookmarkStart w:id="5" w:name="_ui9128yv1u90" w:colFirst="0" w:colLast="0"/>
-      <w:bookmarkEnd w:id="5"/>
+      <w:bookmarkStart w:id="6" w:name="_ui9128yv1u90" w:colFirst="0" w:colLast="0"/>
+      <w:bookmarkEnd w:id="6"/>
       <w:r>
         <w:lastRenderedPageBreak/>
         <w:t>4. DESCRIPCIÓN DE LOS CENTROS.</w:t>
@@ -2247,8 +2073,8 @@
         <w:spacing w:line="240" w:lineRule="auto"/>
         <w:jc w:val="both"/>
       </w:pPr>
-      <w:bookmarkStart w:id="6" w:name="_5v9b0xq20nkq" w:colFirst="0" w:colLast="0"/>
-      <w:bookmarkEnd w:id="6"/>
+      <w:bookmarkStart w:id="7" w:name="_5v9b0xq20nkq" w:colFirst="0" w:colLast="0"/>
+      <w:bookmarkEnd w:id="7"/>
       <w:r>
         <w:t>5. POLÍTICA PREVENTIVA DE LA EMPRESA.</w:t>
       </w:r>
@@ -2275,13 +2101,7 @@
         <w:rPr>
           <w:rFonts w:ascii="Calibri" w:eastAsia="Calibri" w:hAnsi="Calibri" w:cs="Calibri"/>
         </w:rPr>
-        <w:t>La Dirección, en virtud de promover y garantizar la Seguridad y la Salud de los Trabajadores, mediante el presente documento pretende definir una Política Preventiva que, cumpliendo los principios que en la Ley 31/1995 de 8 de noviembre se indican, integre</w:t>
-      </w:r>
-      <w:r>
-        <w:rPr>
-          <w:rFonts w:ascii="Calibri" w:eastAsia="Calibri" w:hAnsi="Calibri" w:cs="Calibri"/>
-        </w:rPr>
-        <w:t xml:space="preserve"> un conjunto de actividades o medidas, adoptadas o previstas, en todas las fases de la actividad, con el fin de evitar o disminuir los riesgos derivados del trabajo.</w:t>
+        <w:t>La Dirección, en virtud de promover y garantizar la Seguridad y la Salud de los Trabajadores, mediante el presente documento pretende definir una Política Preventiva que, cumpliendo los principios que en la Ley 31/1995 de 8 de noviembre se indican, integre un conjunto de actividades o medidas, adoptadas o previstas, en todas las fases de la actividad, con el fin de evitar o disminuir los riesgos derivados del trabajo.</w:t>
       </w:r>
     </w:p>
     <w:p>
@@ -2306,13 +2126,7 @@
         <w:rPr>
           <w:rFonts w:ascii="Calibri" w:eastAsia="Calibri" w:hAnsi="Calibri" w:cs="Calibri"/>
         </w:rPr>
-        <w:t>Para alcanzar tal fin y conseguir una mejora continua de la actividad preventiva en la em</w:t>
-      </w:r>
-      <w:r>
-        <w:rPr>
-          <w:rFonts w:ascii="Calibri" w:eastAsia="Calibri" w:hAnsi="Calibri" w:cs="Calibri"/>
-        </w:rPr>
-        <w:t>presa, la Dirección de la empresa se compromete a:</w:t>
+        <w:t>Para alcanzar tal fin y conseguir una mejora continua de la actividad preventiva en la empresa, la Dirección de la empresa se compromete a:</w:t>
       </w:r>
     </w:p>
     <w:p>
@@ -2396,13 +2210,7 @@
         <w:rPr>
           <w:rFonts w:ascii="Calibri" w:eastAsia="Calibri" w:hAnsi="Calibri" w:cs="Calibri"/>
         </w:rPr>
-        <w:t>· Planificar la prevención, bus</w:t>
-      </w:r>
-      <w:r>
-        <w:rPr>
-          <w:rFonts w:ascii="Calibri" w:eastAsia="Calibri" w:hAnsi="Calibri" w:cs="Calibri"/>
-        </w:rPr>
-        <w:t>cando un conjunto coherente que integre en ella la técnica, la</w:t>
+        <w:t>· Planificar la prevención, buscando un conjunto coherente que integre en ella la técnica, la</w:t>
       </w:r>
     </w:p>
     <w:p>
@@ -2492,13 +2300,7 @@
         <w:rPr>
           <w:rFonts w:ascii="Calibri" w:eastAsia="Calibri" w:hAnsi="Calibri" w:cs="Calibri"/>
         </w:rPr>
-        <w:t>seguridad y de salud a la hora de asignar</w:t>
-      </w:r>
-      <w:r>
-        <w:rPr>
-          <w:rFonts w:ascii="Calibri" w:eastAsia="Calibri" w:hAnsi="Calibri" w:cs="Calibri"/>
-        </w:rPr>
-        <w:t xml:space="preserve"> las tareas.</w:t>
+        <w:t>seguridad y de salud a la hora de asignar las tareas.</w:t>
       </w:r>
     </w:p>
     <w:p>
@@ -2622,21 +2424,7 @@
         <w:rPr>
           <w:rFonts w:ascii="Calibri" w:eastAsia="Calibri" w:hAnsi="Calibri" w:cs="Calibri"/>
         </w:rPr>
-        <w:t>En &lt;</w:t>
-      </w:r>
-      <w:proofErr w:type="spellStart"/>
-      <w:r>
-        <w:rPr>
-          <w:rFonts w:ascii="Calibri" w:eastAsia="Calibri" w:hAnsi="Calibri" w:cs="Calibri"/>
-        </w:rPr>
-        <w:t>ciudadFirma</w:t>
-      </w:r>
-      <w:proofErr w:type="spellEnd"/>
-      <w:r>
-        <w:rPr>
-          <w:rFonts w:ascii="Calibri" w:eastAsia="Calibri" w:hAnsi="Calibri" w:cs="Calibri"/>
-        </w:rPr>
-        <w:t>&gt;</w:t>
+        <w:t>En &lt;ciudadFirma&gt;</w:t>
       </w:r>
       <w:r>
         <w:rPr>
@@ -2648,21 +2436,7 @@
         <w:rPr>
           <w:rFonts w:ascii="Calibri" w:eastAsia="Calibri" w:hAnsi="Calibri" w:cs="Calibri"/>
         </w:rPr>
-        <w:t xml:space="preserve"> a &lt;</w:t>
-      </w:r>
-      <w:proofErr w:type="spellStart"/>
-      <w:r>
-        <w:rPr>
-          <w:rFonts w:ascii="Calibri" w:eastAsia="Calibri" w:hAnsi="Calibri" w:cs="Calibri"/>
-        </w:rPr>
-        <w:t>fechaFirma</w:t>
-      </w:r>
-      <w:proofErr w:type="spellEnd"/>
-      <w:r>
-        <w:rPr>
-          <w:rFonts w:ascii="Calibri" w:eastAsia="Calibri" w:hAnsi="Calibri" w:cs="Calibri"/>
-        </w:rPr>
-        <w:t>&gt;</w:t>
+        <w:t xml:space="preserve"> a &lt;fechaFirma&gt;</w:t>
       </w:r>
     </w:p>
     <w:p>
@@ -2752,13 +2526,10 @@
         <w:spacing w:line="240" w:lineRule="auto"/>
         <w:jc w:val="both"/>
       </w:pPr>
-      <w:bookmarkStart w:id="7" w:name="_i2o00p1m63oq" w:colFirst="0" w:colLast="0"/>
-      <w:bookmarkEnd w:id="7"/>
-      <w:r>
-        <w:t>6. ORGA</w:t>
-      </w:r>
-      <w:r>
-        <w:t>NIZACIÓN EMPRESARIAL.</w:t>
+      <w:bookmarkStart w:id="8" w:name="_i2o00p1m63oq" w:colFirst="0" w:colLast="0"/>
+      <w:bookmarkEnd w:id="8"/>
+      <w:r>
+        <w:t>6. ORGANIZACIÓN EMPRESARIAL.</w:t>
       </w:r>
     </w:p>
     <w:p>
@@ -2776,8 +2547,8 @@
         <w:spacing w:line="240" w:lineRule="auto"/>
         <w:jc w:val="both"/>
       </w:pPr>
-      <w:bookmarkStart w:id="8" w:name="_i189gxbsskqv" w:colFirst="0" w:colLast="0"/>
-      <w:bookmarkEnd w:id="8"/>
+      <w:bookmarkStart w:id="9" w:name="_i189gxbsskqv" w:colFirst="0" w:colLast="0"/>
+      <w:bookmarkEnd w:id="9"/>
       <w:r>
         <w:t>6.1 Estructura Organizativa de la empresa.</w:t>
       </w:r>
@@ -2986,8 +2757,8 @@
         <w:spacing w:line="240" w:lineRule="auto"/>
         <w:jc w:val="both"/>
       </w:pPr>
-      <w:bookmarkStart w:id="9" w:name="_t67cyrmqty1l" w:colFirst="0" w:colLast="0"/>
-      <w:bookmarkEnd w:id="9"/>
+      <w:bookmarkStart w:id="10" w:name="_t67cyrmqty1l" w:colFirst="0" w:colLast="0"/>
+      <w:bookmarkEnd w:id="10"/>
       <w:r>
         <w:t>6.2 Funciones y responsabilidades de cada nivel jerárquico.</w:t>
       </w:r>
@@ -3008,8 +2779,8 @@
         <w:spacing w:line="240" w:lineRule="auto"/>
         <w:jc w:val="both"/>
       </w:pPr>
-      <w:bookmarkStart w:id="10" w:name="_ljfx1jxbuscp" w:colFirst="0" w:colLast="0"/>
-      <w:bookmarkEnd w:id="10"/>
+      <w:bookmarkStart w:id="11" w:name="_ljfx1jxbuscp" w:colFirst="0" w:colLast="0"/>
+      <w:bookmarkEnd w:id="11"/>
       <w:r>
         <w:rPr>
           <w:highlight w:val="white"/>
@@ -3067,13 +2838,7 @@
         <w:rPr>
           <w:rFonts w:ascii="Calibri" w:eastAsia="Calibri" w:hAnsi="Calibri" w:cs="Calibri"/>
         </w:rPr>
-        <w:t>- Con carácter general, la Dirección tiene la obligación de velar por la seguridad y la salud de los trabajadores de la empresa. También debe implantar la organización preventiva definiendo las responsabilidades y funciones de cada nivel jerárquico de la e</w:t>
-      </w:r>
-      <w:r>
-        <w:rPr>
-          <w:rFonts w:ascii="Calibri" w:eastAsia="Calibri" w:hAnsi="Calibri" w:cs="Calibri"/>
-        </w:rPr>
-        <w:t>mpresa.</w:t>
+        <w:t>- Con carácter general, la Dirección tiene la obligación de velar por la seguridad y la salud de los trabajadores de la empresa. También debe implantar la organización preventiva definiendo las responsabilidades y funciones de cada nivel jerárquico de la empresa.</w:t>
       </w:r>
     </w:p>
     <w:p>
@@ -3118,13 +2883,7 @@
         <w:rPr>
           <w:rFonts w:ascii="Calibri" w:eastAsia="Calibri" w:hAnsi="Calibri" w:cs="Calibri"/>
         </w:rPr>
-        <w:t xml:space="preserve">- Nombra a </w:t>
-      </w:r>
-      <w:r>
-        <w:rPr>
-          <w:rFonts w:ascii="Calibri" w:eastAsia="Calibri" w:hAnsi="Calibri" w:cs="Calibri"/>
-        </w:rPr>
-        <w:t>un responsable para que informe, coordine y vigile todos los aspectos de relevancia en prevención dentro de la empresa.</w:t>
+        <w:t>- Nombra a un responsable para que informe, coordine y vigile todos los aspectos de relevancia en prevención dentro de la empresa.</w:t>
       </w:r>
     </w:p>
     <w:p>
@@ -3154,13 +2913,7 @@
         <w:rPr>
           <w:rFonts w:ascii="Calibri" w:eastAsia="Calibri" w:hAnsi="Calibri" w:cs="Calibri"/>
         </w:rPr>
-        <w:t xml:space="preserve">- Facilitar los medios </w:t>
-      </w:r>
-      <w:r>
-        <w:rPr>
-          <w:rFonts w:ascii="Calibri" w:eastAsia="Calibri" w:hAnsi="Calibri" w:cs="Calibri"/>
-        </w:rPr>
-        <w:t>humanos y materiales necesarios para un correcto funcionamiento del sistema preventivo.</w:t>
+        <w:t>- Facilitar los medios humanos y materiales necesarios para un correcto funcionamiento del sistema preventivo.</w:t>
       </w:r>
     </w:p>
     <w:p>
@@ -3190,13 +2943,7 @@
         <w:rPr>
           <w:rFonts w:ascii="Calibri" w:eastAsia="Calibri" w:hAnsi="Calibri" w:cs="Calibri"/>
         </w:rPr>
-        <w:t>- Consulta a los trabajadores y hacerles partícipes de las decisiones qu</w:t>
-      </w:r>
-      <w:r>
-        <w:rPr>
-          <w:rFonts w:ascii="Calibri" w:eastAsia="Calibri" w:hAnsi="Calibri" w:cs="Calibri"/>
-        </w:rPr>
-        <w:t>e en prevención se tomen por parte de la Dirección.</w:t>
+        <w:t>- Consulta a los trabajadores y hacerles partícipes de las decisiones que en prevención se tomen por parte de la Dirección.</w:t>
       </w:r>
     </w:p>
     <w:p>
@@ -3241,13 +2988,7 @@
         <w:rPr>
           <w:rFonts w:ascii="Calibri" w:eastAsia="Calibri" w:hAnsi="Calibri" w:cs="Calibri"/>
         </w:rPr>
-        <w:t>- Mostrar interés y l</w:t>
-      </w:r>
-      <w:r>
-        <w:rPr>
-          <w:rFonts w:ascii="Calibri" w:eastAsia="Calibri" w:hAnsi="Calibri" w:cs="Calibri"/>
-        </w:rPr>
-        <w:t>levar un seguimiento personal de las investigaciones de los accidentes producidos y de los trabajadores accidentados.</w:t>
+        <w:t>- Mostrar interés y llevar un seguimiento personal de las investigaciones de los accidentes producidos y de los trabajadores accidentados.</w:t>
       </w:r>
     </w:p>
     <w:p>
@@ -3292,13 +3033,7 @@
         <w:rPr>
           <w:rFonts w:ascii="Calibri" w:eastAsia="Calibri" w:hAnsi="Calibri" w:cs="Calibri"/>
         </w:rPr>
-        <w:t>- Dar eje</w:t>
-      </w:r>
-      <w:r>
-        <w:rPr>
-          <w:rFonts w:ascii="Calibri" w:eastAsia="Calibri" w:hAnsi="Calibri" w:cs="Calibri"/>
-        </w:rPr>
-        <w:t>mplo con buenas prácticas preventivas como uso de equipos de protección individual, etc.</w:t>
+        <w:t>- Dar ejemplo con buenas prácticas preventivas como uso de equipos de protección individual, etc.</w:t>
       </w:r>
     </w:p>
     <w:p>
@@ -3328,13 +3063,7 @@
         <w:rPr>
           <w:rFonts w:ascii="Calibri" w:eastAsia="Calibri" w:hAnsi="Calibri" w:cs="Calibri"/>
         </w:rPr>
-        <w:t>- Reconocimiento personal de los logros y objetivos alcanzados en materia de seguridad y salu</w:t>
-      </w:r>
-      <w:r>
-        <w:rPr>
-          <w:rFonts w:ascii="Calibri" w:eastAsia="Calibri" w:hAnsi="Calibri" w:cs="Calibri"/>
-        </w:rPr>
-        <w:t>d.</w:t>
+        <w:t>- Reconocimiento personal de los logros y objetivos alcanzados en materia de seguridad y salud.</w:t>
       </w:r>
     </w:p>
     <w:p>
@@ -3359,13 +3088,7 @@
         <w:rPr>
           <w:rFonts w:ascii="Calibri" w:eastAsia="Calibri" w:hAnsi="Calibri" w:cs="Calibri"/>
         </w:rPr>
-        <w:t>Las funciones y responsabilidades son compatibles con otras funciones como autoridad y responsable último de organización, planificación, gestión y control de la empresa, como autoridad y responsable último, incluyendo el reparto de tareas en otros niv</w:t>
-      </w:r>
-      <w:r>
-        <w:rPr>
-          <w:rFonts w:ascii="Calibri" w:eastAsia="Calibri" w:hAnsi="Calibri" w:cs="Calibri"/>
-        </w:rPr>
-        <w:t>eles jerárquicos de la empresa.</w:t>
+        <w:t>Las funciones y responsabilidades son compatibles con otras funciones como autoridad y responsable último de organización, planificación, gestión y control de la empresa, como autoridad y responsable último, incluyendo el reparto de tareas en otros niveles jerárquicos de la empresa.</w:t>
       </w:r>
     </w:p>
     <w:p>
@@ -3386,8 +3109,8 @@
         <w:spacing w:line="240" w:lineRule="auto"/>
         <w:jc w:val="both"/>
       </w:pPr>
-      <w:bookmarkStart w:id="11" w:name="_k8ewq0oil8l3" w:colFirst="0" w:colLast="0"/>
-      <w:bookmarkEnd w:id="11"/>
+      <w:bookmarkStart w:id="12" w:name="_k8ewq0oil8l3" w:colFirst="0" w:colLast="0"/>
+      <w:bookmarkEnd w:id="12"/>
       <w:r>
         <w:lastRenderedPageBreak/>
         <w:t>Responsabilidades y funciones de los trabajadores.</w:t>
@@ -3429,13 +3152,7 @@
         <w:rPr>
           <w:rFonts w:ascii="Calibri" w:eastAsia="Calibri" w:hAnsi="Calibri" w:cs="Calibri"/>
         </w:rPr>
-        <w:t>- Proponer la implantación de las medidas preventivas que consideren oportunas para la mejora del sistema preve</w:t>
-      </w:r>
-      <w:r>
-        <w:rPr>
-          <w:rFonts w:ascii="Calibri" w:eastAsia="Calibri" w:hAnsi="Calibri" w:cs="Calibri"/>
-        </w:rPr>
-        <w:t>ntivo.</w:t>
+        <w:t>- Proponer la implantación de las medidas preventivas que consideren oportunas para la mejora del sistema preventivo.</w:t>
       </w:r>
     </w:p>
     <w:p>
@@ -3465,13 +3182,7 @@
         <w:rPr>
           <w:rFonts w:ascii="Calibri" w:eastAsia="Calibri" w:hAnsi="Calibri" w:cs="Calibri"/>
         </w:rPr>
-        <w:t>- Usar adecuadamente, de acuerdo con su naturaleza y los riesgos previsibles, las máquinas, aparatos, herramientas, sustancias peligrosas, equipos de transporte y, en general, cuales</w:t>
-      </w:r>
-      <w:r>
-        <w:rPr>
-          <w:rFonts w:ascii="Calibri" w:eastAsia="Calibri" w:hAnsi="Calibri" w:cs="Calibri"/>
-        </w:rPr>
-        <w:t>quiera otros medios con los que desarrollen su actividad.</w:t>
+        <w:t>- Usar adecuadamente, de acuerdo con su naturaleza y los riesgos previsibles, las máquinas, aparatos, herramientas, sustancias peligrosas, equipos de transporte y, en general, cualesquiera otros medios con los que desarrollen su actividad.</w:t>
       </w:r>
     </w:p>
     <w:p>
@@ -3531,40 +3242,22 @@
         <w:rPr>
           <w:rFonts w:ascii="Calibri" w:eastAsia="Calibri" w:hAnsi="Calibri" w:cs="Calibri"/>
         </w:rPr>
-        <w:t>- N</w:t>
-      </w:r>
-      <w:r>
-        <w:rPr>
-          <w:rFonts w:ascii="Calibri" w:eastAsia="Calibri" w:hAnsi="Calibri" w:cs="Calibri"/>
-        </w:rPr>
-        <w:t>o poner fuera de funcionamiento y utilizar correctamente los dispositivos de seguridad existentes o que se instalen en los medios relacionados con su actividad o en los lugares de trabajo en los que ésta tenga lugar.</w:t>
-      </w:r>
-    </w:p>
-    <w:p>
-      <w:pPr>
-        <w:spacing w:line="240" w:lineRule="auto"/>
-        <w:jc w:val="both"/>
-        <w:rPr>
-          <w:rFonts w:ascii="Calibri" w:eastAsia="Calibri" w:hAnsi="Calibri" w:cs="Calibri"/>
-        </w:rPr>
-      </w:pPr>
-      <w:r>
-        <w:rPr>
-          <w:rFonts w:ascii="Calibri" w:eastAsia="Calibri" w:hAnsi="Calibri" w:cs="Calibri"/>
-        </w:rPr>
-        <w:t>- Informar de inmediato a su superior j</w:t>
-      </w:r>
-      <w:r>
-        <w:rPr>
-          <w:rFonts w:ascii="Calibri" w:eastAsia="Calibri" w:hAnsi="Calibri" w:cs="Calibri"/>
-        </w:rPr>
-        <w:t>erárquico directo, y a los trabajadores designados para realizar actividades de protección y de prevención o, en su caso, al servicio de prevención, acerca de cualquier situación que, a su juicio, entrañe, por motivos razonables, un riesgo para la segurida</w:t>
-      </w:r>
-      <w:r>
-        <w:rPr>
-          <w:rFonts w:ascii="Calibri" w:eastAsia="Calibri" w:hAnsi="Calibri" w:cs="Calibri"/>
-        </w:rPr>
-        <w:t>d y la salud de los trabajadores.</w:t>
+        <w:t>- No poner fuera de funcionamiento y utilizar correctamente los dispositivos de seguridad existentes o que se instalen en los medios relacionados con su actividad o en los lugares de trabajo en los que ésta tenga lugar.</w:t>
+      </w:r>
+    </w:p>
+    <w:p>
+      <w:pPr>
+        <w:spacing w:line="240" w:lineRule="auto"/>
+        <w:jc w:val="both"/>
+        <w:rPr>
+          <w:rFonts w:ascii="Calibri" w:eastAsia="Calibri" w:hAnsi="Calibri" w:cs="Calibri"/>
+        </w:rPr>
+      </w:pPr>
+      <w:r>
+        <w:rPr>
+          <w:rFonts w:ascii="Calibri" w:eastAsia="Calibri" w:hAnsi="Calibri" w:cs="Calibri"/>
+        </w:rPr>
+        <w:t>- Informar de inmediato a su superior jerárquico directo, y a los trabajadores designados para realizar actividades de protección y de prevención o, en su caso, al servicio de prevención, acerca de cualquier situación que, a su juicio, entrañe, por motivos razonables, un riesgo para la seguridad y la salud de los trabajadores.</w:t>
       </w:r>
     </w:p>
     <w:p>
@@ -3604,13 +3297,7 @@
         <w:rPr>
           <w:rFonts w:ascii="Calibri" w:eastAsia="Calibri" w:hAnsi="Calibri" w:cs="Calibri"/>
         </w:rPr>
-        <w:t>Las funciones y responsabilidades son compatibles</w:t>
-      </w:r>
-      <w:r>
-        <w:rPr>
-          <w:rFonts w:ascii="Calibri" w:eastAsia="Calibri" w:hAnsi="Calibri" w:cs="Calibri"/>
-        </w:rPr>
-        <w:t xml:space="preserve"> con otras obligaciones y responsabilidades productivas encomendadas por la dirección.</w:t>
+        <w:t>Las funciones y responsabilidades son compatibles con otras obligaciones y responsabilidades productivas encomendadas por la dirección.</w:t>
       </w:r>
       <w:r>
         <w:br w:type="page"/>
@@ -3631,8 +3318,8 @@
         <w:spacing w:line="240" w:lineRule="auto"/>
         <w:jc w:val="both"/>
       </w:pPr>
-      <w:bookmarkStart w:id="12" w:name="_gvq1kvtv1tou" w:colFirst="0" w:colLast="0"/>
-      <w:bookmarkEnd w:id="12"/>
+      <w:bookmarkStart w:id="13" w:name="_gvq1kvtv1tou" w:colFirst="0" w:colLast="0"/>
+      <w:bookmarkEnd w:id="13"/>
       <w:r>
         <w:t>6.3 Cauces de comunicación entre los niveles jerárquicos.</w:t>
       </w:r>
@@ -3659,13 +3346,7 @@
         <w:rPr>
           <w:rFonts w:ascii="Calibri" w:eastAsia="Calibri" w:hAnsi="Calibri" w:cs="Calibri"/>
         </w:rPr>
-        <w:t>Para que la organización de la empresa funcione con garantías y para cumplir con los principios básicos de i</w:t>
-      </w:r>
-      <w:r>
-        <w:rPr>
-          <w:rFonts w:ascii="Calibri" w:eastAsia="Calibri" w:hAnsi="Calibri" w:cs="Calibri"/>
-        </w:rPr>
-        <w:t>nformación, participación y consulta, se han establecido los siguientes cauces de comunicación interna, de tipo vertical, ascendente y descendente, entre los diferentes niveles jerárquicos:</w:t>
+        <w:t>Para que la organización de la empresa funcione con garantías y para cumplir con los principios básicos de información, participación y consulta, se han establecido los siguientes cauces de comunicación interna, de tipo vertical, ascendente y descendente, entre los diferentes niveles jerárquicos:</w:t>
       </w:r>
     </w:p>
     <w:p>
@@ -3719,13 +3400,7 @@
         <w:rPr>
           <w:rFonts w:ascii="Calibri" w:eastAsia="Calibri" w:hAnsi="Calibri" w:cs="Calibri"/>
         </w:rPr>
-        <w:t>- Medio escrito por e-</w:t>
-      </w:r>
-      <w:r>
-        <w:rPr>
-          <w:rFonts w:ascii="Calibri" w:eastAsia="Calibri" w:hAnsi="Calibri" w:cs="Calibri"/>
-        </w:rPr>
-        <w:t>mail.</w:t>
+        <w:t>- Medio escrito por e-mail.</w:t>
       </w:r>
       <w:r>
         <w:br w:type="page"/>
@@ -3746,8 +3421,8 @@
         <w:spacing w:line="240" w:lineRule="auto"/>
         <w:jc w:val="both"/>
       </w:pPr>
-      <w:bookmarkStart w:id="13" w:name="_wy5kl3d02vw8" w:colFirst="0" w:colLast="0"/>
-      <w:bookmarkEnd w:id="13"/>
+      <w:bookmarkStart w:id="14" w:name="_wy5kl3d02vw8" w:colFirst="0" w:colLast="0"/>
+      <w:bookmarkEnd w:id="14"/>
       <w:r>
         <w:t>6.4 Modalidad de la organización preventiva de la empresa.</w:t>
       </w:r>
@@ -3815,13 +3490,7 @@
         <w:rPr>
           <w:rFonts w:ascii="Calibri" w:eastAsia="Calibri" w:hAnsi="Calibri" w:cs="Calibri"/>
         </w:rPr>
-        <w:t>que se aprueba el</w:t>
-      </w:r>
-      <w:r>
-        <w:rPr>
-          <w:rFonts w:ascii="Calibri" w:eastAsia="Calibri" w:hAnsi="Calibri" w:cs="Calibri"/>
-        </w:rPr>
-        <w:t xml:space="preserve"> Reglamento de los Servicios de Prevención.</w:t>
+        <w:t>que se aprueba el Reglamento de los Servicios de Prevención.</w:t>
       </w:r>
     </w:p>
     <w:p>
@@ -3916,13 +3585,7 @@
         <w:rPr>
           <w:rFonts w:ascii="Calibri" w:eastAsia="Calibri" w:hAnsi="Calibri" w:cs="Calibri"/>
         </w:rPr>
-        <w:t>- El empresario tiene formación en prevención de riesgos laborales, con</w:t>
-      </w:r>
-      <w:r>
-        <w:rPr>
-          <w:rFonts w:ascii="Calibri" w:eastAsia="Calibri" w:hAnsi="Calibri" w:cs="Calibri"/>
-        </w:rPr>
-        <w:t>cretamente:</w:t>
+        <w:t>- El empresario tiene formación en prevención de riesgos laborales, concretamente:</w:t>
       </w:r>
     </w:p>
     <w:p>
@@ -3962,14 +3625,7 @@
         <w:rPr>
           <w:rFonts w:ascii="Calibri" w:eastAsia="Calibri" w:hAnsi="Calibri" w:cs="Calibri"/>
         </w:rPr>
-        <w:t>A través de esta modalidad el empresario &lt;</w:t>
-      </w:r>
-      <w:proofErr w:type="spellStart"/>
-      <w:r>
-        <w:rPr>
-          <w:rFonts w:ascii="Calibri" w:eastAsia="Calibri" w:hAnsi="Calibri" w:cs="Calibri"/>
-        </w:rPr>
-        <w:t>nombre</w:t>
+        <w:t>A través de esta modalidad el empresario &lt;nombre</w:t>
       </w:r>
       <w:r>
         <w:rPr>
@@ -3977,19 +3633,671 @@
         </w:rPr>
         <w:t>Responsable</w:t>
       </w:r>
-      <w:proofErr w:type="spellEnd"/>
+      <w:r>
+        <w:rPr>
+          <w:rFonts w:ascii="Calibri" w:eastAsia="Calibri" w:hAnsi="Calibri" w:cs="Calibri"/>
+        </w:rPr>
+        <w:t>&gt;se compromete a:</w:t>
+      </w:r>
+    </w:p>
+    <w:p>
+      <w:pPr>
+        <w:spacing w:line="240" w:lineRule="auto"/>
+        <w:ind w:firstLine="720"/>
+        <w:jc w:val="both"/>
+        <w:rPr>
+          <w:rFonts w:ascii="Calibri" w:eastAsia="Calibri" w:hAnsi="Calibri" w:cs="Calibri"/>
+        </w:rPr>
+      </w:pPr>
+    </w:p>
+    <w:p>
+      <w:pPr>
+        <w:spacing w:line="240" w:lineRule="auto"/>
+        <w:jc w:val="both"/>
+        <w:rPr>
+          <w:rFonts w:ascii="Calibri" w:eastAsia="Calibri" w:hAnsi="Calibri" w:cs="Calibri"/>
+        </w:rPr>
+      </w:pPr>
+      <w:r>
+        <w:rPr>
+          <w:rFonts w:ascii="Calibri" w:eastAsia="Calibri" w:hAnsi="Calibri" w:cs="Calibri"/>
+        </w:rPr>
+        <w:t>- Elaborar, implantar y mantener el Plan de Prevención.</w:t>
+      </w:r>
+    </w:p>
+    <w:p>
+      <w:pPr>
+        <w:spacing w:line="240" w:lineRule="auto"/>
+        <w:jc w:val="both"/>
+        <w:rPr>
+          <w:rFonts w:ascii="Calibri" w:eastAsia="Calibri" w:hAnsi="Calibri" w:cs="Calibri"/>
+        </w:rPr>
+      </w:pPr>
+      <w:r>
+        <w:rPr>
+          <w:rFonts w:ascii="Calibri" w:eastAsia="Calibri" w:hAnsi="Calibri" w:cs="Calibri"/>
+        </w:rPr>
+        <w:t>- Elaborar y ejecutar los planes anuales de actuaciones preventivas.</w:t>
+      </w:r>
+    </w:p>
+    <w:p>
+      <w:pPr>
+        <w:spacing w:line="240" w:lineRule="auto"/>
+        <w:jc w:val="both"/>
+        <w:rPr>
+          <w:rFonts w:ascii="Calibri" w:eastAsia="Calibri" w:hAnsi="Calibri" w:cs="Calibri"/>
+        </w:rPr>
+      </w:pPr>
+      <w:r>
+        <w:rPr>
+          <w:rFonts w:ascii="Calibri" w:eastAsia="Calibri" w:hAnsi="Calibri" w:cs="Calibri"/>
+        </w:rPr>
+        <w:t>- Elaborar la Evaluación de Riesgos Inicial.</w:t>
+      </w:r>
+    </w:p>
+    <w:p>
+      <w:pPr>
+        <w:spacing w:line="240" w:lineRule="auto"/>
+        <w:jc w:val="both"/>
+        <w:rPr>
+          <w:rFonts w:ascii="Calibri" w:eastAsia="Calibri" w:hAnsi="Calibri" w:cs="Calibri"/>
+        </w:rPr>
+      </w:pPr>
+      <w:r>
+        <w:rPr>
+          <w:rFonts w:ascii="Calibri" w:eastAsia="Calibri" w:hAnsi="Calibri" w:cs="Calibri"/>
+        </w:rPr>
+        <w:t>- Volver a evaluar los riesgos derivados del trabajo si existiera la necesidad.</w:t>
+      </w:r>
+    </w:p>
+    <w:p>
+      <w:pPr>
+        <w:spacing w:line="240" w:lineRule="auto"/>
+        <w:jc w:val="both"/>
+        <w:rPr>
+          <w:rFonts w:ascii="Calibri" w:eastAsia="Calibri" w:hAnsi="Calibri" w:cs="Calibri"/>
+        </w:rPr>
+      </w:pPr>
+      <w:r>
+        <w:rPr>
+          <w:rFonts w:ascii="Calibri" w:eastAsia="Calibri" w:hAnsi="Calibri" w:cs="Calibri"/>
+        </w:rPr>
+        <w:t>- Revisar la Evaluación de Riesgos en los casos que marca la Ley de Prevención.</w:t>
+      </w:r>
+    </w:p>
+    <w:p>
+      <w:pPr>
+        <w:spacing w:line="240" w:lineRule="auto"/>
+        <w:jc w:val="both"/>
+        <w:rPr>
+          <w:rFonts w:ascii="Calibri" w:eastAsia="Calibri" w:hAnsi="Calibri" w:cs="Calibri"/>
+        </w:rPr>
+      </w:pPr>
+      <w:r>
+        <w:rPr>
+          <w:rFonts w:ascii="Calibri" w:eastAsia="Calibri" w:hAnsi="Calibri" w:cs="Calibri"/>
+        </w:rPr>
+        <w:t>- Realizar la planificación de la acción preventiva priorizando cada actuación.</w:t>
+      </w:r>
+    </w:p>
+    <w:p>
+      <w:pPr>
+        <w:spacing w:line="240" w:lineRule="auto"/>
+        <w:jc w:val="both"/>
+        <w:rPr>
+          <w:rFonts w:ascii="Calibri" w:eastAsia="Calibri" w:hAnsi="Calibri" w:cs="Calibri"/>
+        </w:rPr>
+      </w:pPr>
+      <w:r>
+        <w:rPr>
+          <w:rFonts w:ascii="Calibri" w:eastAsia="Calibri" w:hAnsi="Calibri" w:cs="Calibri"/>
+        </w:rPr>
+        <w:t>- Coordinar las actividades que desarrollan conforme a protocolos, así como otros medios, que permitan la definición de objetivos, competencias y procedimientos, al respecto.</w:t>
+      </w:r>
+    </w:p>
+    <w:p>
+      <w:pPr>
+        <w:spacing w:line="240" w:lineRule="auto"/>
+        <w:jc w:val="both"/>
+        <w:rPr>
+          <w:rFonts w:ascii="Calibri" w:eastAsia="Calibri" w:hAnsi="Calibri" w:cs="Calibri"/>
+        </w:rPr>
+      </w:pPr>
+      <w:r>
+        <w:rPr>
+          <w:rFonts w:ascii="Calibri" w:eastAsia="Calibri" w:hAnsi="Calibri" w:cs="Calibri"/>
+        </w:rPr>
+        <w:t>- Promover la participación en las acciones preventivas, tanto de los trabajadores como de sus representantes.</w:t>
+      </w:r>
+    </w:p>
+    <w:p>
+      <w:pPr>
+        <w:spacing w:line="240" w:lineRule="auto"/>
+        <w:jc w:val="both"/>
+        <w:rPr>
+          <w:rFonts w:ascii="Calibri" w:eastAsia="Calibri" w:hAnsi="Calibri" w:cs="Calibri"/>
+        </w:rPr>
+      </w:pPr>
+      <w:r>
+        <w:rPr>
+          <w:rFonts w:ascii="Calibri" w:eastAsia="Calibri" w:hAnsi="Calibri" w:cs="Calibri"/>
+        </w:rPr>
+        <w:t>- Fomentar los comportamientos seguros de los trabajadores, en especial, en el uso de los medios de trabajo y de los equipos de protección.</w:t>
+      </w:r>
+    </w:p>
+    <w:p>
+      <w:pPr>
+        <w:spacing w:line="240" w:lineRule="auto"/>
+        <w:jc w:val="both"/>
+        <w:rPr>
+          <w:rFonts w:ascii="Calibri" w:eastAsia="Calibri" w:hAnsi="Calibri" w:cs="Calibri"/>
+        </w:rPr>
+      </w:pPr>
+      <w:r>
+        <w:rPr>
+          <w:rFonts w:ascii="Calibri" w:eastAsia="Calibri" w:hAnsi="Calibri" w:cs="Calibri"/>
+        </w:rPr>
+        <w:t>- Documentar sus actividades en un programa anualmente y en una memoria.</w:t>
+      </w:r>
+    </w:p>
+    <w:p>
+      <w:pPr>
+        <w:spacing w:line="240" w:lineRule="auto"/>
+        <w:jc w:val="both"/>
+        <w:rPr>
+          <w:rFonts w:ascii="Calibri" w:eastAsia="Calibri" w:hAnsi="Calibri" w:cs="Calibri"/>
+        </w:rPr>
+      </w:pPr>
+      <w:r>
+        <w:rPr>
+          <w:rFonts w:ascii="Calibri" w:eastAsia="Calibri" w:hAnsi="Calibri" w:cs="Calibri"/>
+        </w:rPr>
+        <w:t>- Gestionar adecuadamente la documentación preventiva en lo relativo a su elaboración, difusión y archivo.</w:t>
+      </w:r>
+    </w:p>
+    <w:p>
+      <w:pPr>
+        <w:spacing w:line="240" w:lineRule="auto"/>
+        <w:jc w:val="both"/>
+        <w:rPr>
+          <w:rFonts w:ascii="Calibri" w:eastAsia="Calibri" w:hAnsi="Calibri" w:cs="Calibri"/>
+        </w:rPr>
+      </w:pPr>
+      <w:r>
+        <w:rPr>
+          <w:rFonts w:ascii="Calibri" w:eastAsia="Calibri" w:hAnsi="Calibri" w:cs="Calibri"/>
+        </w:rPr>
+        <w:t>- Elaborar e implantar las medidas de emergencia de la empresa.</w:t>
+      </w:r>
+    </w:p>
+    <w:p>
+      <w:pPr>
+        <w:spacing w:line="240" w:lineRule="auto"/>
+        <w:jc w:val="both"/>
+        <w:rPr>
+          <w:rFonts w:ascii="Calibri" w:eastAsia="Calibri" w:hAnsi="Calibri" w:cs="Calibri"/>
+        </w:rPr>
+      </w:pPr>
+      <w:r>
+        <w:rPr>
+          <w:rFonts w:ascii="Calibri" w:eastAsia="Calibri" w:hAnsi="Calibri" w:cs="Calibri"/>
+        </w:rPr>
+        <w:t>- Investigar los accidentes e incidentes que se den en la empresa.</w:t>
+      </w:r>
+    </w:p>
+    <w:p>
+      <w:pPr>
+        <w:spacing w:line="240" w:lineRule="auto"/>
+        <w:jc w:val="both"/>
+        <w:rPr>
+          <w:rFonts w:ascii="Calibri" w:eastAsia="Calibri" w:hAnsi="Calibri" w:cs="Calibri"/>
+        </w:rPr>
+      </w:pPr>
+      <w:r>
+        <w:rPr>
+          <w:rFonts w:ascii="Calibri" w:eastAsia="Calibri" w:hAnsi="Calibri" w:cs="Calibri"/>
+        </w:rPr>
+        <w:t>- Registrar los accidentes e incidentes difundiendo periódicamente las estadísticas de los mismos.</w:t>
+      </w:r>
+    </w:p>
+    <w:p>
+      <w:pPr>
+        <w:spacing w:line="240" w:lineRule="auto"/>
+        <w:jc w:val="both"/>
+        <w:rPr>
+          <w:rFonts w:ascii="Calibri" w:eastAsia="Calibri" w:hAnsi="Calibri" w:cs="Calibri"/>
+        </w:rPr>
+      </w:pPr>
+      <w:r>
+        <w:rPr>
+          <w:rFonts w:ascii="Calibri" w:eastAsia="Calibri" w:hAnsi="Calibri" w:cs="Calibri"/>
+        </w:rPr>
+        <w:t>- Realizar inspecciones de seguridad en el centro de trabajo.</w:t>
+      </w:r>
+      <w:r>
+        <w:br w:type="page"/>
+      </w:r>
+    </w:p>
+    <w:p>
+      <w:pPr>
+        <w:spacing w:line="240" w:lineRule="auto"/>
+        <w:jc w:val="both"/>
+        <w:rPr>
+          <w:rFonts w:ascii="Calibri" w:eastAsia="Calibri" w:hAnsi="Calibri" w:cs="Calibri"/>
+        </w:rPr>
+      </w:pPr>
+    </w:p>
+    <w:p>
+      <w:pPr>
+        <w:pStyle w:val="Ttulo3"/>
+        <w:spacing w:line="240" w:lineRule="auto"/>
+        <w:jc w:val="both"/>
+      </w:pPr>
+      <w:bookmarkStart w:id="15" w:name="_rea3h9zhngax" w:colFirst="0" w:colLast="0"/>
+      <w:bookmarkEnd w:id="15"/>
+      <w:r>
+        <w:t>Vigilancia de la Salud</w:t>
+      </w:r>
+    </w:p>
+    <w:p>
+      <w:pPr>
+        <w:spacing w:line="240" w:lineRule="auto"/>
+        <w:jc w:val="both"/>
+        <w:rPr>
+          <w:rFonts w:ascii="Calibri" w:eastAsia="Calibri" w:hAnsi="Calibri" w:cs="Calibri"/>
+        </w:rPr>
+      </w:pPr>
+    </w:p>
+    <w:p>
+      <w:pPr>
+        <w:spacing w:line="240" w:lineRule="auto"/>
+        <w:ind w:firstLine="720"/>
+        <w:jc w:val="both"/>
+        <w:rPr>
+          <w:rFonts w:ascii="Calibri" w:eastAsia="Calibri" w:hAnsi="Calibri" w:cs="Calibri"/>
+        </w:rPr>
+      </w:pPr>
+      <w:r>
+        <w:rPr>
+          <w:rFonts w:ascii="Calibri" w:eastAsia="Calibri" w:hAnsi="Calibri" w:cs="Calibri"/>
+        </w:rPr>
+        <w:t xml:space="preserve">Para garantizar la adecuada vigilancia de la salud de los trabajadores de la empresa, se procede a ofrecer a todos y cada uno de los trabajadores la debida vigilancia a través de la entidad acreditada </w:t>
+      </w:r>
+      <w:r>
+        <w:rPr>
+          <w:rFonts w:ascii="Calibri" w:eastAsia="Calibri" w:hAnsi="Calibri" w:cs="Calibri"/>
+          <w:highlight w:val="yellow"/>
+        </w:rPr>
+        <w:t>MPE</w:t>
+      </w:r>
+      <w:r>
+        <w:rPr>
+          <w:rFonts w:ascii="Calibri" w:eastAsia="Calibri" w:hAnsi="Calibri" w:cs="Calibri"/>
+        </w:rPr>
+        <w:t>.</w:t>
+      </w:r>
+    </w:p>
+    <w:p>
+      <w:pPr>
+        <w:spacing w:line="240" w:lineRule="auto"/>
+        <w:jc w:val="both"/>
+        <w:rPr>
+          <w:rFonts w:ascii="Calibri" w:eastAsia="Calibri" w:hAnsi="Calibri" w:cs="Calibri"/>
+        </w:rPr>
+      </w:pPr>
+    </w:p>
+    <w:p>
+      <w:pPr>
+        <w:spacing w:line="240" w:lineRule="auto"/>
+        <w:ind w:firstLine="720"/>
+        <w:jc w:val="both"/>
+        <w:rPr>
+          <w:rFonts w:ascii="Calibri" w:eastAsia="Calibri" w:hAnsi="Calibri" w:cs="Calibri"/>
+        </w:rPr>
+      </w:pPr>
+      <w:r>
+        <w:rPr>
+          <w:rFonts w:ascii="Calibri" w:eastAsia="Calibri" w:hAnsi="Calibri" w:cs="Calibri"/>
+        </w:rPr>
+        <w:t>Los trabajadores en el ejercicio de sus derechos NO prestan su consentimiento a esta vigilancia firmando su renuncia en el documento "modelo de vigilancia de la salud".</w:t>
+      </w:r>
+    </w:p>
+    <w:p>
+      <w:pPr>
+        <w:spacing w:line="240" w:lineRule="auto"/>
+        <w:jc w:val="both"/>
+        <w:rPr>
+          <w:rFonts w:ascii="Calibri" w:eastAsia="Calibri" w:hAnsi="Calibri" w:cs="Calibri"/>
+        </w:rPr>
+      </w:pPr>
+    </w:p>
+    <w:p>
+      <w:pPr>
+        <w:spacing w:line="240" w:lineRule="auto"/>
+        <w:ind w:firstLine="720"/>
+        <w:jc w:val="both"/>
+        <w:rPr>
+          <w:rFonts w:ascii="Calibri" w:eastAsia="Calibri" w:hAnsi="Calibri" w:cs="Calibri"/>
+        </w:rPr>
+      </w:pPr>
+      <w:r>
+        <w:rPr>
+          <w:rFonts w:ascii="Calibri" w:eastAsia="Calibri" w:hAnsi="Calibri" w:cs="Calibri"/>
+        </w:rPr>
+        <w:t>Es importante destacar que en este caso no concurre ninguna de las excepciones recogidas en el art. 22 de la Ley de Prevención de Riesgos Laborales por lo que los trabajadores pueden ejercer el derecho de voluntariedad de vigilancia de la salud.</w:t>
+      </w:r>
+    </w:p>
+    <w:p>
+      <w:pPr>
+        <w:spacing w:line="240" w:lineRule="auto"/>
+        <w:jc w:val="both"/>
+        <w:rPr>
+          <w:rFonts w:ascii="Calibri" w:eastAsia="Calibri" w:hAnsi="Calibri" w:cs="Calibri"/>
+        </w:rPr>
+      </w:pPr>
+    </w:p>
+    <w:p>
+      <w:pPr>
+        <w:spacing w:line="240" w:lineRule="auto"/>
+        <w:ind w:firstLine="720"/>
+        <w:jc w:val="both"/>
+        <w:rPr>
+          <w:rFonts w:ascii="Calibri" w:eastAsia="Calibri" w:hAnsi="Calibri" w:cs="Calibri"/>
+        </w:rPr>
+      </w:pPr>
+      <w:r>
+        <w:rPr>
+          <w:rFonts w:ascii="Calibri" w:eastAsia="Calibri" w:hAnsi="Calibri" w:cs="Calibri"/>
+        </w:rPr>
+        <w:t>Entendemos que, en tanto en cuanto ninguno de los trabajadores ha prestado su consentimiento, el alcance del concierto con la entidad que realiza los exámenes queda supeditado al consentimiento por los trabajadores, momento en el que se formalizará por escrito la contratación de los exámenes que sean necesarios.</w:t>
+      </w:r>
+    </w:p>
+    <w:p>
+      <w:pPr>
+        <w:spacing w:line="240" w:lineRule="auto"/>
+        <w:jc w:val="both"/>
+        <w:rPr>
+          <w:rFonts w:ascii="Calibri" w:eastAsia="Calibri" w:hAnsi="Calibri" w:cs="Calibri"/>
+        </w:rPr>
+      </w:pPr>
+    </w:p>
+    <w:p>
+      <w:pPr>
+        <w:spacing w:line="240" w:lineRule="auto"/>
+        <w:jc w:val="both"/>
+        <w:rPr>
+          <w:rFonts w:ascii="Calibri" w:eastAsia="Calibri" w:hAnsi="Calibri" w:cs="Calibri"/>
+        </w:rPr>
+      </w:pPr>
+      <w:r>
+        <w:br w:type="page"/>
+      </w:r>
+    </w:p>
+    <w:p>
+      <w:pPr>
+        <w:pStyle w:val="Ttulo2"/>
+        <w:spacing w:line="240" w:lineRule="auto"/>
+        <w:jc w:val="both"/>
+      </w:pPr>
+      <w:bookmarkStart w:id="16" w:name="_j3f8th1zrtjr" w:colFirst="0" w:colLast="0"/>
+      <w:bookmarkEnd w:id="16"/>
+      <w:r>
+        <w:lastRenderedPageBreak/>
+        <w:t>6.5 Recursos de la organización preventiva.</w:t>
+      </w:r>
+    </w:p>
+    <w:p>
+      <w:pPr>
+        <w:spacing w:line="240" w:lineRule="auto"/>
+        <w:jc w:val="both"/>
+        <w:rPr>
+          <w:rFonts w:ascii="Calibri" w:eastAsia="Calibri" w:hAnsi="Calibri" w:cs="Calibri"/>
+        </w:rPr>
+      </w:pPr>
+    </w:p>
+    <w:p>
+      <w:pPr>
+        <w:pStyle w:val="Ttulo3"/>
+        <w:spacing w:line="240" w:lineRule="auto"/>
+        <w:jc w:val="both"/>
+      </w:pPr>
+      <w:bookmarkStart w:id="17" w:name="_qig6itw02ql9" w:colFirst="0" w:colLast="0"/>
+      <w:bookmarkEnd w:id="17"/>
+      <w:r>
+        <w:t>Recursos Humanos</w:t>
+      </w:r>
+    </w:p>
+    <w:p>
+      <w:pPr>
+        <w:spacing w:line="240" w:lineRule="auto"/>
+        <w:jc w:val="both"/>
+        <w:rPr>
+          <w:rFonts w:ascii="Calibri" w:eastAsia="Calibri" w:hAnsi="Calibri" w:cs="Calibri"/>
+        </w:rPr>
+      </w:pPr>
+    </w:p>
+    <w:p>
+      <w:pPr>
+        <w:spacing w:line="240" w:lineRule="auto"/>
+        <w:ind w:firstLine="720"/>
+        <w:jc w:val="both"/>
+        <w:rPr>
+          <w:rFonts w:ascii="Calibri" w:eastAsia="Calibri" w:hAnsi="Calibri" w:cs="Calibri"/>
+        </w:rPr>
+      </w:pPr>
+      <w:r>
+        <w:rPr>
+          <w:rFonts w:ascii="Calibri" w:eastAsia="Calibri" w:hAnsi="Calibri" w:cs="Calibri"/>
+        </w:rPr>
+        <w:t>El empresario, en asunción de la responsabilidad en materia de prevención, asume las siguientes funciones técnicas:</w:t>
+      </w:r>
+    </w:p>
+    <w:p>
+      <w:pPr>
+        <w:spacing w:line="240" w:lineRule="auto"/>
+        <w:jc w:val="both"/>
+        <w:rPr>
+          <w:rFonts w:ascii="Calibri" w:eastAsia="Calibri" w:hAnsi="Calibri" w:cs="Calibri"/>
+        </w:rPr>
+      </w:pPr>
+    </w:p>
+    <w:p>
+      <w:pPr>
+        <w:pStyle w:val="Ttulo4"/>
+        <w:spacing w:line="240" w:lineRule="auto"/>
+        <w:jc w:val="both"/>
+      </w:pPr>
+      <w:bookmarkStart w:id="18" w:name="_tncmyspcgui6" w:colFirst="0" w:colLast="0"/>
+      <w:bookmarkEnd w:id="18"/>
+      <w:r>
+        <w:t>Funciones técnicas.</w:t>
+      </w:r>
+    </w:p>
+    <w:p>
+      <w:pPr>
+        <w:spacing w:line="240" w:lineRule="auto"/>
+        <w:jc w:val="both"/>
+        <w:rPr>
+          <w:rFonts w:ascii="Calibri" w:eastAsia="Calibri" w:hAnsi="Calibri" w:cs="Calibri"/>
+        </w:rPr>
+      </w:pPr>
+    </w:p>
+    <w:p>
+      <w:pPr>
+        <w:spacing w:line="240" w:lineRule="auto"/>
+        <w:jc w:val="both"/>
+        <w:rPr>
+          <w:rFonts w:ascii="Calibri" w:eastAsia="Calibri" w:hAnsi="Calibri" w:cs="Calibri"/>
+        </w:rPr>
+      </w:pPr>
+      <w:r>
+        <w:rPr>
+          <w:rFonts w:ascii="Calibri" w:eastAsia="Calibri" w:hAnsi="Calibri" w:cs="Calibri"/>
+        </w:rPr>
+        <w:t>· Promover los comportamientos seguros y la correcta utilización de los equipos de trabajo y protección, y fomentar el interés y cooperación de los trabajadores en una acción preventiva integrada.</w:t>
+      </w:r>
+    </w:p>
+    <w:p>
+      <w:pPr>
+        <w:spacing w:line="240" w:lineRule="auto"/>
+        <w:jc w:val="both"/>
+        <w:rPr>
+          <w:rFonts w:ascii="Calibri" w:eastAsia="Calibri" w:hAnsi="Calibri" w:cs="Calibri"/>
+        </w:rPr>
+      </w:pPr>
+      <w:r>
+        <w:rPr>
+          <w:rFonts w:ascii="Calibri" w:eastAsia="Calibri" w:hAnsi="Calibri" w:cs="Calibri"/>
+        </w:rPr>
+        <w:t>· Promover, en particular, las actuaciones preventivas básicas, tales como el orden, la limpieza, la señalización y el mantenimiento general, y efectuar su seguimiento y control.</w:t>
+      </w:r>
+    </w:p>
+    <w:p>
+      <w:pPr>
+        <w:spacing w:line="240" w:lineRule="auto"/>
+        <w:jc w:val="both"/>
+        <w:rPr>
+          <w:rFonts w:ascii="Calibri" w:eastAsia="Calibri" w:hAnsi="Calibri" w:cs="Calibri"/>
+        </w:rPr>
+      </w:pPr>
+      <w:r>
+        <w:rPr>
+          <w:rFonts w:ascii="Calibri" w:eastAsia="Calibri" w:hAnsi="Calibri" w:cs="Calibri"/>
+        </w:rPr>
+        <w:t>· Realizar evaluaciones elementales de riesgos y, en su caso, establecer medidas preventivas del mismo carácter compatibles con su grado de formación.</w:t>
+      </w:r>
+    </w:p>
+    <w:p>
+      <w:pPr>
+        <w:spacing w:line="240" w:lineRule="auto"/>
+        <w:jc w:val="both"/>
+        <w:rPr>
+          <w:rFonts w:ascii="Calibri" w:eastAsia="Calibri" w:hAnsi="Calibri" w:cs="Calibri"/>
+        </w:rPr>
+      </w:pPr>
+      <w:r>
+        <w:rPr>
+          <w:rFonts w:ascii="Calibri" w:eastAsia="Calibri" w:hAnsi="Calibri" w:cs="Calibri"/>
+        </w:rPr>
+        <w:t>· Colaborar en la evaluación y el control de los riesgos generales y específicos de la empresa, efectuando visitas al efecto, atención a quejas y sugerencias, registro de datos, y cuantas funciones análogas sean necesarias.</w:t>
+      </w:r>
+    </w:p>
+    <w:p>
+      <w:pPr>
+        <w:spacing w:line="240" w:lineRule="auto"/>
+        <w:jc w:val="both"/>
+        <w:rPr>
+          <w:rFonts w:ascii="Calibri" w:eastAsia="Calibri" w:hAnsi="Calibri" w:cs="Calibri"/>
+        </w:rPr>
+      </w:pPr>
+      <w:r>
+        <w:rPr>
+          <w:rFonts w:ascii="Calibri" w:eastAsia="Calibri" w:hAnsi="Calibri" w:cs="Calibri"/>
+        </w:rPr>
+        <w:t>· Actuar en caso de emergencia y primeros auxilios gestionando las primeras intervenciones al efecto.</w:t>
+      </w:r>
+    </w:p>
+    <w:p>
+      <w:pPr>
+        <w:spacing w:line="240" w:lineRule="auto"/>
+        <w:jc w:val="both"/>
+        <w:rPr>
+          <w:rFonts w:ascii="Calibri" w:eastAsia="Calibri" w:hAnsi="Calibri" w:cs="Calibri"/>
+        </w:rPr>
+      </w:pPr>
+      <w:r>
+        <w:rPr>
+          <w:rFonts w:ascii="Calibri" w:eastAsia="Calibri" w:hAnsi="Calibri" w:cs="Calibri"/>
+        </w:rPr>
+        <w:t>· Cooperar con los servicios de prevención, en su caso.</w:t>
+      </w:r>
+    </w:p>
+    <w:p>
+      <w:pPr>
+        <w:spacing w:line="240" w:lineRule="auto"/>
+        <w:jc w:val="both"/>
+        <w:rPr>
+          <w:rFonts w:ascii="Calibri" w:eastAsia="Calibri" w:hAnsi="Calibri" w:cs="Calibri"/>
+        </w:rPr>
+      </w:pPr>
+    </w:p>
+    <w:p>
+      <w:pPr>
+        <w:pStyle w:val="Ttulo4"/>
+        <w:spacing w:line="240" w:lineRule="auto"/>
+        <w:jc w:val="both"/>
+      </w:pPr>
+      <w:bookmarkStart w:id="19" w:name="_4ujw7cuavgss" w:colFirst="0" w:colLast="0"/>
+      <w:bookmarkEnd w:id="19"/>
+      <w:r>
+        <w:t>Técnico de prevención nivel básico:</w:t>
+      </w:r>
+    </w:p>
+    <w:p>
+      <w:pPr>
+        <w:spacing w:line="240" w:lineRule="auto"/>
+        <w:jc w:val="both"/>
+        <w:rPr>
+          <w:rFonts w:ascii="Calibri" w:eastAsia="Calibri" w:hAnsi="Calibri" w:cs="Calibri"/>
+        </w:rPr>
+      </w:pPr>
+      <w:r>
+        <w:rPr>
+          <w:rFonts w:ascii="Calibri" w:eastAsia="Calibri" w:hAnsi="Calibri" w:cs="Calibri"/>
+        </w:rPr>
+        <w:t>· &lt;nombre</w:t>
+      </w:r>
+      <w:r>
+        <w:rPr>
+          <w:rFonts w:ascii="Calibri" w:eastAsia="Calibri" w:hAnsi="Calibri" w:cs="Calibri"/>
+        </w:rPr>
+        <w:t>Responsable</w:t>
+      </w:r>
       <w:r>
         <w:rPr>
           <w:rFonts w:ascii="Calibri" w:eastAsia="Calibri" w:hAnsi="Calibri" w:cs="Calibri"/>
         </w:rPr>
         <w:t>&gt;</w:t>
       </w:r>
-      <w:r>
-        <w:rPr>
-          <w:rFonts w:ascii="Calibri" w:eastAsia="Calibri" w:hAnsi="Calibri" w:cs="Calibri"/>
-        </w:rPr>
-        <w:t>se compromete a:</w:t>
-      </w:r>
+    </w:p>
+    <w:p>
+      <w:pPr>
+        <w:spacing w:line="240" w:lineRule="auto"/>
+        <w:jc w:val="both"/>
+        <w:rPr>
+          <w:rFonts w:ascii="Calibri" w:eastAsia="Calibri" w:hAnsi="Calibri" w:cs="Calibri"/>
+        </w:rPr>
+      </w:pPr>
+    </w:p>
+    <w:p>
+      <w:pPr>
+        <w:spacing w:line="240" w:lineRule="auto"/>
+        <w:jc w:val="both"/>
+        <w:rPr>
+          <w:rFonts w:ascii="Calibri" w:eastAsia="Calibri" w:hAnsi="Calibri" w:cs="Calibri"/>
+        </w:rPr>
+      </w:pPr>
+    </w:p>
+    <w:p>
+      <w:pPr>
+        <w:pStyle w:val="Ttulo4"/>
+        <w:spacing w:line="240" w:lineRule="auto"/>
+        <w:jc w:val="both"/>
+      </w:pPr>
+      <w:bookmarkStart w:id="20" w:name="_dxza16ffykpm" w:colFirst="0" w:colLast="0"/>
+      <w:bookmarkEnd w:id="20"/>
+      <w:r>
+        <w:t>Recursos materiales</w:t>
+      </w:r>
+    </w:p>
+    <w:p>
+      <w:pPr>
+        <w:spacing w:line="240" w:lineRule="auto"/>
+        <w:jc w:val="both"/>
+        <w:rPr>
+          <w:rFonts w:ascii="Calibri" w:eastAsia="Calibri" w:hAnsi="Calibri" w:cs="Calibri"/>
+        </w:rPr>
+      </w:pPr>
     </w:p>
     <w:p>
       <w:pPr>
@@ -4000,267 +4308,241 @@
           <w:rFonts w:ascii="Calibri" w:eastAsia="Calibri" w:hAnsi="Calibri" w:cs="Calibri"/>
         </w:rPr>
       </w:pPr>
-    </w:p>
-    <w:p>
-      <w:pPr>
-        <w:spacing w:line="240" w:lineRule="auto"/>
-        <w:jc w:val="both"/>
-        <w:rPr>
-          <w:rFonts w:ascii="Calibri" w:eastAsia="Calibri" w:hAnsi="Calibri" w:cs="Calibri"/>
-        </w:rPr>
-      </w:pPr>
-      <w:r>
-        <w:rPr>
-          <w:rFonts w:ascii="Calibri" w:eastAsia="Calibri" w:hAnsi="Calibri" w:cs="Calibri"/>
-        </w:rPr>
-        <w:t>- Elaborar, implantar y mantener el Plan de Prevención.</w:t>
-      </w:r>
-    </w:p>
-    <w:p>
-      <w:pPr>
-        <w:spacing w:line="240" w:lineRule="auto"/>
-        <w:jc w:val="both"/>
-        <w:rPr>
-          <w:rFonts w:ascii="Calibri" w:eastAsia="Calibri" w:hAnsi="Calibri" w:cs="Calibri"/>
-        </w:rPr>
-      </w:pPr>
-      <w:r>
-        <w:rPr>
-          <w:rFonts w:ascii="Calibri" w:eastAsia="Calibri" w:hAnsi="Calibri" w:cs="Calibri"/>
-        </w:rPr>
-        <w:t>- Elaborar y ejecutar los plan</w:t>
-      </w:r>
-      <w:r>
-        <w:rPr>
-          <w:rFonts w:ascii="Calibri" w:eastAsia="Calibri" w:hAnsi="Calibri" w:cs="Calibri"/>
-        </w:rPr>
-        <w:t>es anuales de actuaciones preventivas.</w:t>
-      </w:r>
-    </w:p>
-    <w:p>
-      <w:pPr>
-        <w:spacing w:line="240" w:lineRule="auto"/>
-        <w:jc w:val="both"/>
-        <w:rPr>
-          <w:rFonts w:ascii="Calibri" w:eastAsia="Calibri" w:hAnsi="Calibri" w:cs="Calibri"/>
-        </w:rPr>
-      </w:pPr>
-      <w:r>
-        <w:rPr>
-          <w:rFonts w:ascii="Calibri" w:eastAsia="Calibri" w:hAnsi="Calibri" w:cs="Calibri"/>
-        </w:rPr>
-        <w:t>- Elaborar la Evaluación de Riesgos Inicial.</w:t>
-      </w:r>
-    </w:p>
-    <w:p>
-      <w:pPr>
-        <w:spacing w:line="240" w:lineRule="auto"/>
-        <w:jc w:val="both"/>
-        <w:rPr>
-          <w:rFonts w:ascii="Calibri" w:eastAsia="Calibri" w:hAnsi="Calibri" w:cs="Calibri"/>
-        </w:rPr>
-      </w:pPr>
-      <w:r>
-        <w:rPr>
-          <w:rFonts w:ascii="Calibri" w:eastAsia="Calibri" w:hAnsi="Calibri" w:cs="Calibri"/>
-        </w:rPr>
-        <w:t>- Volver a evaluar los riesgos derivados del trabajo si existiera la necesidad.</w:t>
-      </w:r>
-    </w:p>
-    <w:p>
-      <w:pPr>
-        <w:spacing w:line="240" w:lineRule="auto"/>
-        <w:jc w:val="both"/>
-        <w:rPr>
-          <w:rFonts w:ascii="Calibri" w:eastAsia="Calibri" w:hAnsi="Calibri" w:cs="Calibri"/>
-        </w:rPr>
-      </w:pPr>
-      <w:r>
-        <w:rPr>
-          <w:rFonts w:ascii="Calibri" w:eastAsia="Calibri" w:hAnsi="Calibri" w:cs="Calibri"/>
-        </w:rPr>
-        <w:t>- Revisar la Evaluación de Riesgos en los casos que marca la Ley de Prevención.</w:t>
-      </w:r>
-    </w:p>
-    <w:p>
-      <w:pPr>
-        <w:spacing w:line="240" w:lineRule="auto"/>
-        <w:jc w:val="both"/>
-        <w:rPr>
-          <w:rFonts w:ascii="Calibri" w:eastAsia="Calibri" w:hAnsi="Calibri" w:cs="Calibri"/>
-        </w:rPr>
-      </w:pPr>
-      <w:r>
-        <w:rPr>
-          <w:rFonts w:ascii="Calibri" w:eastAsia="Calibri" w:hAnsi="Calibri" w:cs="Calibri"/>
-        </w:rPr>
-        <w:t>- Realizar l</w:t>
-      </w:r>
-      <w:r>
-        <w:rPr>
-          <w:rFonts w:ascii="Calibri" w:eastAsia="Calibri" w:hAnsi="Calibri" w:cs="Calibri"/>
-        </w:rPr>
-        <w:t>a planificación de la acción preventiva priorizando cada actuación.</w:t>
-      </w:r>
-    </w:p>
-    <w:p>
-      <w:pPr>
-        <w:spacing w:line="240" w:lineRule="auto"/>
-        <w:jc w:val="both"/>
-        <w:rPr>
-          <w:rFonts w:ascii="Calibri" w:eastAsia="Calibri" w:hAnsi="Calibri" w:cs="Calibri"/>
-        </w:rPr>
-      </w:pPr>
-      <w:r>
-        <w:rPr>
-          <w:rFonts w:ascii="Calibri" w:eastAsia="Calibri" w:hAnsi="Calibri" w:cs="Calibri"/>
-        </w:rPr>
-        <w:t>- Coordinar las actividades que desarrollan conforme a protocolos, así como otros medios, que permitan la definición de objetivos, competencias y procedimientos, al respecto.</w:t>
-      </w:r>
-    </w:p>
-    <w:p>
-      <w:pPr>
-        <w:spacing w:line="240" w:lineRule="auto"/>
-        <w:jc w:val="both"/>
-        <w:rPr>
-          <w:rFonts w:ascii="Calibri" w:eastAsia="Calibri" w:hAnsi="Calibri" w:cs="Calibri"/>
-        </w:rPr>
-      </w:pPr>
-      <w:r>
-        <w:rPr>
-          <w:rFonts w:ascii="Calibri" w:eastAsia="Calibri" w:hAnsi="Calibri" w:cs="Calibri"/>
-        </w:rPr>
-        <w:t>- Promover la</w:t>
-      </w:r>
-      <w:r>
-        <w:rPr>
-          <w:rFonts w:ascii="Calibri" w:eastAsia="Calibri" w:hAnsi="Calibri" w:cs="Calibri"/>
-        </w:rPr>
-        <w:t xml:space="preserve"> participación en las acciones preventivas, tanto de los trabajadores como de sus representantes.</w:t>
-      </w:r>
-    </w:p>
-    <w:p>
-      <w:pPr>
-        <w:spacing w:line="240" w:lineRule="auto"/>
-        <w:jc w:val="both"/>
-        <w:rPr>
-          <w:rFonts w:ascii="Calibri" w:eastAsia="Calibri" w:hAnsi="Calibri" w:cs="Calibri"/>
-        </w:rPr>
-      </w:pPr>
-      <w:r>
-        <w:rPr>
-          <w:rFonts w:ascii="Calibri" w:eastAsia="Calibri" w:hAnsi="Calibri" w:cs="Calibri"/>
-        </w:rPr>
-        <w:t>- Fomentar los comportamientos seguros de los trabajadores, en especial, en el uso de los medios de trabajo y de los equipos de protección.</w:t>
-      </w:r>
-    </w:p>
-    <w:p>
-      <w:pPr>
-        <w:spacing w:line="240" w:lineRule="auto"/>
-        <w:jc w:val="both"/>
-        <w:rPr>
-          <w:rFonts w:ascii="Calibri" w:eastAsia="Calibri" w:hAnsi="Calibri" w:cs="Calibri"/>
-        </w:rPr>
-      </w:pPr>
-      <w:r>
-        <w:rPr>
-          <w:rFonts w:ascii="Calibri" w:eastAsia="Calibri" w:hAnsi="Calibri" w:cs="Calibri"/>
-        </w:rPr>
-        <w:t>- Documentar sus a</w:t>
-      </w:r>
-      <w:r>
-        <w:rPr>
-          <w:rFonts w:ascii="Calibri" w:eastAsia="Calibri" w:hAnsi="Calibri" w:cs="Calibri"/>
-        </w:rPr>
-        <w:t>ctividades en un programa anualmente y en una memoria.</w:t>
-      </w:r>
-    </w:p>
-    <w:p>
-      <w:pPr>
-        <w:spacing w:line="240" w:lineRule="auto"/>
-        <w:jc w:val="both"/>
-        <w:rPr>
-          <w:rFonts w:ascii="Calibri" w:eastAsia="Calibri" w:hAnsi="Calibri" w:cs="Calibri"/>
-        </w:rPr>
-      </w:pPr>
-      <w:r>
-        <w:rPr>
-          <w:rFonts w:ascii="Calibri" w:eastAsia="Calibri" w:hAnsi="Calibri" w:cs="Calibri"/>
-        </w:rPr>
-        <w:t>- Gestionar adecuadamente la documentación preventiva en lo relativo a su elaboración, difusión y archivo.</w:t>
-      </w:r>
-    </w:p>
-    <w:p>
-      <w:pPr>
-        <w:spacing w:line="240" w:lineRule="auto"/>
-        <w:jc w:val="both"/>
-        <w:rPr>
-          <w:rFonts w:ascii="Calibri" w:eastAsia="Calibri" w:hAnsi="Calibri" w:cs="Calibri"/>
-        </w:rPr>
-      </w:pPr>
-      <w:r>
-        <w:rPr>
-          <w:rFonts w:ascii="Calibri" w:eastAsia="Calibri" w:hAnsi="Calibri" w:cs="Calibri"/>
-        </w:rPr>
-        <w:t>- Elaborar e implantar las medidas de emergencia de la empresa.</w:t>
-      </w:r>
-    </w:p>
-    <w:p>
-      <w:pPr>
-        <w:spacing w:line="240" w:lineRule="auto"/>
-        <w:jc w:val="both"/>
-        <w:rPr>
-          <w:rFonts w:ascii="Calibri" w:eastAsia="Calibri" w:hAnsi="Calibri" w:cs="Calibri"/>
-        </w:rPr>
-      </w:pPr>
-      <w:r>
-        <w:rPr>
-          <w:rFonts w:ascii="Calibri" w:eastAsia="Calibri" w:hAnsi="Calibri" w:cs="Calibri"/>
-        </w:rPr>
-        <w:t xml:space="preserve">- Investigar los accidentes e </w:t>
-      </w:r>
-      <w:r>
-        <w:rPr>
-          <w:rFonts w:ascii="Calibri" w:eastAsia="Calibri" w:hAnsi="Calibri" w:cs="Calibri"/>
-        </w:rPr>
-        <w:t>incidentes que se den en la empresa.</w:t>
-      </w:r>
-    </w:p>
-    <w:p>
-      <w:pPr>
-        <w:spacing w:line="240" w:lineRule="auto"/>
-        <w:jc w:val="both"/>
-        <w:rPr>
-          <w:rFonts w:ascii="Calibri" w:eastAsia="Calibri" w:hAnsi="Calibri" w:cs="Calibri"/>
-        </w:rPr>
-      </w:pPr>
-      <w:r>
-        <w:rPr>
-          <w:rFonts w:ascii="Calibri" w:eastAsia="Calibri" w:hAnsi="Calibri" w:cs="Calibri"/>
-        </w:rPr>
-        <w:t>- Registrar los accidentes e incidentes difundiendo periódicamente las estadísticas de los mismos.</w:t>
-      </w:r>
-    </w:p>
-    <w:p>
-      <w:pPr>
-        <w:spacing w:line="240" w:lineRule="auto"/>
-        <w:jc w:val="both"/>
-        <w:rPr>
-          <w:rFonts w:ascii="Calibri" w:eastAsia="Calibri" w:hAnsi="Calibri" w:cs="Calibri"/>
-        </w:rPr>
-      </w:pPr>
-      <w:r>
-        <w:rPr>
-          <w:rFonts w:ascii="Calibri" w:eastAsia="Calibri" w:hAnsi="Calibri" w:cs="Calibri"/>
-        </w:rPr>
-        <w:t>- Realizar inspecciones de seguridad en el centro de trabajo.</w:t>
-      </w:r>
+      <w:r>
+        <w:rPr>
+          <w:rFonts w:ascii="Calibri" w:eastAsia="Calibri" w:hAnsi="Calibri" w:cs="Calibri"/>
+        </w:rPr>
+        <w:t>Para poder desempeñar correctamente las funciones a realizar en materia preventiva se disponen los siguientes recursos técnicos:</w:t>
+      </w:r>
+    </w:p>
+    <w:p>
+      <w:pPr>
+        <w:spacing w:line="240" w:lineRule="auto"/>
+        <w:jc w:val="both"/>
+        <w:rPr>
+          <w:rFonts w:ascii="Calibri" w:eastAsia="Calibri" w:hAnsi="Calibri" w:cs="Calibri"/>
+        </w:rPr>
+      </w:pPr>
+    </w:p>
+    <w:p>
+      <w:pPr>
+        <w:spacing w:line="240" w:lineRule="auto"/>
+        <w:jc w:val="both"/>
+        <w:rPr>
+          <w:rFonts w:ascii="Calibri" w:eastAsia="Calibri" w:hAnsi="Calibri" w:cs="Calibri"/>
+        </w:rPr>
+      </w:pPr>
+      <w:r>
+        <w:rPr>
+          <w:rFonts w:ascii="Calibri" w:eastAsia="Calibri" w:hAnsi="Calibri" w:cs="Calibri"/>
+        </w:rPr>
+        <w:t>INSTALACIONES</w:t>
+      </w:r>
+    </w:p>
+    <w:p>
+      <w:pPr>
+        <w:spacing w:line="240" w:lineRule="auto"/>
+        <w:jc w:val="both"/>
+        <w:rPr>
+          <w:rFonts w:ascii="Calibri" w:eastAsia="Calibri" w:hAnsi="Calibri" w:cs="Calibri"/>
+        </w:rPr>
+      </w:pPr>
+      <w:r>
+        <w:rPr>
+          <w:rFonts w:ascii="Calibri" w:eastAsia="Calibri" w:hAnsi="Calibri" w:cs="Calibri"/>
+        </w:rPr>
+        <w:t>Despacho técnico</w:t>
+      </w:r>
+    </w:p>
+    <w:p>
+      <w:pPr>
+        <w:spacing w:line="240" w:lineRule="auto"/>
+        <w:jc w:val="both"/>
+        <w:rPr>
+          <w:rFonts w:ascii="Calibri" w:eastAsia="Calibri" w:hAnsi="Calibri" w:cs="Calibri"/>
+        </w:rPr>
+      </w:pPr>
+    </w:p>
+    <w:p>
+      <w:pPr>
+        <w:spacing w:line="240" w:lineRule="auto"/>
+        <w:jc w:val="both"/>
+        <w:rPr>
+          <w:rFonts w:ascii="Calibri" w:eastAsia="Calibri" w:hAnsi="Calibri" w:cs="Calibri"/>
+        </w:rPr>
+      </w:pPr>
+      <w:r>
+        <w:rPr>
+          <w:rFonts w:ascii="Calibri" w:eastAsia="Calibri" w:hAnsi="Calibri" w:cs="Calibri"/>
+        </w:rPr>
+        <w:t>EQUIPOS</w:t>
+      </w:r>
+    </w:p>
+    <w:p>
+      <w:pPr>
+        <w:spacing w:line="240" w:lineRule="auto"/>
+        <w:jc w:val="both"/>
+        <w:rPr>
+          <w:rFonts w:ascii="Calibri" w:eastAsia="Calibri" w:hAnsi="Calibri" w:cs="Calibri"/>
+        </w:rPr>
+      </w:pPr>
+      <w:r>
+        <w:rPr>
+          <w:rFonts w:ascii="Calibri" w:eastAsia="Calibri" w:hAnsi="Calibri" w:cs="Calibri"/>
+        </w:rPr>
+        <w:t>Equipo informático y material de archivo.</w:t>
+      </w:r>
+    </w:p>
+    <w:p>
+      <w:pPr>
+        <w:spacing w:line="240" w:lineRule="auto"/>
+        <w:jc w:val="both"/>
+        <w:rPr>
+          <w:rFonts w:ascii="Calibri" w:eastAsia="Calibri" w:hAnsi="Calibri" w:cs="Calibri"/>
+        </w:rPr>
+      </w:pPr>
+    </w:p>
+    <w:p>
+      <w:pPr>
+        <w:spacing w:line="240" w:lineRule="auto"/>
+        <w:jc w:val="both"/>
+        <w:rPr>
+          <w:rFonts w:ascii="Calibri" w:eastAsia="Calibri" w:hAnsi="Calibri" w:cs="Calibri"/>
+        </w:rPr>
+      </w:pPr>
+    </w:p>
+    <w:p>
+      <w:pPr>
+        <w:spacing w:line="240" w:lineRule="auto"/>
+        <w:jc w:val="both"/>
+        <w:rPr>
+          <w:rFonts w:ascii="Calibri" w:eastAsia="Calibri" w:hAnsi="Calibri" w:cs="Calibri"/>
+        </w:rPr>
+      </w:pPr>
       <w:r>
         <w:br w:type="page"/>
       </w:r>
     </w:p>
     <w:p>
       <w:pPr>
+        <w:pStyle w:val="Ttulo1"/>
+        <w:spacing w:line="240" w:lineRule="auto"/>
+        <w:jc w:val="both"/>
+      </w:pPr>
+      <w:bookmarkStart w:id="21" w:name="_3kf9fvw50183" w:colFirst="0" w:colLast="0"/>
+      <w:bookmarkEnd w:id="21"/>
+      <w:r>
+        <w:lastRenderedPageBreak/>
+        <w:t>7. LAS PRÁCTICAS, LOS PROCEDIMIENTOS Y LOS PROCESOS</w:t>
+      </w:r>
+    </w:p>
+    <w:p>
+      <w:pPr>
+        <w:spacing w:line="240" w:lineRule="auto"/>
+        <w:jc w:val="both"/>
+        <w:rPr>
+          <w:rFonts w:ascii="Calibri" w:eastAsia="Calibri" w:hAnsi="Calibri" w:cs="Calibri"/>
+        </w:rPr>
+      </w:pPr>
+    </w:p>
+    <w:p>
+      <w:pPr>
+        <w:spacing w:line="240" w:lineRule="auto"/>
+        <w:ind w:firstLine="720"/>
+        <w:jc w:val="both"/>
+        <w:rPr>
+          <w:rFonts w:ascii="Calibri" w:eastAsia="Calibri" w:hAnsi="Calibri" w:cs="Calibri"/>
+        </w:rPr>
+      </w:pPr>
+      <w:r>
+        <w:rPr>
+          <w:rFonts w:ascii="Calibri" w:eastAsia="Calibri" w:hAnsi="Calibri" w:cs="Calibri"/>
+        </w:rPr>
+        <w:t>La actividad productiva de la empresa requiere la realización de las siguientes tareas que pueden tener incidencia en la seguridad del trabajador y que serán consideradas en las evaluaciones de riesgos:</w:t>
+      </w:r>
+    </w:p>
+    <w:p>
+      <w:pPr>
+        <w:spacing w:line="240" w:lineRule="auto"/>
+        <w:ind w:firstLine="720"/>
+        <w:jc w:val="both"/>
+        <w:rPr>
+          <w:rFonts w:ascii="Calibri" w:eastAsia="Calibri" w:hAnsi="Calibri" w:cs="Calibri"/>
+        </w:rPr>
+      </w:pPr>
+    </w:p>
+    <w:p>
+      <w:pPr>
+        <w:spacing w:line="240" w:lineRule="auto"/>
+        <w:jc w:val="both"/>
+        <w:rPr>
+          <w:rFonts w:ascii="Calibri" w:eastAsia="Calibri" w:hAnsi="Calibri" w:cs="Calibri"/>
+        </w:rPr>
+      </w:pPr>
+      <w:r>
+        <w:rPr>
+          <w:rFonts w:ascii="Calibri" w:eastAsia="Calibri" w:hAnsi="Calibri" w:cs="Calibri"/>
+        </w:rPr>
+        <w:t>- Trato con el público en mostrador, habitualmente de pie.</w:t>
+      </w:r>
+    </w:p>
+    <w:p>
+      <w:pPr>
+        <w:spacing w:line="240" w:lineRule="auto"/>
+        <w:jc w:val="both"/>
+        <w:rPr>
+          <w:rFonts w:ascii="Calibri" w:eastAsia="Calibri" w:hAnsi="Calibri" w:cs="Calibri"/>
+        </w:rPr>
+      </w:pPr>
+      <w:r>
+        <w:rPr>
+          <w:rFonts w:ascii="Calibri" w:eastAsia="Calibri" w:hAnsi="Calibri" w:cs="Calibri"/>
+        </w:rPr>
+        <w:t>- Cierre del centro de trabajo y activación de alarma antiatracos.</w:t>
+      </w:r>
+    </w:p>
+    <w:p>
+      <w:pPr>
+        <w:spacing w:line="240" w:lineRule="auto"/>
+        <w:jc w:val="both"/>
+        <w:rPr>
+          <w:rFonts w:ascii="Calibri" w:eastAsia="Calibri" w:hAnsi="Calibri" w:cs="Calibri"/>
+        </w:rPr>
+      </w:pPr>
+      <w:r>
+        <w:rPr>
+          <w:rFonts w:ascii="Calibri" w:eastAsia="Calibri" w:hAnsi="Calibri" w:cs="Calibri"/>
+        </w:rPr>
+        <w:t>- Subir y bajar por las escaleras.</w:t>
+      </w:r>
+    </w:p>
+    <w:p>
+      <w:pPr>
+        <w:spacing w:line="240" w:lineRule="auto"/>
+        <w:jc w:val="both"/>
+        <w:rPr>
+          <w:rFonts w:ascii="Calibri" w:eastAsia="Calibri" w:hAnsi="Calibri" w:cs="Calibri"/>
+        </w:rPr>
+      </w:pPr>
+    </w:p>
+    <w:p>
+      <w:pPr>
+        <w:spacing w:line="240" w:lineRule="auto"/>
+        <w:ind w:firstLine="720"/>
+        <w:jc w:val="both"/>
+        <w:rPr>
+          <w:rFonts w:ascii="Calibri" w:eastAsia="Calibri" w:hAnsi="Calibri" w:cs="Calibri"/>
+        </w:rPr>
+      </w:pPr>
+      <w:r>
+        <w:rPr>
+          <w:rFonts w:ascii="Calibri" w:eastAsia="Calibri" w:hAnsi="Calibri" w:cs="Calibri"/>
+        </w:rPr>
+        <w:t>Con el fin de desarrollar la actividad preventiva y de integrarla en todos los niveles de la empresa se han definido los siguientes procedimientos y/o procesos preventivos. Estos procedimientos persiguen sistematizar actividades que tienen una influencia directa tanto a nivel organizativo como en el modo de proceder de los trabajadores, procurando alcanzar un nivel de seguridad más que aceptable.</w:t>
+      </w:r>
+    </w:p>
+    <w:p>
+      <w:pPr>
         <w:spacing w:line="240" w:lineRule="auto"/>
         <w:jc w:val="both"/>
         <w:rPr>
@@ -4274,20 +4556,158 @@
         <w:spacing w:line="240" w:lineRule="auto"/>
         <w:jc w:val="both"/>
       </w:pPr>
-      <w:bookmarkStart w:id="14" w:name="_rea3h9zhngax" w:colFirst="0" w:colLast="0"/>
-      <w:bookmarkEnd w:id="14"/>
-      <w:r>
-        <w:t>Vigilancia de la Salud</w:t>
-      </w:r>
-    </w:p>
-    <w:p>
-      <w:pPr>
-        <w:spacing w:line="240" w:lineRule="auto"/>
-        <w:jc w:val="both"/>
-        <w:rPr>
-          <w:rFonts w:ascii="Calibri" w:eastAsia="Calibri" w:hAnsi="Calibri" w:cs="Calibri"/>
-        </w:rPr>
-      </w:pPr>
+      <w:bookmarkStart w:id="22" w:name="_pir5lm6pa9ih" w:colFirst="0" w:colLast="0"/>
+      <w:bookmarkEnd w:id="22"/>
+      <w:r>
+        <w:t>Procedimientos/procesos y prácticas preventivas:</w:t>
+      </w:r>
+    </w:p>
+    <w:p>
+      <w:pPr>
+        <w:spacing w:line="240" w:lineRule="auto"/>
+        <w:jc w:val="both"/>
+        <w:rPr>
+          <w:rFonts w:ascii="Calibri" w:eastAsia="Calibri" w:hAnsi="Calibri" w:cs="Calibri"/>
+        </w:rPr>
+      </w:pPr>
+      <w:r>
+        <w:rPr>
+          <w:rFonts w:ascii="Calibri" w:eastAsia="Calibri" w:hAnsi="Calibri" w:cs="Calibri"/>
+        </w:rPr>
+        <w:t>- Selección de modalidad organizativa en materia de prevención de riesgos.</w:t>
+      </w:r>
+    </w:p>
+    <w:p>
+      <w:pPr>
+        <w:spacing w:line="240" w:lineRule="auto"/>
+        <w:jc w:val="both"/>
+        <w:rPr>
+          <w:rFonts w:ascii="Calibri" w:eastAsia="Calibri" w:hAnsi="Calibri" w:cs="Calibri"/>
+        </w:rPr>
+      </w:pPr>
+      <w:r>
+        <w:rPr>
+          <w:rFonts w:ascii="Calibri" w:eastAsia="Calibri" w:hAnsi="Calibri" w:cs="Calibri"/>
+        </w:rPr>
+        <w:t>- Evaluación de riesgos y planificación de la actividad preventiva.</w:t>
+      </w:r>
+    </w:p>
+    <w:p>
+      <w:pPr>
+        <w:spacing w:line="240" w:lineRule="auto"/>
+        <w:jc w:val="both"/>
+        <w:rPr>
+          <w:rFonts w:ascii="Calibri" w:eastAsia="Calibri" w:hAnsi="Calibri" w:cs="Calibri"/>
+        </w:rPr>
+      </w:pPr>
+      <w:r>
+        <w:rPr>
+          <w:rFonts w:ascii="Calibri" w:eastAsia="Calibri" w:hAnsi="Calibri" w:cs="Calibri"/>
+        </w:rPr>
+        <w:t>- Información a los trabajadores.</w:t>
+      </w:r>
+    </w:p>
+    <w:p>
+      <w:pPr>
+        <w:spacing w:line="240" w:lineRule="auto"/>
+        <w:jc w:val="both"/>
+        <w:rPr>
+          <w:rFonts w:ascii="Calibri" w:eastAsia="Calibri" w:hAnsi="Calibri" w:cs="Calibri"/>
+        </w:rPr>
+      </w:pPr>
+      <w:r>
+        <w:rPr>
+          <w:rFonts w:ascii="Calibri" w:eastAsia="Calibri" w:hAnsi="Calibri" w:cs="Calibri"/>
+        </w:rPr>
+        <w:t>- Formación de los trabajadores.</w:t>
+      </w:r>
+    </w:p>
+    <w:p>
+      <w:pPr>
+        <w:spacing w:line="240" w:lineRule="auto"/>
+        <w:jc w:val="both"/>
+        <w:rPr>
+          <w:rFonts w:ascii="Calibri" w:eastAsia="Calibri" w:hAnsi="Calibri" w:cs="Calibri"/>
+        </w:rPr>
+      </w:pPr>
+      <w:r>
+        <w:rPr>
+          <w:rFonts w:ascii="Calibri" w:eastAsia="Calibri" w:hAnsi="Calibri" w:cs="Calibri"/>
+        </w:rPr>
+        <w:t>- Consulta y participación de los trabajadores.</w:t>
+      </w:r>
+    </w:p>
+    <w:p>
+      <w:pPr>
+        <w:spacing w:line="240" w:lineRule="auto"/>
+        <w:jc w:val="both"/>
+        <w:rPr>
+          <w:rFonts w:ascii="Calibri" w:eastAsia="Calibri" w:hAnsi="Calibri" w:cs="Calibri"/>
+        </w:rPr>
+      </w:pPr>
+      <w:r>
+        <w:rPr>
+          <w:rFonts w:ascii="Calibri" w:eastAsia="Calibri" w:hAnsi="Calibri" w:cs="Calibri"/>
+        </w:rPr>
+        <w:t>- Actuación en caso de accidente de trabajo.</w:t>
+      </w:r>
+    </w:p>
+    <w:p>
+      <w:pPr>
+        <w:spacing w:line="240" w:lineRule="auto"/>
+        <w:jc w:val="both"/>
+        <w:rPr>
+          <w:rFonts w:ascii="Calibri" w:eastAsia="Calibri" w:hAnsi="Calibri" w:cs="Calibri"/>
+        </w:rPr>
+      </w:pPr>
+      <w:r>
+        <w:rPr>
+          <w:rFonts w:ascii="Calibri" w:eastAsia="Calibri" w:hAnsi="Calibri" w:cs="Calibri"/>
+        </w:rPr>
+        <w:t>- Documentación del Sistema Preventivo.</w:t>
+      </w:r>
+    </w:p>
+    <w:p>
+      <w:pPr>
+        <w:spacing w:line="240" w:lineRule="auto"/>
+        <w:jc w:val="both"/>
+        <w:rPr>
+          <w:rFonts w:ascii="Calibri" w:eastAsia="Calibri" w:hAnsi="Calibri" w:cs="Calibri"/>
+        </w:rPr>
+      </w:pPr>
+    </w:p>
+    <w:p>
+      <w:pPr>
+        <w:pStyle w:val="Ttulo3"/>
+        <w:spacing w:line="240" w:lineRule="auto"/>
+        <w:jc w:val="both"/>
+      </w:pPr>
+      <w:bookmarkStart w:id="23" w:name="_q8cn16tssok3" w:colFirst="0" w:colLast="0"/>
+      <w:bookmarkEnd w:id="23"/>
+      <w:r>
+        <w:t>Selección de modalidad organizativa en materia de prevención de riesgos</w:t>
+      </w:r>
+    </w:p>
+    <w:p>
+      <w:pPr>
+        <w:spacing w:line="240" w:lineRule="auto"/>
+        <w:jc w:val="both"/>
+        <w:rPr>
+          <w:rFonts w:ascii="Calibri" w:eastAsia="Calibri" w:hAnsi="Calibri" w:cs="Calibri"/>
+        </w:rPr>
+      </w:pPr>
+    </w:p>
+    <w:p>
+      <w:pPr>
+        <w:pStyle w:val="Ttulo4"/>
+        <w:spacing w:line="240" w:lineRule="auto"/>
+        <w:jc w:val="both"/>
+      </w:pPr>
+      <w:bookmarkStart w:id="24" w:name="_ftdzjepmma2c" w:colFirst="0" w:colLast="0"/>
+      <w:bookmarkEnd w:id="24"/>
+      <w:r>
+        <w:t>Alcance</w:t>
+      </w:r>
     </w:p>
     <w:p>
       <w:pPr>
@@ -4302,36 +4722,29 @@
         <w:rPr>
           <w:rFonts w:ascii="Calibri" w:eastAsia="Calibri" w:hAnsi="Calibri" w:cs="Calibri"/>
         </w:rPr>
-        <w:t>Para garantizar la adecuada vigi</w:t>
-      </w:r>
-      <w:r>
-        <w:rPr>
-          <w:rFonts w:ascii="Calibri" w:eastAsia="Calibri" w:hAnsi="Calibri" w:cs="Calibri"/>
-        </w:rPr>
-        <w:t xml:space="preserve">lancia de la salud de los trabajadores de la empresa, se procede a ofrecer a todos y cada uno de los trabajadores la debida vigilancia a través de la entidad acreditada </w:t>
-      </w:r>
-      <w:r>
-        <w:rPr>
-          <w:rFonts w:ascii="Calibri" w:eastAsia="Calibri" w:hAnsi="Calibri" w:cs="Calibri"/>
-          <w:highlight w:val="yellow"/>
-        </w:rPr>
-        <w:t>MPE</w:t>
-      </w:r>
-      <w:r>
-        <w:rPr>
-          <w:rFonts w:ascii="Calibri" w:eastAsia="Calibri" w:hAnsi="Calibri" w:cs="Calibri"/>
-        </w:rPr>
-        <w:t>.</w:t>
-      </w:r>
-    </w:p>
-    <w:p>
-      <w:pPr>
-        <w:spacing w:line="240" w:lineRule="auto"/>
-        <w:jc w:val="both"/>
-        <w:rPr>
-          <w:rFonts w:ascii="Calibri" w:eastAsia="Calibri" w:hAnsi="Calibri" w:cs="Calibri"/>
-        </w:rPr>
-      </w:pPr>
+        <w:t>Determinar los recursos propios disponibles en materia de prevención de riesgos laborales y adoptar una modalidad organizativa de entre las previstas en la legislación vigente.</w:t>
+      </w:r>
+    </w:p>
+    <w:p>
+      <w:pPr>
+        <w:spacing w:line="240" w:lineRule="auto"/>
+        <w:jc w:val="both"/>
+        <w:rPr>
+          <w:rFonts w:ascii="Calibri" w:eastAsia="Calibri" w:hAnsi="Calibri" w:cs="Calibri"/>
+        </w:rPr>
+      </w:pPr>
+    </w:p>
+    <w:p>
+      <w:pPr>
+        <w:pStyle w:val="Ttulo4"/>
+        <w:spacing w:line="240" w:lineRule="auto"/>
+        <w:jc w:val="both"/>
+      </w:pPr>
+      <w:bookmarkStart w:id="25" w:name="_lher1w9g0oqi" w:colFirst="0" w:colLast="0"/>
+      <w:bookmarkEnd w:id="25"/>
+      <w:r>
+        <w:t>Procedimiento</w:t>
+      </w:r>
     </w:p>
     <w:p>
       <w:pPr>
@@ -4346,929 +4759,29 @@
         <w:rPr>
           <w:rFonts w:ascii="Calibri" w:eastAsia="Calibri" w:hAnsi="Calibri" w:cs="Calibri"/>
         </w:rPr>
-        <w:t>Los trabajadores en el ejercicio de sus derechos NO prestan su consentimiento a esta vigilancia firmando su renuncia en el documento "modelo de vigilancia de la salud".</w:t>
-      </w:r>
-    </w:p>
-    <w:p>
-      <w:pPr>
-        <w:spacing w:line="240" w:lineRule="auto"/>
-        <w:jc w:val="both"/>
-        <w:rPr>
-          <w:rFonts w:ascii="Calibri" w:eastAsia="Calibri" w:hAnsi="Calibri" w:cs="Calibri"/>
-        </w:rPr>
-      </w:pPr>
-    </w:p>
-    <w:p>
-      <w:pPr>
-        <w:spacing w:line="240" w:lineRule="auto"/>
-        <w:ind w:firstLine="720"/>
-        <w:jc w:val="both"/>
-        <w:rPr>
-          <w:rFonts w:ascii="Calibri" w:eastAsia="Calibri" w:hAnsi="Calibri" w:cs="Calibri"/>
-        </w:rPr>
-      </w:pPr>
-      <w:r>
-        <w:rPr>
-          <w:rFonts w:ascii="Calibri" w:eastAsia="Calibri" w:hAnsi="Calibri" w:cs="Calibri"/>
-        </w:rPr>
-        <w:t>Es importante destacar que en este caso no concurre ninguna de las excepciones recogid</w:t>
-      </w:r>
-      <w:r>
-        <w:rPr>
-          <w:rFonts w:ascii="Calibri" w:eastAsia="Calibri" w:hAnsi="Calibri" w:cs="Calibri"/>
-        </w:rPr>
-        <w:t>as en el art. 22 de la Ley de Prevención de Riesgos Laborales por lo que los trabajadores pueden ejercer el derecho de voluntariedad de vigilancia de la salud.</w:t>
-      </w:r>
-    </w:p>
-    <w:p>
-      <w:pPr>
-        <w:spacing w:line="240" w:lineRule="auto"/>
-        <w:jc w:val="both"/>
-        <w:rPr>
-          <w:rFonts w:ascii="Calibri" w:eastAsia="Calibri" w:hAnsi="Calibri" w:cs="Calibri"/>
-        </w:rPr>
-      </w:pPr>
-    </w:p>
-    <w:p>
-      <w:pPr>
-        <w:spacing w:line="240" w:lineRule="auto"/>
-        <w:ind w:firstLine="720"/>
-        <w:jc w:val="both"/>
-        <w:rPr>
-          <w:rFonts w:ascii="Calibri" w:eastAsia="Calibri" w:hAnsi="Calibri" w:cs="Calibri"/>
-        </w:rPr>
-      </w:pPr>
-      <w:r>
-        <w:rPr>
-          <w:rFonts w:ascii="Calibri" w:eastAsia="Calibri" w:hAnsi="Calibri" w:cs="Calibri"/>
-        </w:rPr>
-        <w:t>Entendemos que, en tanto en cuanto ninguno de los trabajadores ha prestado su consentimiento, e</w:t>
-      </w:r>
-      <w:r>
-        <w:rPr>
-          <w:rFonts w:ascii="Calibri" w:eastAsia="Calibri" w:hAnsi="Calibri" w:cs="Calibri"/>
-        </w:rPr>
-        <w:t>l alcance del concierto con la entidad que realiza los exámenes queda supeditado al consentimiento por los trabajadores, momento en el que se formalizará por escrito la contratación de los exámenes que sean necesarios.</w:t>
-      </w:r>
-    </w:p>
-    <w:p>
-      <w:pPr>
-        <w:spacing w:line="240" w:lineRule="auto"/>
-        <w:jc w:val="both"/>
-        <w:rPr>
-          <w:rFonts w:ascii="Calibri" w:eastAsia="Calibri" w:hAnsi="Calibri" w:cs="Calibri"/>
-        </w:rPr>
-      </w:pPr>
-    </w:p>
-    <w:p>
-      <w:pPr>
-        <w:spacing w:line="240" w:lineRule="auto"/>
-        <w:jc w:val="both"/>
-        <w:rPr>
-          <w:rFonts w:ascii="Calibri" w:eastAsia="Calibri" w:hAnsi="Calibri" w:cs="Calibri"/>
-        </w:rPr>
-      </w:pPr>
+        <w:t>Antes de adoptar o cambiar la modalidad organizativa en materia de prevención de riesgos laborales se valora la disponibilidad de los recursos internos suficientes en función de las diferentes opciones disponibles por la legislación vigente. Para ello se consulta a los trabajadores.</w:t>
+      </w:r>
+    </w:p>
+    <w:p>
+      <w:pPr>
+        <w:pStyle w:val="Ttulo4"/>
+        <w:spacing w:line="240" w:lineRule="auto"/>
+        <w:jc w:val="both"/>
+      </w:pPr>
+      <w:bookmarkStart w:id="26" w:name="_i1plzi9rfsm5" w:colFirst="0" w:colLast="0"/>
+      <w:bookmarkEnd w:id="26"/>
       <w:r>
         <w:br w:type="page"/>
       </w:r>
     </w:p>
     <w:p>
       <w:pPr>
-        <w:pStyle w:val="Ttulo2"/>
-        <w:spacing w:line="240" w:lineRule="auto"/>
-        <w:jc w:val="both"/>
-      </w:pPr>
-      <w:bookmarkStart w:id="15" w:name="_j3f8th1zrtjr" w:colFirst="0" w:colLast="0"/>
-      <w:bookmarkEnd w:id="15"/>
-      <w:r>
-        <w:lastRenderedPageBreak/>
-        <w:t>6.5 Recursos de la organización pr</w:t>
-      </w:r>
-      <w:r>
-        <w:t>eventiva.</w:t>
-      </w:r>
-    </w:p>
-    <w:p>
-      <w:pPr>
-        <w:spacing w:line="240" w:lineRule="auto"/>
-        <w:jc w:val="both"/>
-        <w:rPr>
-          <w:rFonts w:ascii="Calibri" w:eastAsia="Calibri" w:hAnsi="Calibri" w:cs="Calibri"/>
-        </w:rPr>
-      </w:pPr>
-    </w:p>
-    <w:p>
-      <w:pPr>
-        <w:pStyle w:val="Ttulo3"/>
-        <w:spacing w:line="240" w:lineRule="auto"/>
-        <w:jc w:val="both"/>
-      </w:pPr>
-      <w:bookmarkStart w:id="16" w:name="_qig6itw02ql9" w:colFirst="0" w:colLast="0"/>
-      <w:bookmarkEnd w:id="16"/>
-      <w:r>
-        <w:t>Recursos Humanos</w:t>
-      </w:r>
-    </w:p>
-    <w:p>
-      <w:pPr>
-        <w:spacing w:line="240" w:lineRule="auto"/>
-        <w:jc w:val="both"/>
-        <w:rPr>
-          <w:rFonts w:ascii="Calibri" w:eastAsia="Calibri" w:hAnsi="Calibri" w:cs="Calibri"/>
-        </w:rPr>
-      </w:pPr>
-    </w:p>
-    <w:p>
-      <w:pPr>
-        <w:spacing w:line="240" w:lineRule="auto"/>
-        <w:ind w:firstLine="720"/>
-        <w:jc w:val="both"/>
-        <w:rPr>
-          <w:rFonts w:ascii="Calibri" w:eastAsia="Calibri" w:hAnsi="Calibri" w:cs="Calibri"/>
-        </w:rPr>
-      </w:pPr>
-      <w:r>
-        <w:rPr>
-          <w:rFonts w:ascii="Calibri" w:eastAsia="Calibri" w:hAnsi="Calibri" w:cs="Calibri"/>
-        </w:rPr>
-        <w:t>El empresario, en asunción de la responsabilidad en materia de prevención, asume las siguientes funciones técnicas:</w:t>
-      </w:r>
-    </w:p>
-    <w:p>
-      <w:pPr>
-        <w:spacing w:line="240" w:lineRule="auto"/>
-        <w:jc w:val="both"/>
-        <w:rPr>
-          <w:rFonts w:ascii="Calibri" w:eastAsia="Calibri" w:hAnsi="Calibri" w:cs="Calibri"/>
-        </w:rPr>
-      </w:pPr>
-    </w:p>
-    <w:p>
-      <w:pPr>
         <w:pStyle w:val="Ttulo4"/>
         <w:spacing w:line="240" w:lineRule="auto"/>
         <w:jc w:val="both"/>
       </w:pPr>
-      <w:bookmarkStart w:id="17" w:name="_tncmyspcgui6" w:colFirst="0" w:colLast="0"/>
-      <w:bookmarkEnd w:id="17"/>
-      <w:r>
-        <w:t>Funciones técnicas.</w:t>
-      </w:r>
-    </w:p>
-    <w:p>
-      <w:pPr>
-        <w:spacing w:line="240" w:lineRule="auto"/>
-        <w:jc w:val="both"/>
-        <w:rPr>
-          <w:rFonts w:ascii="Calibri" w:eastAsia="Calibri" w:hAnsi="Calibri" w:cs="Calibri"/>
-        </w:rPr>
-      </w:pPr>
-    </w:p>
-    <w:p>
-      <w:pPr>
-        <w:spacing w:line="240" w:lineRule="auto"/>
-        <w:jc w:val="both"/>
-        <w:rPr>
-          <w:rFonts w:ascii="Calibri" w:eastAsia="Calibri" w:hAnsi="Calibri" w:cs="Calibri"/>
-        </w:rPr>
-      </w:pPr>
-      <w:r>
-        <w:rPr>
-          <w:rFonts w:ascii="Calibri" w:eastAsia="Calibri" w:hAnsi="Calibri" w:cs="Calibri"/>
-        </w:rPr>
-        <w:t>· Promover los comportamientos seguros y la correcta utilización de los equipos de trabaj</w:t>
-      </w:r>
-      <w:r>
-        <w:rPr>
-          <w:rFonts w:ascii="Calibri" w:eastAsia="Calibri" w:hAnsi="Calibri" w:cs="Calibri"/>
-        </w:rPr>
-        <w:t>o y protección, y fomentar el interés y cooperación de los trabajadores en una acción preventiva integrada.</w:t>
-      </w:r>
-    </w:p>
-    <w:p>
-      <w:pPr>
-        <w:spacing w:line="240" w:lineRule="auto"/>
-        <w:jc w:val="both"/>
-        <w:rPr>
-          <w:rFonts w:ascii="Calibri" w:eastAsia="Calibri" w:hAnsi="Calibri" w:cs="Calibri"/>
-        </w:rPr>
-      </w:pPr>
-      <w:r>
-        <w:rPr>
-          <w:rFonts w:ascii="Calibri" w:eastAsia="Calibri" w:hAnsi="Calibri" w:cs="Calibri"/>
-        </w:rPr>
-        <w:t>· Promover, en particular, las actuaciones preventivas básicas, tales como el orden, la limpieza, la señalización y el mantenimiento general, y efec</w:t>
-      </w:r>
-      <w:r>
-        <w:rPr>
-          <w:rFonts w:ascii="Calibri" w:eastAsia="Calibri" w:hAnsi="Calibri" w:cs="Calibri"/>
-        </w:rPr>
-        <w:t>tuar su seguimiento y control.</w:t>
-      </w:r>
-    </w:p>
-    <w:p>
-      <w:pPr>
-        <w:spacing w:line="240" w:lineRule="auto"/>
-        <w:jc w:val="both"/>
-        <w:rPr>
-          <w:rFonts w:ascii="Calibri" w:eastAsia="Calibri" w:hAnsi="Calibri" w:cs="Calibri"/>
-        </w:rPr>
-      </w:pPr>
-      <w:r>
-        <w:rPr>
-          <w:rFonts w:ascii="Calibri" w:eastAsia="Calibri" w:hAnsi="Calibri" w:cs="Calibri"/>
-        </w:rPr>
-        <w:t>· Realizar evaluaciones elementales de riesgos y, en su caso, establecer medidas preventivas del mismo carácter compatibles con su grado de formación.</w:t>
-      </w:r>
-    </w:p>
-    <w:p>
-      <w:pPr>
-        <w:spacing w:line="240" w:lineRule="auto"/>
-        <w:jc w:val="both"/>
-        <w:rPr>
-          <w:rFonts w:ascii="Calibri" w:eastAsia="Calibri" w:hAnsi="Calibri" w:cs="Calibri"/>
-        </w:rPr>
-      </w:pPr>
-      <w:r>
-        <w:rPr>
-          <w:rFonts w:ascii="Calibri" w:eastAsia="Calibri" w:hAnsi="Calibri" w:cs="Calibri"/>
-        </w:rPr>
-        <w:t>· Colaborar en la evaluación y el control de los riesgos generales y espec</w:t>
-      </w:r>
-      <w:r>
-        <w:rPr>
-          <w:rFonts w:ascii="Calibri" w:eastAsia="Calibri" w:hAnsi="Calibri" w:cs="Calibri"/>
-        </w:rPr>
-        <w:t>íficos de la empresa, efectuando visitas al efecto, atención a quejas y sugerencias, registro de datos, y cuantas funciones análogas sean necesarias.</w:t>
-      </w:r>
-    </w:p>
-    <w:p>
-      <w:pPr>
-        <w:spacing w:line="240" w:lineRule="auto"/>
-        <w:jc w:val="both"/>
-        <w:rPr>
-          <w:rFonts w:ascii="Calibri" w:eastAsia="Calibri" w:hAnsi="Calibri" w:cs="Calibri"/>
-        </w:rPr>
-      </w:pPr>
-      <w:r>
-        <w:rPr>
-          <w:rFonts w:ascii="Calibri" w:eastAsia="Calibri" w:hAnsi="Calibri" w:cs="Calibri"/>
-        </w:rPr>
-        <w:t>· Actuar en caso de emergencia y primeros auxilios gestionando las primeras intervenciones al efecto.</w:t>
-      </w:r>
-    </w:p>
-    <w:p>
-      <w:pPr>
-        <w:spacing w:line="240" w:lineRule="auto"/>
-        <w:jc w:val="both"/>
-        <w:rPr>
-          <w:rFonts w:ascii="Calibri" w:eastAsia="Calibri" w:hAnsi="Calibri" w:cs="Calibri"/>
-        </w:rPr>
-      </w:pPr>
-      <w:r>
-        <w:rPr>
-          <w:rFonts w:ascii="Calibri" w:eastAsia="Calibri" w:hAnsi="Calibri" w:cs="Calibri"/>
-        </w:rPr>
-        <w:t>· Co</w:t>
-      </w:r>
-      <w:r>
-        <w:rPr>
-          <w:rFonts w:ascii="Calibri" w:eastAsia="Calibri" w:hAnsi="Calibri" w:cs="Calibri"/>
-        </w:rPr>
-        <w:t>operar con los servicios de prevención, en su caso.</w:t>
-      </w:r>
-    </w:p>
-    <w:p>
-      <w:pPr>
-        <w:spacing w:line="240" w:lineRule="auto"/>
-        <w:jc w:val="both"/>
-        <w:rPr>
-          <w:rFonts w:ascii="Calibri" w:eastAsia="Calibri" w:hAnsi="Calibri" w:cs="Calibri"/>
-        </w:rPr>
-      </w:pPr>
-    </w:p>
-    <w:p>
-      <w:pPr>
-        <w:pStyle w:val="Ttulo4"/>
-        <w:spacing w:line="240" w:lineRule="auto"/>
-        <w:jc w:val="both"/>
-      </w:pPr>
-      <w:bookmarkStart w:id="18" w:name="_4ujw7cuavgss" w:colFirst="0" w:colLast="0"/>
-      <w:bookmarkEnd w:id="18"/>
-      <w:r>
-        <w:t>Técnico de prevención nivel básico:</w:t>
-      </w:r>
-    </w:p>
-    <w:p>
-      <w:pPr>
-        <w:spacing w:line="240" w:lineRule="auto"/>
-        <w:jc w:val="both"/>
-        <w:rPr>
-          <w:rFonts w:ascii="Calibri" w:eastAsia="Calibri" w:hAnsi="Calibri" w:cs="Calibri"/>
-        </w:rPr>
-      </w:pPr>
-      <w:r>
-        <w:rPr>
-          <w:rFonts w:ascii="Calibri" w:eastAsia="Calibri" w:hAnsi="Calibri" w:cs="Calibri"/>
-        </w:rPr>
-        <w:t>· &lt;</w:t>
-      </w:r>
-      <w:proofErr w:type="spellStart"/>
-      <w:r>
-        <w:rPr>
-          <w:rFonts w:ascii="Calibri" w:eastAsia="Calibri" w:hAnsi="Calibri" w:cs="Calibri"/>
-        </w:rPr>
-        <w:t>nombre</w:t>
-      </w:r>
-      <w:r>
-        <w:rPr>
-          <w:rFonts w:ascii="Calibri" w:eastAsia="Calibri" w:hAnsi="Calibri" w:cs="Calibri"/>
-        </w:rPr>
-        <w:t>Responsable</w:t>
-      </w:r>
-      <w:proofErr w:type="spellEnd"/>
-      <w:r>
-        <w:rPr>
-          <w:rFonts w:ascii="Calibri" w:eastAsia="Calibri" w:hAnsi="Calibri" w:cs="Calibri"/>
-        </w:rPr>
-        <w:t>&gt;</w:t>
-      </w:r>
-    </w:p>
-    <w:p>
-      <w:pPr>
-        <w:spacing w:line="240" w:lineRule="auto"/>
-        <w:jc w:val="both"/>
-        <w:rPr>
-          <w:rFonts w:ascii="Calibri" w:eastAsia="Calibri" w:hAnsi="Calibri" w:cs="Calibri"/>
-        </w:rPr>
-      </w:pPr>
-    </w:p>
-    <w:p>
-      <w:pPr>
-        <w:spacing w:line="240" w:lineRule="auto"/>
-        <w:jc w:val="both"/>
-        <w:rPr>
-          <w:rFonts w:ascii="Calibri" w:eastAsia="Calibri" w:hAnsi="Calibri" w:cs="Calibri"/>
-        </w:rPr>
-      </w:pPr>
-    </w:p>
-    <w:p>
-      <w:pPr>
-        <w:pStyle w:val="Ttulo4"/>
-        <w:spacing w:line="240" w:lineRule="auto"/>
-        <w:jc w:val="both"/>
-      </w:pPr>
-      <w:bookmarkStart w:id="19" w:name="_dxza16ffykpm" w:colFirst="0" w:colLast="0"/>
-      <w:bookmarkEnd w:id="19"/>
-      <w:r>
-        <w:t>Recursos materiales</w:t>
-      </w:r>
-    </w:p>
-    <w:p>
-      <w:pPr>
-        <w:spacing w:line="240" w:lineRule="auto"/>
-        <w:jc w:val="both"/>
-        <w:rPr>
-          <w:rFonts w:ascii="Calibri" w:eastAsia="Calibri" w:hAnsi="Calibri" w:cs="Calibri"/>
-        </w:rPr>
-      </w:pPr>
-    </w:p>
-    <w:p>
-      <w:pPr>
-        <w:spacing w:line="240" w:lineRule="auto"/>
-        <w:ind w:firstLine="720"/>
-        <w:jc w:val="both"/>
-        <w:rPr>
-          <w:rFonts w:ascii="Calibri" w:eastAsia="Calibri" w:hAnsi="Calibri" w:cs="Calibri"/>
-        </w:rPr>
-      </w:pPr>
-      <w:r>
-        <w:rPr>
-          <w:rFonts w:ascii="Calibri" w:eastAsia="Calibri" w:hAnsi="Calibri" w:cs="Calibri"/>
-        </w:rPr>
-        <w:t>Para poder desempeñar correctamente las funciones a realizar en materia preventiva se disponen los siguientes recursos técnicos:</w:t>
-      </w:r>
-    </w:p>
-    <w:p>
-      <w:pPr>
-        <w:spacing w:line="240" w:lineRule="auto"/>
-        <w:jc w:val="both"/>
-        <w:rPr>
-          <w:rFonts w:ascii="Calibri" w:eastAsia="Calibri" w:hAnsi="Calibri" w:cs="Calibri"/>
-        </w:rPr>
-      </w:pPr>
-    </w:p>
-    <w:p>
-      <w:pPr>
-        <w:spacing w:line="240" w:lineRule="auto"/>
-        <w:jc w:val="both"/>
-        <w:rPr>
-          <w:rFonts w:ascii="Calibri" w:eastAsia="Calibri" w:hAnsi="Calibri" w:cs="Calibri"/>
-        </w:rPr>
-      </w:pPr>
-      <w:r>
-        <w:rPr>
-          <w:rFonts w:ascii="Calibri" w:eastAsia="Calibri" w:hAnsi="Calibri" w:cs="Calibri"/>
-        </w:rPr>
-        <w:t>INSTALACIONES</w:t>
-      </w:r>
-    </w:p>
-    <w:p>
-      <w:pPr>
-        <w:spacing w:line="240" w:lineRule="auto"/>
-        <w:jc w:val="both"/>
-        <w:rPr>
-          <w:rFonts w:ascii="Calibri" w:eastAsia="Calibri" w:hAnsi="Calibri" w:cs="Calibri"/>
-        </w:rPr>
-      </w:pPr>
-      <w:r>
-        <w:rPr>
-          <w:rFonts w:ascii="Calibri" w:eastAsia="Calibri" w:hAnsi="Calibri" w:cs="Calibri"/>
-        </w:rPr>
-        <w:t>Despacho técnico</w:t>
-      </w:r>
-    </w:p>
-    <w:p>
-      <w:pPr>
-        <w:spacing w:line="240" w:lineRule="auto"/>
-        <w:jc w:val="both"/>
-        <w:rPr>
-          <w:rFonts w:ascii="Calibri" w:eastAsia="Calibri" w:hAnsi="Calibri" w:cs="Calibri"/>
-        </w:rPr>
-      </w:pPr>
-    </w:p>
-    <w:p>
-      <w:pPr>
-        <w:spacing w:line="240" w:lineRule="auto"/>
-        <w:jc w:val="both"/>
-        <w:rPr>
-          <w:rFonts w:ascii="Calibri" w:eastAsia="Calibri" w:hAnsi="Calibri" w:cs="Calibri"/>
-        </w:rPr>
-      </w:pPr>
-      <w:r>
-        <w:rPr>
-          <w:rFonts w:ascii="Calibri" w:eastAsia="Calibri" w:hAnsi="Calibri" w:cs="Calibri"/>
-        </w:rPr>
-        <w:t>EQUIPOS</w:t>
-      </w:r>
-    </w:p>
-    <w:p>
-      <w:pPr>
-        <w:spacing w:line="240" w:lineRule="auto"/>
-        <w:jc w:val="both"/>
-        <w:rPr>
-          <w:rFonts w:ascii="Calibri" w:eastAsia="Calibri" w:hAnsi="Calibri" w:cs="Calibri"/>
-        </w:rPr>
-      </w:pPr>
-      <w:r>
-        <w:rPr>
-          <w:rFonts w:ascii="Calibri" w:eastAsia="Calibri" w:hAnsi="Calibri" w:cs="Calibri"/>
-        </w:rPr>
-        <w:t>Equipo informático y material de archivo.</w:t>
-      </w:r>
-    </w:p>
-    <w:p>
-      <w:pPr>
-        <w:spacing w:line="240" w:lineRule="auto"/>
-        <w:jc w:val="both"/>
-        <w:rPr>
-          <w:rFonts w:ascii="Calibri" w:eastAsia="Calibri" w:hAnsi="Calibri" w:cs="Calibri"/>
-        </w:rPr>
-      </w:pPr>
-    </w:p>
-    <w:p>
-      <w:pPr>
-        <w:spacing w:line="240" w:lineRule="auto"/>
-        <w:jc w:val="both"/>
-        <w:rPr>
-          <w:rFonts w:ascii="Calibri" w:eastAsia="Calibri" w:hAnsi="Calibri" w:cs="Calibri"/>
-        </w:rPr>
-      </w:pPr>
-    </w:p>
-    <w:p>
-      <w:pPr>
-        <w:spacing w:line="240" w:lineRule="auto"/>
-        <w:jc w:val="both"/>
-        <w:rPr>
-          <w:rFonts w:ascii="Calibri" w:eastAsia="Calibri" w:hAnsi="Calibri" w:cs="Calibri"/>
-        </w:rPr>
-      </w:pPr>
-      <w:r>
-        <w:br w:type="page"/>
-      </w:r>
-    </w:p>
-    <w:p>
-      <w:pPr>
-        <w:pStyle w:val="Ttulo1"/>
-        <w:spacing w:line="240" w:lineRule="auto"/>
-        <w:jc w:val="both"/>
-      </w:pPr>
-      <w:bookmarkStart w:id="20" w:name="_3kf9fvw50183" w:colFirst="0" w:colLast="0"/>
-      <w:bookmarkEnd w:id="20"/>
-      <w:r>
-        <w:lastRenderedPageBreak/>
-        <w:t>7. LAS PRÁCTICAS, LOS PROCEDIMIENTOS Y L</w:t>
-      </w:r>
-      <w:r>
-        <w:t>OS PROCESOS</w:t>
-      </w:r>
-    </w:p>
-    <w:p>
-      <w:pPr>
-        <w:spacing w:line="240" w:lineRule="auto"/>
-        <w:jc w:val="both"/>
-        <w:rPr>
-          <w:rFonts w:ascii="Calibri" w:eastAsia="Calibri" w:hAnsi="Calibri" w:cs="Calibri"/>
-        </w:rPr>
-      </w:pPr>
-    </w:p>
-    <w:p>
-      <w:pPr>
-        <w:spacing w:line="240" w:lineRule="auto"/>
-        <w:ind w:firstLine="720"/>
-        <w:jc w:val="both"/>
-        <w:rPr>
-          <w:rFonts w:ascii="Calibri" w:eastAsia="Calibri" w:hAnsi="Calibri" w:cs="Calibri"/>
-        </w:rPr>
-      </w:pPr>
-      <w:r>
-        <w:rPr>
-          <w:rFonts w:ascii="Calibri" w:eastAsia="Calibri" w:hAnsi="Calibri" w:cs="Calibri"/>
-        </w:rPr>
-        <w:t>La actividad productiva de la empresa requiere la realización de las siguientes tareas que pueden tener incidencia en la seguridad del trabajador y que serán consideradas en las evaluaciones de riesgos:</w:t>
-      </w:r>
-    </w:p>
-    <w:p>
-      <w:pPr>
-        <w:spacing w:line="240" w:lineRule="auto"/>
-        <w:ind w:firstLine="720"/>
-        <w:jc w:val="both"/>
-        <w:rPr>
-          <w:rFonts w:ascii="Calibri" w:eastAsia="Calibri" w:hAnsi="Calibri" w:cs="Calibri"/>
-        </w:rPr>
-      </w:pPr>
-    </w:p>
-    <w:p>
-      <w:pPr>
-        <w:spacing w:line="240" w:lineRule="auto"/>
-        <w:jc w:val="both"/>
-        <w:rPr>
-          <w:rFonts w:ascii="Calibri" w:eastAsia="Calibri" w:hAnsi="Calibri" w:cs="Calibri"/>
-        </w:rPr>
-      </w:pPr>
-      <w:r>
-        <w:rPr>
-          <w:rFonts w:ascii="Calibri" w:eastAsia="Calibri" w:hAnsi="Calibri" w:cs="Calibri"/>
-        </w:rPr>
-        <w:t>- Trato con el público en mostrador, ha</w:t>
-      </w:r>
-      <w:r>
-        <w:rPr>
-          <w:rFonts w:ascii="Calibri" w:eastAsia="Calibri" w:hAnsi="Calibri" w:cs="Calibri"/>
-        </w:rPr>
-        <w:t>bitualmente de pie.</w:t>
-      </w:r>
-    </w:p>
-    <w:p>
-      <w:pPr>
-        <w:spacing w:line="240" w:lineRule="auto"/>
-        <w:jc w:val="both"/>
-        <w:rPr>
-          <w:rFonts w:ascii="Calibri" w:eastAsia="Calibri" w:hAnsi="Calibri" w:cs="Calibri"/>
-        </w:rPr>
-      </w:pPr>
-      <w:r>
-        <w:rPr>
-          <w:rFonts w:ascii="Calibri" w:eastAsia="Calibri" w:hAnsi="Calibri" w:cs="Calibri"/>
-        </w:rPr>
-        <w:t xml:space="preserve">- Cierre del centro de trabajo y activación de alarma </w:t>
-      </w:r>
-      <w:proofErr w:type="spellStart"/>
-      <w:r>
-        <w:rPr>
-          <w:rFonts w:ascii="Calibri" w:eastAsia="Calibri" w:hAnsi="Calibri" w:cs="Calibri"/>
-        </w:rPr>
-        <w:t>antiatracos</w:t>
-      </w:r>
-      <w:proofErr w:type="spellEnd"/>
-      <w:r>
-        <w:rPr>
-          <w:rFonts w:ascii="Calibri" w:eastAsia="Calibri" w:hAnsi="Calibri" w:cs="Calibri"/>
-        </w:rPr>
-        <w:t>.</w:t>
-      </w:r>
-    </w:p>
-    <w:p>
-      <w:pPr>
-        <w:spacing w:line="240" w:lineRule="auto"/>
-        <w:jc w:val="both"/>
-        <w:rPr>
-          <w:rFonts w:ascii="Calibri" w:eastAsia="Calibri" w:hAnsi="Calibri" w:cs="Calibri"/>
-        </w:rPr>
-      </w:pPr>
-      <w:r>
-        <w:rPr>
-          <w:rFonts w:ascii="Calibri" w:eastAsia="Calibri" w:hAnsi="Calibri" w:cs="Calibri"/>
-        </w:rPr>
-        <w:t>- Subir y bajar por las escaleras.</w:t>
-      </w:r>
-    </w:p>
-    <w:p>
-      <w:pPr>
-        <w:spacing w:line="240" w:lineRule="auto"/>
-        <w:jc w:val="both"/>
-        <w:rPr>
-          <w:rFonts w:ascii="Calibri" w:eastAsia="Calibri" w:hAnsi="Calibri" w:cs="Calibri"/>
-        </w:rPr>
-      </w:pPr>
-    </w:p>
-    <w:p>
-      <w:pPr>
-        <w:spacing w:line="240" w:lineRule="auto"/>
-        <w:ind w:firstLine="720"/>
-        <w:jc w:val="both"/>
-        <w:rPr>
-          <w:rFonts w:ascii="Calibri" w:eastAsia="Calibri" w:hAnsi="Calibri" w:cs="Calibri"/>
-        </w:rPr>
-      </w:pPr>
-      <w:r>
-        <w:rPr>
-          <w:rFonts w:ascii="Calibri" w:eastAsia="Calibri" w:hAnsi="Calibri" w:cs="Calibri"/>
-        </w:rPr>
-        <w:t>Con el fin de desarrollar la actividad preventiva y de integrarla en todos los niveles de la empresa se han definido los siguientes p</w:t>
-      </w:r>
-      <w:r>
-        <w:rPr>
-          <w:rFonts w:ascii="Calibri" w:eastAsia="Calibri" w:hAnsi="Calibri" w:cs="Calibri"/>
-        </w:rPr>
-        <w:t xml:space="preserve">rocedimientos y/o procesos preventivos. Estos procedimientos persiguen sistematizar actividades que tienen una influencia directa tanto a nivel organizativo como en el modo de proceder de los trabajadores, procurando alcanzar un nivel de seguridad más que </w:t>
-      </w:r>
-      <w:r>
-        <w:rPr>
-          <w:rFonts w:ascii="Calibri" w:eastAsia="Calibri" w:hAnsi="Calibri" w:cs="Calibri"/>
-        </w:rPr>
-        <w:t>aceptable.</w:t>
-      </w:r>
-    </w:p>
-    <w:p>
-      <w:pPr>
-        <w:spacing w:line="240" w:lineRule="auto"/>
-        <w:jc w:val="both"/>
-        <w:rPr>
-          <w:rFonts w:ascii="Calibri" w:eastAsia="Calibri" w:hAnsi="Calibri" w:cs="Calibri"/>
-        </w:rPr>
-      </w:pPr>
-    </w:p>
-    <w:p>
-      <w:pPr>
-        <w:pStyle w:val="Ttulo3"/>
-        <w:spacing w:line="240" w:lineRule="auto"/>
-        <w:jc w:val="both"/>
-      </w:pPr>
-      <w:bookmarkStart w:id="21" w:name="_pir5lm6pa9ih" w:colFirst="0" w:colLast="0"/>
-      <w:bookmarkEnd w:id="21"/>
-      <w:r>
-        <w:t>Procedimientos/procesos y prácticas preventivas:</w:t>
-      </w:r>
-    </w:p>
-    <w:p>
-      <w:pPr>
-        <w:spacing w:line="240" w:lineRule="auto"/>
-        <w:jc w:val="both"/>
-        <w:rPr>
-          <w:rFonts w:ascii="Calibri" w:eastAsia="Calibri" w:hAnsi="Calibri" w:cs="Calibri"/>
-        </w:rPr>
-      </w:pPr>
-      <w:r>
-        <w:rPr>
-          <w:rFonts w:ascii="Calibri" w:eastAsia="Calibri" w:hAnsi="Calibri" w:cs="Calibri"/>
-        </w:rPr>
-        <w:t>- Selección de modalidad organizativa en materia de prevención de riesgos.</w:t>
-      </w:r>
-    </w:p>
-    <w:p>
-      <w:pPr>
-        <w:spacing w:line="240" w:lineRule="auto"/>
-        <w:jc w:val="both"/>
-        <w:rPr>
-          <w:rFonts w:ascii="Calibri" w:eastAsia="Calibri" w:hAnsi="Calibri" w:cs="Calibri"/>
-        </w:rPr>
-      </w:pPr>
-      <w:r>
-        <w:rPr>
-          <w:rFonts w:ascii="Calibri" w:eastAsia="Calibri" w:hAnsi="Calibri" w:cs="Calibri"/>
-        </w:rPr>
-        <w:t>- Evaluación de riesgos y planificación de la actividad preventiva.</w:t>
-      </w:r>
-    </w:p>
-    <w:p>
-      <w:pPr>
-        <w:spacing w:line="240" w:lineRule="auto"/>
-        <w:jc w:val="both"/>
-        <w:rPr>
-          <w:rFonts w:ascii="Calibri" w:eastAsia="Calibri" w:hAnsi="Calibri" w:cs="Calibri"/>
-        </w:rPr>
-      </w:pPr>
-      <w:r>
-        <w:rPr>
-          <w:rFonts w:ascii="Calibri" w:eastAsia="Calibri" w:hAnsi="Calibri" w:cs="Calibri"/>
-        </w:rPr>
-        <w:t>- Información a los trabajadores.</w:t>
-      </w:r>
-    </w:p>
-    <w:p>
-      <w:pPr>
-        <w:spacing w:line="240" w:lineRule="auto"/>
-        <w:jc w:val="both"/>
-        <w:rPr>
-          <w:rFonts w:ascii="Calibri" w:eastAsia="Calibri" w:hAnsi="Calibri" w:cs="Calibri"/>
-        </w:rPr>
-      </w:pPr>
-      <w:r>
-        <w:rPr>
-          <w:rFonts w:ascii="Calibri" w:eastAsia="Calibri" w:hAnsi="Calibri" w:cs="Calibri"/>
-        </w:rPr>
-        <w:t>- Formación de los trabajadores.</w:t>
-      </w:r>
-    </w:p>
-    <w:p>
-      <w:pPr>
-        <w:spacing w:line="240" w:lineRule="auto"/>
-        <w:jc w:val="both"/>
-        <w:rPr>
-          <w:rFonts w:ascii="Calibri" w:eastAsia="Calibri" w:hAnsi="Calibri" w:cs="Calibri"/>
-        </w:rPr>
-      </w:pPr>
-      <w:r>
-        <w:rPr>
-          <w:rFonts w:ascii="Calibri" w:eastAsia="Calibri" w:hAnsi="Calibri" w:cs="Calibri"/>
-        </w:rPr>
-        <w:t>- Consulta y participación de los trabajadores.</w:t>
-      </w:r>
-    </w:p>
-    <w:p>
-      <w:pPr>
-        <w:spacing w:line="240" w:lineRule="auto"/>
-        <w:jc w:val="both"/>
-        <w:rPr>
-          <w:rFonts w:ascii="Calibri" w:eastAsia="Calibri" w:hAnsi="Calibri" w:cs="Calibri"/>
-        </w:rPr>
-      </w:pPr>
-      <w:r>
-        <w:rPr>
-          <w:rFonts w:ascii="Calibri" w:eastAsia="Calibri" w:hAnsi="Calibri" w:cs="Calibri"/>
-        </w:rPr>
-        <w:t>- Actuación en caso de accidente de trabajo.</w:t>
-      </w:r>
-    </w:p>
-    <w:p>
-      <w:pPr>
-        <w:spacing w:line="240" w:lineRule="auto"/>
-        <w:jc w:val="both"/>
-        <w:rPr>
-          <w:rFonts w:ascii="Calibri" w:eastAsia="Calibri" w:hAnsi="Calibri" w:cs="Calibri"/>
-        </w:rPr>
-      </w:pPr>
-      <w:r>
-        <w:rPr>
-          <w:rFonts w:ascii="Calibri" w:eastAsia="Calibri" w:hAnsi="Calibri" w:cs="Calibri"/>
-        </w:rPr>
-        <w:t xml:space="preserve">- Documentación del Sistema </w:t>
-      </w:r>
-      <w:r>
-        <w:rPr>
-          <w:rFonts w:ascii="Calibri" w:eastAsia="Calibri" w:hAnsi="Calibri" w:cs="Calibri"/>
-        </w:rPr>
-        <w:t>Preventivo.</w:t>
-      </w:r>
-    </w:p>
-    <w:p>
-      <w:pPr>
-        <w:spacing w:line="240" w:lineRule="auto"/>
-        <w:jc w:val="both"/>
-        <w:rPr>
-          <w:rFonts w:ascii="Calibri" w:eastAsia="Calibri" w:hAnsi="Calibri" w:cs="Calibri"/>
-        </w:rPr>
-      </w:pPr>
-    </w:p>
-    <w:p>
-      <w:pPr>
-        <w:pStyle w:val="Ttulo3"/>
-        <w:spacing w:line="240" w:lineRule="auto"/>
-        <w:jc w:val="both"/>
-      </w:pPr>
-      <w:bookmarkStart w:id="22" w:name="_q8cn16tssok3" w:colFirst="0" w:colLast="0"/>
-      <w:bookmarkEnd w:id="22"/>
-      <w:r>
-        <w:t>Selección de modalidad organizativa en materia de prevención de riesgos</w:t>
-      </w:r>
-    </w:p>
-    <w:p>
-      <w:pPr>
-        <w:spacing w:line="240" w:lineRule="auto"/>
-        <w:jc w:val="both"/>
-        <w:rPr>
-          <w:rFonts w:ascii="Calibri" w:eastAsia="Calibri" w:hAnsi="Calibri" w:cs="Calibri"/>
-        </w:rPr>
-      </w:pPr>
-    </w:p>
-    <w:p>
-      <w:pPr>
-        <w:pStyle w:val="Ttulo4"/>
-        <w:spacing w:line="240" w:lineRule="auto"/>
-        <w:jc w:val="both"/>
-      </w:pPr>
-      <w:bookmarkStart w:id="23" w:name="_ftdzjepmma2c" w:colFirst="0" w:colLast="0"/>
-      <w:bookmarkEnd w:id="23"/>
-      <w:r>
-        <w:t>Alcance</w:t>
-      </w:r>
-    </w:p>
-    <w:p>
-      <w:pPr>
-        <w:spacing w:line="240" w:lineRule="auto"/>
-        <w:ind w:firstLine="720"/>
-        <w:jc w:val="both"/>
-        <w:rPr>
-          <w:rFonts w:ascii="Calibri" w:eastAsia="Calibri" w:hAnsi="Calibri" w:cs="Calibri"/>
-        </w:rPr>
-      </w:pPr>
-      <w:r>
-        <w:rPr>
-          <w:rFonts w:ascii="Calibri" w:eastAsia="Calibri" w:hAnsi="Calibri" w:cs="Calibri"/>
-        </w:rPr>
-        <w:t>Determinar los recursos propios disponibles en materia de prevención de riesgos laborales y adoptar una modalidad organizativa de entre las previstas en la legisl</w:t>
-      </w:r>
-      <w:r>
-        <w:rPr>
-          <w:rFonts w:ascii="Calibri" w:eastAsia="Calibri" w:hAnsi="Calibri" w:cs="Calibri"/>
-        </w:rPr>
-        <w:t>ación vigente.</w:t>
-      </w:r>
-    </w:p>
-    <w:p>
-      <w:pPr>
-        <w:spacing w:line="240" w:lineRule="auto"/>
-        <w:jc w:val="both"/>
-        <w:rPr>
-          <w:rFonts w:ascii="Calibri" w:eastAsia="Calibri" w:hAnsi="Calibri" w:cs="Calibri"/>
-        </w:rPr>
-      </w:pPr>
-    </w:p>
-    <w:p>
-      <w:pPr>
-        <w:pStyle w:val="Ttulo4"/>
-        <w:spacing w:line="240" w:lineRule="auto"/>
-        <w:jc w:val="both"/>
-      </w:pPr>
-      <w:bookmarkStart w:id="24" w:name="_lher1w9g0oqi" w:colFirst="0" w:colLast="0"/>
-      <w:bookmarkEnd w:id="24"/>
-      <w:r>
-        <w:t>Procedimiento</w:t>
-      </w:r>
-    </w:p>
-    <w:p>
-      <w:pPr>
-        <w:spacing w:line="240" w:lineRule="auto"/>
-        <w:ind w:firstLine="720"/>
-        <w:jc w:val="both"/>
-        <w:rPr>
-          <w:rFonts w:ascii="Calibri" w:eastAsia="Calibri" w:hAnsi="Calibri" w:cs="Calibri"/>
-        </w:rPr>
-      </w:pPr>
-      <w:r>
-        <w:rPr>
-          <w:rFonts w:ascii="Calibri" w:eastAsia="Calibri" w:hAnsi="Calibri" w:cs="Calibri"/>
-        </w:rPr>
-        <w:t>Antes de adoptar o cambiar la modalidad organizativa en materia de prevención de riesgos laborales se valora la disponibilidad de los recursos internos suficientes en función de las diferentes opciones disponibles por la legis</w:t>
-      </w:r>
-      <w:r>
-        <w:rPr>
-          <w:rFonts w:ascii="Calibri" w:eastAsia="Calibri" w:hAnsi="Calibri" w:cs="Calibri"/>
-        </w:rPr>
-        <w:t>lación vigente. Para ello se consulta a los trabajadores.</w:t>
-      </w:r>
-    </w:p>
-    <w:p>
-      <w:pPr>
-        <w:pStyle w:val="Ttulo4"/>
-        <w:spacing w:line="240" w:lineRule="auto"/>
-        <w:jc w:val="both"/>
-      </w:pPr>
-      <w:bookmarkStart w:id="25" w:name="_i1plzi9rfsm5" w:colFirst="0" w:colLast="0"/>
-      <w:bookmarkEnd w:id="25"/>
-      <w:r>
-        <w:br w:type="page"/>
-      </w:r>
-    </w:p>
-    <w:p>
-      <w:pPr>
-        <w:pStyle w:val="Ttulo4"/>
-        <w:spacing w:line="240" w:lineRule="auto"/>
-        <w:jc w:val="both"/>
-      </w:pPr>
-      <w:bookmarkStart w:id="26" w:name="_7ekk399fcopn" w:colFirst="0" w:colLast="0"/>
-      <w:bookmarkEnd w:id="26"/>
+      <w:bookmarkStart w:id="27" w:name="_7ekk399fcopn" w:colFirst="0" w:colLast="0"/>
+      <w:bookmarkEnd w:id="27"/>
       <w:r>
         <w:lastRenderedPageBreak/>
         <w:t>Responsabilidad</w:t>
@@ -5287,13 +4800,7 @@
         <w:rPr>
           <w:rFonts w:ascii="Calibri" w:eastAsia="Calibri" w:hAnsi="Calibri" w:cs="Calibri"/>
         </w:rPr>
-        <w:t>La responsabilidad de adoptar una modalidad organizativa u otra corresponde al empresario, quién asumirá las funciones en materia de prevención por sí mismo o designará un trabajad</w:t>
-      </w:r>
-      <w:r>
-        <w:rPr>
-          <w:rFonts w:ascii="Calibri" w:eastAsia="Calibri" w:hAnsi="Calibri" w:cs="Calibri"/>
-        </w:rPr>
-        <w:t>or, siempre que las circunstancias existentes permitan adoptar una modalidad u otra.</w:t>
+        <w:t>La responsabilidad de adoptar una modalidad organizativa u otra corresponde al empresario, quién asumirá las funciones en materia de prevención por sí mismo o designará un trabajador, siempre que las circunstancias existentes permitan adoptar una modalidad u otra.</w:t>
       </w:r>
     </w:p>
     <w:p>
@@ -5336,8 +4843,8 @@
         <w:spacing w:line="240" w:lineRule="auto"/>
         <w:jc w:val="both"/>
       </w:pPr>
-      <w:bookmarkStart w:id="27" w:name="_i8k2ii26qons" w:colFirst="0" w:colLast="0"/>
-      <w:bookmarkEnd w:id="27"/>
+      <w:bookmarkStart w:id="28" w:name="_i8k2ii26qons" w:colFirst="0" w:colLast="0"/>
+      <w:bookmarkEnd w:id="28"/>
       <w:r>
         <w:t>Documentación</w:t>
       </w:r>
@@ -5354,13 +4861,7 @@
         <w:rPr>
           <w:rFonts w:ascii="Calibri" w:eastAsia="Calibri" w:hAnsi="Calibri" w:cs="Calibri"/>
         </w:rPr>
-        <w:t>Act</w:t>
-      </w:r>
-      <w:r>
-        <w:rPr>
-          <w:rFonts w:ascii="Calibri" w:eastAsia="Calibri" w:hAnsi="Calibri" w:cs="Calibri"/>
-        </w:rPr>
-        <w:t>a de Constitución de la Organización Preventiva.</w:t>
+        <w:t>Acta de Constitución de la Organización Preventiva.</w:t>
       </w:r>
     </w:p>
     <w:p>
@@ -5387,8 +4888,8 @@
         <w:spacing w:line="240" w:lineRule="auto"/>
         <w:jc w:val="both"/>
       </w:pPr>
-      <w:bookmarkStart w:id="28" w:name="_5arpdq4cny05" w:colFirst="0" w:colLast="0"/>
-      <w:bookmarkEnd w:id="28"/>
+      <w:bookmarkStart w:id="29" w:name="_5arpdq4cny05" w:colFirst="0" w:colLast="0"/>
+      <w:bookmarkEnd w:id="29"/>
       <w:r>
         <w:t>Evaluación de riesgos y planificación de la actividad preventiva</w:t>
       </w:r>
@@ -5399,8 +4900,8 @@
         <w:spacing w:line="240" w:lineRule="auto"/>
         <w:jc w:val="both"/>
       </w:pPr>
-      <w:bookmarkStart w:id="29" w:name="_eogbff5w75ty" w:colFirst="0" w:colLast="0"/>
-      <w:bookmarkEnd w:id="29"/>
+      <w:bookmarkStart w:id="30" w:name="_eogbff5w75ty" w:colFirst="0" w:colLast="0"/>
+      <w:bookmarkEnd w:id="30"/>
       <w:r>
         <w:t>Alcance</w:t>
       </w:r>
@@ -5443,13 +4944,7 @@
         <w:rPr>
           <w:rFonts w:ascii="Calibri" w:eastAsia="Calibri" w:hAnsi="Calibri" w:cs="Calibri"/>
         </w:rPr>
-        <w:t xml:space="preserve">Este procedimiento ha sido consensuado con los </w:t>
-      </w:r>
-      <w:r>
-        <w:rPr>
-          <w:rFonts w:ascii="Calibri" w:eastAsia="Calibri" w:hAnsi="Calibri" w:cs="Calibri"/>
-        </w:rPr>
-        <w:t>trabajadores y se ha tenido en cuenta su opinión y aportación usando los cauces establecidos de comunicación.</w:t>
+        <w:t>Este procedimiento ha sido consensuado con los trabajadores y se ha tenido en cuenta su opinión y aportación usando los cauces establecidos de comunicación.</w:t>
       </w:r>
     </w:p>
     <w:p>
@@ -5467,8 +4962,8 @@
         <w:spacing w:line="240" w:lineRule="auto"/>
         <w:jc w:val="both"/>
       </w:pPr>
-      <w:bookmarkStart w:id="30" w:name="_1s4gh6ppe65x" w:colFirst="0" w:colLast="0"/>
-      <w:bookmarkEnd w:id="30"/>
+      <w:bookmarkStart w:id="31" w:name="_1s4gh6ppe65x" w:colFirst="0" w:colLast="0"/>
+      <w:bookmarkEnd w:id="31"/>
       <w:r>
         <w:t>Procedimiento</w:t>
       </w:r>
@@ -5501,13 +4996,7 @@
         <w:rPr>
           <w:rFonts w:ascii="Calibri" w:eastAsia="Calibri" w:hAnsi="Calibri" w:cs="Calibri"/>
         </w:rPr>
-        <w:t>- Cuando se int</w:t>
-      </w:r>
-      <w:r>
-        <w:rPr>
-          <w:rFonts w:ascii="Calibri" w:eastAsia="Calibri" w:hAnsi="Calibri" w:cs="Calibri"/>
-        </w:rPr>
-        <w:t>roduzcan nuevos equipos de trabajo o nuevas tecnologías</w:t>
+        <w:t>- Cuando se introduzcan nuevos equipos de trabajo o nuevas tecnologías</w:t>
       </w:r>
     </w:p>
     <w:p>
@@ -5537,13 +5026,7 @@
         <w:rPr>
           <w:rFonts w:ascii="Calibri" w:eastAsia="Calibri" w:hAnsi="Calibri" w:cs="Calibri"/>
         </w:rPr>
-        <w:t>- Tras la incorporación de un trabajador perteneciente a algún colectivo especial (menor, embarazada, madre lactante, especialmente se</w:t>
-      </w:r>
-      <w:r>
-        <w:rPr>
-          <w:rFonts w:ascii="Calibri" w:eastAsia="Calibri" w:hAnsi="Calibri" w:cs="Calibri"/>
-        </w:rPr>
-        <w:t>nsible, con discapacidad, etc..)</w:t>
+        <w:t>- Tras la incorporación de un trabajador perteneciente a algún colectivo especial (menor, embarazada, madre lactante, especialmente sensible, con discapacidad, etc..)</w:t>
       </w:r>
     </w:p>
     <w:p>
@@ -5601,8 +5084,8 @@
         <w:spacing w:line="240" w:lineRule="auto"/>
         <w:jc w:val="both"/>
       </w:pPr>
-      <w:bookmarkStart w:id="31" w:name="_jdaxi83bgth5" w:colFirst="0" w:colLast="0"/>
-      <w:bookmarkEnd w:id="31"/>
+      <w:bookmarkStart w:id="32" w:name="_jdaxi83bgth5" w:colFirst="0" w:colLast="0"/>
+      <w:bookmarkEnd w:id="32"/>
       <w:r>
         <w:t>Responsabilidad</w:t>
       </w:r>
@@ -5637,8 +5120,8 @@
         <w:spacing w:line="240" w:lineRule="auto"/>
         <w:jc w:val="both"/>
       </w:pPr>
-      <w:bookmarkStart w:id="32" w:name="_qzdx7ij9n52r" w:colFirst="0" w:colLast="0"/>
-      <w:bookmarkEnd w:id="32"/>
+      <w:bookmarkStart w:id="33" w:name="_qzdx7ij9n52r" w:colFirst="0" w:colLast="0"/>
+      <w:bookmarkEnd w:id="33"/>
       <w:r>
         <w:t>Documentación</w:t>
       </w:r>
@@ -5656,13 +5139,7 @@
         <w:rPr>
           <w:rFonts w:ascii="Calibri" w:eastAsia="Calibri" w:hAnsi="Calibri" w:cs="Calibri"/>
         </w:rPr>
-        <w:t>Se anexan al Plan d</w:t>
-      </w:r>
-      <w:r>
-        <w:rPr>
-          <w:rFonts w:ascii="Calibri" w:eastAsia="Calibri" w:hAnsi="Calibri" w:cs="Calibri"/>
-        </w:rPr>
-        <w:t>e Prevención:</w:t>
+        <w:t>Se anexan al Plan de Prevención:</w:t>
       </w:r>
     </w:p>
     <w:p>
@@ -5749,8 +5226,8 @@
         <w:spacing w:line="240" w:lineRule="auto"/>
         <w:jc w:val="both"/>
       </w:pPr>
-      <w:bookmarkStart w:id="33" w:name="_lxj2uf3y6jzi" w:colFirst="0" w:colLast="0"/>
-      <w:bookmarkEnd w:id="33"/>
+      <w:bookmarkStart w:id="34" w:name="_lxj2uf3y6jzi" w:colFirst="0" w:colLast="0"/>
+      <w:bookmarkEnd w:id="34"/>
       <w:r>
         <w:t>Información de los trabajadores</w:t>
       </w:r>
@@ -5770,8 +5247,8 @@
         <w:spacing w:line="240" w:lineRule="auto"/>
         <w:jc w:val="both"/>
       </w:pPr>
-      <w:bookmarkStart w:id="34" w:name="_2d3wniq05dg9" w:colFirst="0" w:colLast="0"/>
-      <w:bookmarkEnd w:id="34"/>
+      <w:bookmarkStart w:id="35" w:name="_2d3wniq05dg9" w:colFirst="0" w:colLast="0"/>
+      <w:bookmarkEnd w:id="35"/>
       <w:r>
         <w:t>Alcance</w:t>
       </w:r>
@@ -5837,8 +5314,8 @@
         <w:spacing w:line="240" w:lineRule="auto"/>
         <w:jc w:val="both"/>
       </w:pPr>
-      <w:bookmarkStart w:id="35" w:name="_xcgp0tpz7mf8" w:colFirst="0" w:colLast="0"/>
-      <w:bookmarkEnd w:id="35"/>
+      <w:bookmarkStart w:id="36" w:name="_xcgp0tpz7mf8" w:colFirst="0" w:colLast="0"/>
+      <w:bookmarkEnd w:id="36"/>
       <w:r>
         <w:t>Responsabilidad</w:t>
       </w:r>
@@ -5870,13 +5347,7 @@
         <w:rPr>
           <w:rFonts w:ascii="Calibri" w:eastAsia="Calibri" w:hAnsi="Calibri" w:cs="Calibri"/>
         </w:rPr>
-        <w:t>Por escrito, haciéndole entrega de una FICH</w:t>
-      </w:r>
-      <w:r>
-        <w:rPr>
-          <w:rFonts w:ascii="Calibri" w:eastAsia="Calibri" w:hAnsi="Calibri" w:cs="Calibri"/>
-        </w:rPr>
-        <w:t>A INFORMATIVA que el trabajador</w:t>
+        <w:t>Por escrito, haciéndole entrega de una FICHA INFORMATIVA que el trabajador</w:t>
       </w:r>
     </w:p>
     <w:p>
@@ -5909,8 +5380,8 @@
         <w:spacing w:line="240" w:lineRule="auto"/>
         <w:jc w:val="both"/>
       </w:pPr>
-      <w:bookmarkStart w:id="36" w:name="_btkfck2g21q6" w:colFirst="0" w:colLast="0"/>
-      <w:bookmarkEnd w:id="36"/>
+      <w:bookmarkStart w:id="37" w:name="_btkfck2g21q6" w:colFirst="0" w:colLast="0"/>
+      <w:bookmarkEnd w:id="37"/>
       <w:r>
         <w:t>Periodicidad</w:t>
       </w:r>
@@ -5958,13 +5429,7 @@
         <w:rPr>
           <w:rFonts w:ascii="Calibri" w:eastAsia="Calibri" w:hAnsi="Calibri" w:cs="Calibri"/>
         </w:rPr>
-        <w:t>- Cuando se realice algún cambio en los equipos/tecnología/</w:t>
-      </w:r>
-      <w:r>
-        <w:rPr>
-          <w:rFonts w:ascii="Calibri" w:eastAsia="Calibri" w:hAnsi="Calibri" w:cs="Calibri"/>
-        </w:rPr>
-        <w:t>procesos de trabajo.</w:t>
+        <w:t>- Cuando se realice algún cambio en los equipos/tecnología/procesos de trabajo.</w:t>
       </w:r>
     </w:p>
     <w:p>
@@ -5997,8 +5462,8 @@
         <w:spacing w:line="240" w:lineRule="auto"/>
         <w:jc w:val="both"/>
       </w:pPr>
-      <w:bookmarkStart w:id="37" w:name="_3f5gdabcqbkn" w:colFirst="0" w:colLast="0"/>
-      <w:bookmarkEnd w:id="37"/>
+      <w:bookmarkStart w:id="38" w:name="_3f5gdabcqbkn" w:colFirst="0" w:colLast="0"/>
+      <w:bookmarkEnd w:id="38"/>
       <w:r>
         <w:t>Documentación</w:t>
       </w:r>
@@ -6016,13 +5481,7 @@
         <w:rPr>
           <w:rFonts w:ascii="Calibri" w:eastAsia="Calibri" w:hAnsi="Calibri" w:cs="Calibri"/>
         </w:rPr>
-        <w:t>A los trabajadores se les entrega una ficha INFORMATIVA de los riesgos y medidas preventivas obligatorias resultantes de la evaluación de riesgos. Los trabajadores fir</w:t>
-      </w:r>
-      <w:r>
-        <w:rPr>
-          <w:rFonts w:ascii="Calibri" w:eastAsia="Calibri" w:hAnsi="Calibri" w:cs="Calibri"/>
-        </w:rPr>
-        <w:t>man su consentimiento y comprensión de la información contenida en las fichas. Igualmente, los trabajadores, tienen acceso al documento de evaluación de riesgos, disponible para su consulta.</w:t>
+        <w:t>A los trabajadores se les entrega una ficha INFORMATIVA de los riesgos y medidas preventivas obligatorias resultantes de la evaluación de riesgos. Los trabajadores firman su consentimiento y comprensión de la información contenida en las fichas. Igualmente, los trabajadores, tienen acceso al documento de evaluación de riesgos, disponible para su consulta.</w:t>
       </w:r>
     </w:p>
     <w:p>
@@ -6047,13 +5506,7 @@
         <w:rPr>
           <w:rFonts w:ascii="Calibri" w:eastAsia="Calibri" w:hAnsi="Calibri" w:cs="Calibri"/>
         </w:rPr>
-        <w:t>Se entregará a los trabajadores información adicional relacionad</w:t>
-      </w:r>
-      <w:r>
-        <w:rPr>
-          <w:rFonts w:ascii="Calibri" w:eastAsia="Calibri" w:hAnsi="Calibri" w:cs="Calibri"/>
-        </w:rPr>
-        <w:t>a con:</w:t>
+        <w:t>Se entregará a los trabajadores información adicional relacionada con:</w:t>
       </w:r>
     </w:p>
     <w:p>
@@ -6143,8 +5596,8 @@
           <w:rFonts w:ascii="Calibri" w:eastAsia="Calibri" w:hAnsi="Calibri" w:cs="Calibri"/>
         </w:rPr>
       </w:pPr>
-      <w:bookmarkStart w:id="38" w:name="_mk18t4tljhmx" w:colFirst="0" w:colLast="0"/>
-      <w:bookmarkEnd w:id="38"/>
+      <w:bookmarkStart w:id="39" w:name="_mk18t4tljhmx" w:colFirst="0" w:colLast="0"/>
+      <w:bookmarkEnd w:id="39"/>
       <w:r>
         <w:t>Formación de los trabajadores</w:t>
       </w:r>
@@ -6155,8 +5608,8 @@
         <w:spacing w:line="240" w:lineRule="auto"/>
         <w:jc w:val="both"/>
       </w:pPr>
-      <w:bookmarkStart w:id="39" w:name="_ansmyz4hmhfe" w:colFirst="0" w:colLast="0"/>
-      <w:bookmarkEnd w:id="39"/>
+      <w:bookmarkStart w:id="40" w:name="_ansmyz4hmhfe" w:colFirst="0" w:colLast="0"/>
+      <w:bookmarkEnd w:id="40"/>
       <w:r>
         <w:t>Alcance</w:t>
       </w:r>
@@ -6174,13 +5627,7 @@
         <w:rPr>
           <w:rFonts w:ascii="Calibri" w:eastAsia="Calibri" w:hAnsi="Calibri" w:cs="Calibri"/>
         </w:rPr>
-        <w:t>La formación de los trabajadores dentro de la empresa pretende capacitar y adiestrar a los trabajadores para que puedan de</w:t>
-      </w:r>
-      <w:r>
-        <w:rPr>
-          <w:rFonts w:ascii="Calibri" w:eastAsia="Calibri" w:hAnsi="Calibri" w:cs="Calibri"/>
-        </w:rPr>
-        <w:t>sempeñar sus tareas sin riesgos o con riesgos aceptablemente controlados, siguiendo las indicaciones facilitadas por la empresa y usando los medios que se ponen a su disposición.</w:t>
+        <w:t>La formación de los trabajadores dentro de la empresa pretende capacitar y adiestrar a los trabajadores para que puedan desempeñar sus tareas sin riesgos o con riesgos aceptablemente controlados, siguiendo las indicaciones facilitadas por la empresa y usando los medios que se ponen a su disposición.</w:t>
       </w:r>
     </w:p>
     <w:p>
@@ -6219,19 +5666,7 @@
           <w:rFonts w:ascii="Calibri" w:eastAsia="Calibri" w:hAnsi="Calibri" w:cs="Calibri"/>
         </w:rPr>
         <w:lastRenderedPageBreak/>
-        <w:t>Se trata de que los trabajadores aprendan lo que tienen que hacer, haciénd</w:t>
-      </w:r>
-      <w:r>
-        <w:rPr>
-          <w:rFonts w:ascii="Calibri" w:eastAsia="Calibri" w:hAnsi="Calibri" w:cs="Calibri"/>
-        </w:rPr>
-        <w:t>olo. La formación de los trabajadores será la necesaria y adecuada a su puesto de trabajo, para lo cual se analizan los riesgos de los diferentes puestos de trabajo, las medidas preventivas que deben tenerse en cuenta así como el adiestramiento necesario e</w:t>
-      </w:r>
-      <w:r>
-        <w:rPr>
-          <w:rFonts w:ascii="Calibri" w:eastAsia="Calibri" w:hAnsi="Calibri" w:cs="Calibri"/>
-        </w:rPr>
-        <w:t>ncaminado a evitar los riesgos evaluados.</w:t>
+        <w:t>Se trata de que los trabajadores aprendan lo que tienen que hacer, haciéndolo. La formación de los trabajadores será la necesaria y adecuada a su puesto de trabajo, para lo cual se analizan los riesgos de los diferentes puestos de trabajo, las medidas preventivas que deben tenerse en cuenta así como el adiestramiento necesario encaminado a evitar los riesgos evaluados.</w:t>
       </w:r>
     </w:p>
     <w:p>
@@ -6256,13 +5691,7 @@
         <w:rPr>
           <w:rFonts w:ascii="Calibri" w:eastAsia="Calibri" w:hAnsi="Calibri" w:cs="Calibri"/>
         </w:rPr>
-        <w:t>Tras la evaluación de los riesgos se planificarán las actividades formativas que sean necesarias (ver documento "planificación de las actividades preventivas"). Estas actividades formativas son consensuadas con lo</w:t>
-      </w:r>
-      <w:r>
-        <w:rPr>
-          <w:rFonts w:ascii="Calibri" w:eastAsia="Calibri" w:hAnsi="Calibri" w:cs="Calibri"/>
-        </w:rPr>
-        <w:t>s trabajadores.</w:t>
+        <w:t>Tras la evaluación de los riesgos se planificarán las actividades formativas que sean necesarias (ver documento "planificación de las actividades preventivas"). Estas actividades formativas son consensuadas con los trabajadores.</w:t>
       </w:r>
     </w:p>
     <w:p>
@@ -6280,8 +5709,8 @@
         <w:spacing w:line="240" w:lineRule="auto"/>
         <w:jc w:val="both"/>
       </w:pPr>
-      <w:bookmarkStart w:id="40" w:name="_pbwr6ekjurlh" w:colFirst="0" w:colLast="0"/>
-      <w:bookmarkEnd w:id="40"/>
+      <w:bookmarkStart w:id="41" w:name="_pbwr6ekjurlh" w:colFirst="0" w:colLast="0"/>
+      <w:bookmarkEnd w:id="41"/>
       <w:r>
         <w:t>Responsabilidad</w:t>
       </w:r>
@@ -6299,13 +5728,7 @@
         <w:rPr>
           <w:rFonts w:ascii="Calibri" w:eastAsia="Calibri" w:hAnsi="Calibri" w:cs="Calibri"/>
         </w:rPr>
-        <w:t>La formación/adiestramiento necesarios es ofrecida por la persona que tenga los conocimientos y las destrezas necesarias para ello (en caso necesario se externalizará la responsabilidad de la formación específica de los tra</w:t>
-      </w:r>
-      <w:r>
-        <w:rPr>
-          <w:rFonts w:ascii="Calibri" w:eastAsia="Calibri" w:hAnsi="Calibri" w:cs="Calibri"/>
-        </w:rPr>
-        <w:t>bajadores).</w:t>
+        <w:t>La formación/adiestramiento necesarios es ofrecida por la persona que tenga los conocimientos y las destrezas necesarias para ello (en caso necesario se externalizará la responsabilidad de la formación específica de los trabajadores).</w:t>
       </w:r>
     </w:p>
     <w:p>
@@ -6355,13 +5778,7 @@
         <w:rPr>
           <w:rFonts w:ascii="Calibri" w:eastAsia="Calibri" w:hAnsi="Calibri" w:cs="Calibri"/>
         </w:rPr>
-        <w:t>La formación se po</w:t>
-      </w:r>
-      <w:r>
-        <w:rPr>
-          <w:rFonts w:ascii="Calibri" w:eastAsia="Calibri" w:hAnsi="Calibri" w:cs="Calibri"/>
-        </w:rPr>
-        <w:t>drá complementar con formación continua (cursos de prevención que contemplen aspectos generales y de primeros auxilios, especialmente para los trabajadores que tengan asignada alguna función al respecto)</w:t>
+        <w:t>La formación se podrá complementar con formación continua (cursos de prevención que contemplen aspectos generales y de primeros auxilios, especialmente para los trabajadores que tengan asignada alguna función al respecto)</w:t>
       </w:r>
     </w:p>
     <w:p>
@@ -6379,8 +5796,8 @@
         <w:spacing w:line="240" w:lineRule="auto"/>
         <w:jc w:val="both"/>
       </w:pPr>
-      <w:bookmarkStart w:id="41" w:name="_7ihrdpu5qtgo" w:colFirst="0" w:colLast="0"/>
-      <w:bookmarkEnd w:id="41"/>
+      <w:bookmarkStart w:id="42" w:name="_7ihrdpu5qtgo" w:colFirst="0" w:colLast="0"/>
+      <w:bookmarkEnd w:id="42"/>
       <w:r>
         <w:t>Periodicidad</w:t>
       </w:r>
@@ -6461,8 +5878,8 @@
         <w:spacing w:line="240" w:lineRule="auto"/>
         <w:jc w:val="both"/>
       </w:pPr>
-      <w:bookmarkStart w:id="42" w:name="_z5yuvm7cikc6" w:colFirst="0" w:colLast="0"/>
-      <w:bookmarkEnd w:id="42"/>
+      <w:bookmarkStart w:id="43" w:name="_z5yuvm7cikc6" w:colFirst="0" w:colLast="0"/>
+      <w:bookmarkEnd w:id="43"/>
       <w:r>
         <w:t>Documentación</w:t>
       </w:r>
@@ -6524,8 +5941,8 @@
           <w:rFonts w:ascii="Calibri" w:eastAsia="Calibri" w:hAnsi="Calibri" w:cs="Calibri"/>
         </w:rPr>
       </w:pPr>
-      <w:bookmarkStart w:id="43" w:name="_ozren3ymgwsm" w:colFirst="0" w:colLast="0"/>
-      <w:bookmarkEnd w:id="43"/>
+      <w:bookmarkStart w:id="44" w:name="_ozren3ymgwsm" w:colFirst="0" w:colLast="0"/>
+      <w:bookmarkEnd w:id="44"/>
       <w:r>
         <w:t>Consulta y participación de los trabajadores</w:t>
       </w:r>
@@ -6536,8 +5953,8 @@
         <w:spacing w:line="240" w:lineRule="auto"/>
         <w:jc w:val="both"/>
       </w:pPr>
-      <w:bookmarkStart w:id="44" w:name="_7nq23341hshz" w:colFirst="0" w:colLast="0"/>
-      <w:bookmarkEnd w:id="44"/>
+      <w:bookmarkStart w:id="45" w:name="_7nq23341hshz" w:colFirst="0" w:colLast="0"/>
+      <w:bookmarkEnd w:id="45"/>
       <w:r>
         <w:t>Alcance</w:t>
       </w:r>
@@ -6555,13 +5972,7 @@
         <w:rPr>
           <w:rFonts w:ascii="Calibri" w:eastAsia="Calibri" w:hAnsi="Calibri" w:cs="Calibri"/>
         </w:rPr>
-        <w:t>Los trabajadores t</w:t>
-      </w:r>
-      <w:r>
-        <w:rPr>
-          <w:rFonts w:ascii="Calibri" w:eastAsia="Calibri" w:hAnsi="Calibri" w:cs="Calibri"/>
-        </w:rPr>
-        <w:t>ienen derecho a participar en la empresa en las cuestiones relacionadas con la prevención de riesgos en el trabajo.</w:t>
+        <w:t>Los trabajadores tienen derecho a participar en la empresa en las cuestiones relacionadas con la prevención de riesgos en el trabajo.</w:t>
       </w:r>
     </w:p>
     <w:p>
@@ -6586,13 +5997,7 @@
         <w:rPr>
           <w:rFonts w:ascii="Calibri" w:eastAsia="Calibri" w:hAnsi="Calibri" w:cs="Calibri"/>
         </w:rPr>
-        <w:t>En las empresas o centros de trabajo que cuenten con seis o más trabajadores, la participación de éstos se canalizará a través de sus repre</w:t>
-      </w:r>
-      <w:r>
-        <w:rPr>
-          <w:rFonts w:ascii="Calibri" w:eastAsia="Calibri" w:hAnsi="Calibri" w:cs="Calibri"/>
-        </w:rPr>
-        <w:t>sentantes.</w:t>
+        <w:t>En las empresas o centros de trabajo que cuenten con seis o más trabajadores, la participación de éstos se canalizará a través de sus representantes.</w:t>
       </w:r>
       <w:r>
         <w:br w:type="page"/>
@@ -6604,8 +6009,8 @@
         <w:spacing w:line="240" w:lineRule="auto"/>
         <w:jc w:val="both"/>
       </w:pPr>
-      <w:bookmarkStart w:id="45" w:name="_5588lg96i7iu" w:colFirst="0" w:colLast="0"/>
-      <w:bookmarkEnd w:id="45"/>
+      <w:bookmarkStart w:id="46" w:name="_5588lg96i7iu" w:colFirst="0" w:colLast="0"/>
+      <w:bookmarkEnd w:id="46"/>
       <w:r>
         <w:lastRenderedPageBreak/>
         <w:t>Representación de los trabajadores</w:t>
@@ -6624,13 +6029,7 @@
         <w:rPr>
           <w:rFonts w:ascii="Calibri" w:eastAsia="Calibri" w:hAnsi="Calibri" w:cs="Calibri"/>
         </w:rPr>
-        <w:t>En caso de designarse un Delegado de prevención éste será el Delegado del personal. En caso de no designarse ningún delegado de Prevención, ejercerá la representación de los trabajadores el encargado o mando i</w:t>
-      </w:r>
-      <w:r>
-        <w:rPr>
-          <w:rFonts w:ascii="Calibri" w:eastAsia="Calibri" w:hAnsi="Calibri" w:cs="Calibri"/>
-        </w:rPr>
-        <w:t>ntermedio de mayor antigüedad en la empresa.</w:t>
+        <w:t>En caso de designarse un Delegado de prevención éste será el Delegado del personal. En caso de no designarse ningún delegado de Prevención, ejercerá la representación de los trabajadores el encargado o mando intermedio de mayor antigüedad en la empresa.</w:t>
       </w:r>
     </w:p>
     <w:p>
@@ -6648,8 +6047,8 @@
         <w:spacing w:line="240" w:lineRule="auto"/>
         <w:jc w:val="both"/>
       </w:pPr>
-      <w:bookmarkStart w:id="46" w:name="_ebx4k2hkpp9g" w:colFirst="0" w:colLast="0"/>
-      <w:bookmarkEnd w:id="46"/>
+      <w:bookmarkStart w:id="47" w:name="_ebx4k2hkpp9g" w:colFirst="0" w:colLast="0"/>
+      <w:bookmarkEnd w:id="47"/>
       <w:r>
         <w:t>Funciones del delegado de prevención</w:t>
       </w:r>
@@ -6681,13 +6080,7 @@
         <w:rPr>
           <w:rFonts w:ascii="Calibri" w:eastAsia="Calibri" w:hAnsi="Calibri" w:cs="Calibri"/>
         </w:rPr>
-        <w:t>- Promover y fomentar la cooperación de los trabajadores en la ejecución de la normativa sob</w:t>
-      </w:r>
-      <w:r>
-        <w:rPr>
-          <w:rFonts w:ascii="Calibri" w:eastAsia="Calibri" w:hAnsi="Calibri" w:cs="Calibri"/>
-        </w:rPr>
-        <w:t>re prevención de riesgos laborales.</w:t>
+        <w:t>- Promover y fomentar la cooperación de los trabajadores en la ejecución de la normativa sobre prevención de riesgos laborales.</w:t>
       </w:r>
     </w:p>
     <w:p>
@@ -6717,13 +6110,7 @@
         <w:rPr>
           <w:rFonts w:ascii="Calibri" w:eastAsia="Calibri" w:hAnsi="Calibri" w:cs="Calibri"/>
         </w:rPr>
-        <w:t>- Ejercer una labor de vigilancia y control sobre el cu</w:t>
-      </w:r>
-      <w:r>
-        <w:rPr>
-          <w:rFonts w:ascii="Calibri" w:eastAsia="Calibri" w:hAnsi="Calibri" w:cs="Calibri"/>
-        </w:rPr>
-        <w:t>mplimiento de la normativa de prevención de riesgos laborales.</w:t>
+        <w:t>- Ejercer una labor de vigilancia y control sobre el cumplimiento de la normativa de prevención de riesgos laborales.</w:t>
       </w:r>
     </w:p>
     <w:p>
@@ -6741,8 +6128,8 @@
         <w:spacing w:line="240" w:lineRule="auto"/>
         <w:jc w:val="both"/>
       </w:pPr>
-      <w:bookmarkStart w:id="47" w:name="_c6z92toit68h" w:colFirst="0" w:colLast="0"/>
-      <w:bookmarkEnd w:id="47"/>
+      <w:bookmarkStart w:id="48" w:name="_c6z92toit68h" w:colFirst="0" w:colLast="0"/>
+      <w:bookmarkEnd w:id="48"/>
       <w:r>
         <w:t>Documentación</w:t>
       </w:r>
@@ -6790,8 +6177,8 @@
           <w:rFonts w:ascii="Calibri" w:eastAsia="Calibri" w:hAnsi="Calibri" w:cs="Calibri"/>
         </w:rPr>
       </w:pPr>
-      <w:bookmarkStart w:id="48" w:name="_ildc971btd6v" w:colFirst="0" w:colLast="0"/>
-      <w:bookmarkEnd w:id="48"/>
+      <w:bookmarkStart w:id="49" w:name="_ildc971btd6v" w:colFirst="0" w:colLast="0"/>
+      <w:bookmarkEnd w:id="49"/>
       <w:r>
         <w:t>Procedimiento de actuación en caso accidente de trabajo</w:t>
       </w:r>
@@ -6802,8 +6189,8 @@
         <w:spacing w:line="240" w:lineRule="auto"/>
         <w:jc w:val="both"/>
       </w:pPr>
-      <w:bookmarkStart w:id="49" w:name="_s77xgzk254gn" w:colFirst="0" w:colLast="0"/>
-      <w:bookmarkEnd w:id="49"/>
+      <w:bookmarkStart w:id="50" w:name="_s77xgzk254gn" w:colFirst="0" w:colLast="0"/>
+      <w:bookmarkEnd w:id="50"/>
       <w:r>
         <w:t>Alcance</w:t>
       </w:r>
@@ -6821,13 +6208,7 @@
         <w:rPr>
           <w:rFonts w:ascii="Calibri" w:eastAsia="Calibri" w:hAnsi="Calibri" w:cs="Calibri"/>
         </w:rPr>
-        <w:t>En los casos en los que se produzcan daños a la salud del trabajador, el empresario tiene la obligación de investigar las causas que lo han producido así como tomar medidas para evitar que vuelva a ocurrir. Este procedimiento tiene el objeto de definir las</w:t>
-      </w:r>
-      <w:r>
-        <w:rPr>
-          <w:rFonts w:ascii="Calibri" w:eastAsia="Calibri" w:hAnsi="Calibri" w:cs="Calibri"/>
-        </w:rPr>
-        <w:t xml:space="preserve"> prácticas a realizar por la empresa en caso de accidente.</w:t>
+        <w:t>En los casos en los que se produzcan daños a la salud del trabajador, el empresario tiene la obligación de investigar las causas que lo han producido así como tomar medidas para evitar que vuelva a ocurrir. Este procedimiento tiene el objeto de definir las prácticas a realizar por la empresa en caso de accidente.</w:t>
       </w:r>
     </w:p>
     <w:p>
@@ -6848,8 +6229,8 @@
           <w:rFonts w:ascii="Calibri" w:eastAsia="Calibri" w:hAnsi="Calibri" w:cs="Calibri"/>
         </w:rPr>
       </w:pPr>
-      <w:bookmarkStart w:id="50" w:name="_4kptkduhq04o" w:colFirst="0" w:colLast="0"/>
-      <w:bookmarkEnd w:id="50"/>
+      <w:bookmarkStart w:id="51" w:name="_4kptkduhq04o" w:colFirst="0" w:colLast="0"/>
+      <w:bookmarkEnd w:id="51"/>
       <w:r>
         <w:t>Procedimiento de actuación</w:t>
       </w:r>
@@ -6881,13 +6262,7 @@
         <w:rPr>
           <w:rFonts w:ascii="Calibri" w:eastAsia="Calibri" w:hAnsi="Calibri" w:cs="Calibri"/>
         </w:rPr>
-        <w:t>- En segundo lugar, en función al</w:t>
-      </w:r>
-      <w:r>
-        <w:rPr>
-          <w:rFonts w:ascii="Calibri" w:eastAsia="Calibri" w:hAnsi="Calibri" w:cs="Calibri"/>
-        </w:rPr>
-        <w:t xml:space="preserve"> tipo de accidente se procede de un modo u otro:</w:t>
+        <w:t>- En segundo lugar, en función al tipo de accidente se procede de un modo u otro:</w:t>
       </w:r>
     </w:p>
     <w:p>
@@ -7076,13 +6451,7 @@
         <w:rPr>
           <w:rFonts w:ascii="Calibri" w:eastAsia="Calibri" w:hAnsi="Calibri" w:cs="Calibri"/>
         </w:rPr>
-        <w:t>7. Cumplimentar el parte de acciden</w:t>
-      </w:r>
-      <w:r>
-        <w:rPr>
-          <w:rFonts w:ascii="Calibri" w:eastAsia="Calibri" w:hAnsi="Calibri" w:cs="Calibri"/>
-        </w:rPr>
-        <w:t>te.</w:t>
+        <w:t>7. Cumplimentar el parte de accidente.</w:t>
       </w:r>
     </w:p>
     <w:p>
@@ -7229,13 +6598,7 @@
         <w:rPr>
           <w:rFonts w:ascii="Calibri" w:eastAsia="Calibri" w:hAnsi="Calibri" w:cs="Calibri"/>
         </w:rPr>
-        <w:t>3. Cumpliment</w:t>
-      </w:r>
-      <w:r>
-        <w:rPr>
-          <w:rFonts w:ascii="Calibri" w:eastAsia="Calibri" w:hAnsi="Calibri" w:cs="Calibri"/>
-        </w:rPr>
-        <w:t>ación del parte de accidente y remisión a la Mutua en 5 días.</w:t>
+        <w:t>3. Cumplimentación del parte de accidente y remisión a la Mutua en 5 días.</w:t>
       </w:r>
     </w:p>
     <w:p>
@@ -7280,13 +6643,7 @@
         <w:rPr>
           <w:rFonts w:ascii="Calibri" w:eastAsia="Calibri" w:hAnsi="Calibri" w:cs="Calibri"/>
         </w:rPr>
-        <w:t>6. Determinación e implementación de las medidas correctoras necesarias para evita</w:t>
-      </w:r>
-      <w:r>
-        <w:rPr>
-          <w:rFonts w:ascii="Calibri" w:eastAsia="Calibri" w:hAnsi="Calibri" w:cs="Calibri"/>
-        </w:rPr>
-        <w:t>r</w:t>
+        <w:t>6. Determinación e implementación de las medidas correctoras necesarias para evitar</w:t>
       </w:r>
     </w:p>
     <w:p>
@@ -7364,8 +6721,8 @@
         <w:spacing w:line="240" w:lineRule="auto"/>
         <w:jc w:val="both"/>
       </w:pPr>
-      <w:bookmarkStart w:id="51" w:name="_yyxqbiauof3v" w:colFirst="0" w:colLast="0"/>
-      <w:bookmarkEnd w:id="51"/>
+      <w:bookmarkStart w:id="52" w:name="_yyxqbiauof3v" w:colFirst="0" w:colLast="0"/>
+      <w:bookmarkEnd w:id="52"/>
       <w:r>
         <w:t>Responsabilidad</w:t>
       </w:r>
@@ -7383,13 +6740,7 @@
         <w:rPr>
           <w:rFonts w:ascii="Calibri" w:eastAsia="Calibri" w:hAnsi="Calibri" w:cs="Calibri"/>
         </w:rPr>
-        <w:t>La responsabilidad de las actuaciones a desarrollar es del empres</w:t>
-      </w:r>
-      <w:r>
-        <w:rPr>
-          <w:rFonts w:ascii="Calibri" w:eastAsia="Calibri" w:hAnsi="Calibri" w:cs="Calibri"/>
-        </w:rPr>
-        <w:t>ario, siendo el trabajador designado la figura encargada de la investigación, registro y determinación de las medidas correctoras que sean necesarias, con el fin de evitar la repetibilidad del accidente.</w:t>
+        <w:t>La responsabilidad de las actuaciones a desarrollar es del empresario, siendo el trabajador designado la figura encargada de la investigación, registro y determinación de las medidas correctoras que sean necesarias, con el fin de evitar la repetibilidad del accidente.</w:t>
       </w:r>
     </w:p>
     <w:p>
@@ -7407,8 +6758,8 @@
         <w:spacing w:line="240" w:lineRule="auto"/>
         <w:jc w:val="both"/>
       </w:pPr>
-      <w:bookmarkStart w:id="52" w:name="_nd1a5g7xn59u" w:colFirst="0" w:colLast="0"/>
-      <w:bookmarkEnd w:id="52"/>
+      <w:bookmarkStart w:id="53" w:name="_nd1a5g7xn59u" w:colFirst="0" w:colLast="0"/>
+      <w:bookmarkEnd w:id="53"/>
       <w:r>
         <w:t>Documentación</w:t>
       </w:r>
@@ -7425,13 +6776,7 @@
         <w:rPr>
           <w:rFonts w:ascii="Calibri" w:eastAsia="Calibri" w:hAnsi="Calibri" w:cs="Calibri"/>
         </w:rPr>
-        <w:t>- Modelo de investigación de accident</w:t>
-      </w:r>
-      <w:r>
-        <w:rPr>
-          <w:rFonts w:ascii="Calibri" w:eastAsia="Calibri" w:hAnsi="Calibri" w:cs="Calibri"/>
-        </w:rPr>
-        <w:t>es.</w:t>
+        <w:t>- Modelo de investigación de accidentes.</w:t>
       </w:r>
     </w:p>
     <w:p>
@@ -7506,8 +6851,8 @@
           <w:rFonts w:ascii="Calibri" w:eastAsia="Calibri" w:hAnsi="Calibri" w:cs="Calibri"/>
         </w:rPr>
       </w:pPr>
-      <w:bookmarkStart w:id="53" w:name="_a4vrbduwsy0q" w:colFirst="0" w:colLast="0"/>
-      <w:bookmarkEnd w:id="53"/>
+      <w:bookmarkStart w:id="54" w:name="_a4vrbduwsy0q" w:colFirst="0" w:colLast="0"/>
+      <w:bookmarkEnd w:id="54"/>
       <w:r>
         <w:t>Documentación del sistema preventivo</w:t>
       </w:r>
@@ -7518,8 +6863,8 @@
         <w:spacing w:line="240" w:lineRule="auto"/>
         <w:jc w:val="both"/>
       </w:pPr>
-      <w:bookmarkStart w:id="54" w:name="_rkvbgeg9qpxr" w:colFirst="0" w:colLast="0"/>
-      <w:bookmarkEnd w:id="54"/>
+      <w:bookmarkStart w:id="55" w:name="_rkvbgeg9qpxr" w:colFirst="0" w:colLast="0"/>
+      <w:bookmarkEnd w:id="55"/>
       <w:r>
         <w:t>Alcance</w:t>
       </w:r>
@@ -7577,13 +6922,7 @@
         <w:rPr>
           <w:rFonts w:ascii="Calibri" w:eastAsia="Calibri" w:hAnsi="Calibri" w:cs="Calibri"/>
         </w:rPr>
-        <w:t>- Documentos que definen y conforman el sistema de gestión preve</w:t>
-      </w:r>
-      <w:r>
-        <w:rPr>
-          <w:rFonts w:ascii="Calibri" w:eastAsia="Calibri" w:hAnsi="Calibri" w:cs="Calibri"/>
-        </w:rPr>
-        <w:t>ntiva aplicado.</w:t>
+        <w:t>- Documentos que definen y conforman el sistema de gestión preventiva aplicado.</w:t>
       </w:r>
     </w:p>
     <w:p>
@@ -7643,8 +6982,8 @@
         <w:spacing w:line="240" w:lineRule="auto"/>
         <w:jc w:val="both"/>
       </w:pPr>
-      <w:bookmarkStart w:id="55" w:name="_3pa826a1z8no" w:colFirst="0" w:colLast="0"/>
-      <w:bookmarkEnd w:id="55"/>
+      <w:bookmarkStart w:id="56" w:name="_3pa826a1z8no" w:colFirst="0" w:colLast="0"/>
+      <w:bookmarkEnd w:id="56"/>
       <w:r>
         <w:t>Periodicidad</w:t>
       </w:r>
@@ -7662,13 +7001,7 @@
         <w:rPr>
           <w:rFonts w:ascii="Calibri" w:eastAsia="Calibri" w:hAnsi="Calibri" w:cs="Calibri"/>
         </w:rPr>
-        <w:t>Con cada revisión del sistema o de cualquier parte del mismo se procederá a actualizar la documentación que con</w:t>
-      </w:r>
-      <w:r>
-        <w:rPr>
-          <w:rFonts w:ascii="Calibri" w:eastAsia="Calibri" w:hAnsi="Calibri" w:cs="Calibri"/>
-        </w:rPr>
-        <w:t>forma el sistema preventivo de la empresa y que se resume en los siguientes documentos:</w:t>
+        <w:t>Con cada revisión del sistema o de cualquier parte del mismo se procederá a actualizar la documentación que conforma el sistema preventivo de la empresa y que se resume en los siguientes documentos:</w:t>
       </w:r>
     </w:p>
     <w:p>
@@ -7746,8 +7079,8 @@
         <w:spacing w:line="240" w:lineRule="auto"/>
         <w:jc w:val="both"/>
       </w:pPr>
-      <w:bookmarkStart w:id="56" w:name="_li57bwmyb95t" w:colFirst="0" w:colLast="0"/>
-      <w:bookmarkEnd w:id="56"/>
+      <w:bookmarkStart w:id="57" w:name="_li57bwmyb95t" w:colFirst="0" w:colLast="0"/>
+      <w:bookmarkEnd w:id="57"/>
       <w:r>
         <w:t>Seguimiento y control</w:t>
       </w:r>
@@ -7765,13 +7098,7 @@
         <w:rPr>
           <w:rFonts w:ascii="Calibri" w:eastAsia="Calibri" w:hAnsi="Calibri" w:cs="Calibri"/>
         </w:rPr>
-        <w:t>Los re</w:t>
-      </w:r>
-      <w:r>
-        <w:rPr>
-          <w:rFonts w:ascii="Calibri" w:eastAsia="Calibri" w:hAnsi="Calibri" w:cs="Calibri"/>
-        </w:rPr>
-        <w:t>gistros de los datos necesarios que se anotan en los modelos de documentos elaborados al efecto permiten al responsable de prevención realizar un seguimiento y control del estado y del nivel de seguridad y protección ofrecido.</w:t>
+        <w:t>Los registros de los datos necesarios que se anotan en los modelos de documentos elaborados al efecto permiten al responsable de prevención realizar un seguimiento y control del estado y del nivel de seguridad y protección ofrecido.</w:t>
       </w:r>
     </w:p>
     <w:p>
@@ -7789,8 +7116,8 @@
         <w:spacing w:line="240" w:lineRule="auto"/>
         <w:jc w:val="both"/>
       </w:pPr>
-      <w:bookmarkStart w:id="57" w:name="_7rwp2vbnhdu9" w:colFirst="0" w:colLast="0"/>
-      <w:bookmarkEnd w:id="57"/>
+      <w:bookmarkStart w:id="58" w:name="_7rwp2vbnhdu9" w:colFirst="0" w:colLast="0"/>
+      <w:bookmarkEnd w:id="58"/>
       <w:r>
         <w:t>Responsabilidad</w:t>
       </w:r>
@@ -7808,13 +7135,7 @@
         <w:rPr>
           <w:rFonts w:ascii="Calibri" w:eastAsia="Calibri" w:hAnsi="Calibri" w:cs="Calibri"/>
         </w:rPr>
-        <w:t>La responsab</w:t>
-      </w:r>
-      <w:r>
-        <w:rPr>
-          <w:rFonts w:ascii="Calibri" w:eastAsia="Calibri" w:hAnsi="Calibri" w:cs="Calibri"/>
-        </w:rPr>
-        <w:t>ilidad de documentar, conservar, revisar, mantener y gestionar el sistema de prevención así como todos los documentos necesarios es del responsable de prevención designado.</w:t>
+        <w:t>La responsabilidad de documentar, conservar, revisar, mantener y gestionar el sistema de prevención así como todos los documentos necesarios es del responsable de prevención designado.</w:t>
       </w:r>
     </w:p>
     <w:p>
@@ -7854,13 +7175,7 @@
         <w:rPr>
           <w:rFonts w:ascii="Calibri" w:eastAsia="Calibri" w:hAnsi="Calibri" w:cs="Calibri"/>
         </w:rPr>
-        <w:t>- Plan</w:t>
-      </w:r>
-      <w:r>
-        <w:rPr>
-          <w:rFonts w:ascii="Calibri" w:eastAsia="Calibri" w:hAnsi="Calibri" w:cs="Calibri"/>
-        </w:rPr>
-        <w:t xml:space="preserve"> de prevención.</w:t>
+        <w:t>- Plan de prevención.</w:t>
       </w:r>
     </w:p>
     <w:p>
@@ -7935,8 +7250,8 @@
         <w:spacing w:line="240" w:lineRule="auto"/>
         <w:jc w:val="both"/>
       </w:pPr>
-      <w:bookmarkStart w:id="58" w:name="_fqfbm05dfmk5" w:colFirst="0" w:colLast="0"/>
-      <w:bookmarkEnd w:id="58"/>
+      <w:bookmarkStart w:id="59" w:name="_fqfbm05dfmk5" w:colFirst="0" w:colLast="0"/>
+      <w:bookmarkEnd w:id="59"/>
       <w:r>
         <w:lastRenderedPageBreak/>
         <w:t>8. MEDIDAS DE EMERGENCIA.</w:t>
@@ -7957,8 +7272,8 @@
         <w:spacing w:line="240" w:lineRule="auto"/>
         <w:jc w:val="both"/>
       </w:pPr>
-      <w:bookmarkStart w:id="59" w:name="_tqx0r1ih7ytc" w:colFirst="0" w:colLast="0"/>
-      <w:bookmarkEnd w:id="59"/>
+      <w:bookmarkStart w:id="60" w:name="_tqx0r1ih7ytc" w:colFirst="0" w:colLast="0"/>
+      <w:bookmarkEnd w:id="60"/>
       <w:r>
         <w:t>8.1 Descripción del centro o centros de trabajo.</w:t>
       </w:r>
@@ -8087,8 +7402,8 @@
         <w:spacing w:line="240" w:lineRule="auto"/>
         <w:jc w:val="both"/>
       </w:pPr>
-      <w:bookmarkStart w:id="60" w:name="_q9t6u7sj8q6p" w:colFirst="0" w:colLast="0"/>
-      <w:bookmarkEnd w:id="60"/>
+      <w:bookmarkStart w:id="61" w:name="_q9t6u7sj8q6p" w:colFirst="0" w:colLast="0"/>
+      <w:bookmarkEnd w:id="61"/>
       <w:r>
         <w:lastRenderedPageBreak/>
         <w:t>8.2 Situaciones de emergencia.</w:t>
@@ -8144,13 +7459,7 @@
         <w:rPr>
           <w:rFonts w:ascii="Calibri" w:eastAsia="Calibri" w:hAnsi="Calibri" w:cs="Calibri"/>
         </w:rPr>
-        <w:t>· Situación de emergencia en caso de evacuación inme</w:t>
-      </w:r>
-      <w:r>
-        <w:rPr>
-          <w:rFonts w:ascii="Calibri" w:eastAsia="Calibri" w:hAnsi="Calibri" w:cs="Calibri"/>
-        </w:rPr>
-        <w:t>diata (causas naturales, etc...).</w:t>
+        <w:t>· Situación de emergencia en caso de evacuación inmediata (causas naturales, etc...).</w:t>
       </w:r>
     </w:p>
     <w:p>
@@ -8186,8 +7495,8 @@
         <w:spacing w:line="240" w:lineRule="auto"/>
         <w:jc w:val="both"/>
       </w:pPr>
-      <w:bookmarkStart w:id="61" w:name="_w8ykebk0qplu" w:colFirst="0" w:colLast="0"/>
-      <w:bookmarkEnd w:id="61"/>
+      <w:bookmarkStart w:id="62" w:name="_w8ykebk0qplu" w:colFirst="0" w:colLast="0"/>
+      <w:bookmarkEnd w:id="62"/>
       <w:r>
         <w:t>8.3 Sistema Organizativo ante situaciones de emergencia.</w:t>
       </w:r>
@@ -8235,13 +7544,7 @@
         <w:rPr>
           <w:rFonts w:ascii="Calibri" w:eastAsia="Calibri" w:hAnsi="Calibri" w:cs="Calibri"/>
         </w:rPr>
-        <w:t>· R</w:t>
-      </w:r>
-      <w:r>
-        <w:rPr>
-          <w:rFonts w:ascii="Calibri" w:eastAsia="Calibri" w:hAnsi="Calibri" w:cs="Calibri"/>
-        </w:rPr>
-        <w:t>ecursos humanos.</w:t>
+        <w:t>· Recursos humanos.</w:t>
       </w:r>
     </w:p>
     <w:p>
@@ -8420,13 +7723,7 @@
               <w:rPr>
                 <w:rFonts w:ascii="Calibri" w:eastAsia="Calibri" w:hAnsi="Calibri" w:cs="Calibri"/>
               </w:rPr>
-              <w:t>PROCEDIMIENTO DE ACTU</w:t>
-            </w:r>
-            <w:r>
-              <w:rPr>
-                <w:rFonts w:ascii="Calibri" w:eastAsia="Calibri" w:hAnsi="Calibri" w:cs="Calibri"/>
-              </w:rPr>
-              <w:t>ACIÓN</w:t>
+              <w:t>PROCEDIMIENTO DE ACTUACIÓN</w:t>
             </w:r>
           </w:p>
         </w:tc>
@@ -8477,8 +7774,8 @@
         <w:spacing w:line="240" w:lineRule="auto"/>
         <w:jc w:val="both"/>
       </w:pPr>
-      <w:bookmarkStart w:id="62" w:name="_g40o43bq55x" w:colFirst="0" w:colLast="0"/>
-      <w:bookmarkEnd w:id="62"/>
+      <w:bookmarkStart w:id="63" w:name="_g40o43bq55x" w:colFirst="0" w:colLast="0"/>
+      <w:bookmarkEnd w:id="63"/>
       <w:r>
         <w:lastRenderedPageBreak/>
         <w:t>9. PRESUPUESTO ANUAL DE PREVENCIÓN.</w:t>
@@ -8615,8 +7912,8 @@
         <w:spacing w:line="240" w:lineRule="auto"/>
         <w:jc w:val="both"/>
       </w:pPr>
-      <w:bookmarkStart w:id="63" w:name="_46s9mhpjn047" w:colFirst="0" w:colLast="0"/>
-      <w:bookmarkEnd w:id="63"/>
+      <w:bookmarkStart w:id="64" w:name="_46s9mhpjn047" w:colFirst="0" w:colLast="0"/>
+      <w:bookmarkEnd w:id="64"/>
       <w:r>
         <w:lastRenderedPageBreak/>
         <w:t>10. MODELOS DE DOCUMENTOS DE PREVENCIÓN.</w:t>
@@ -8763,13 +8060,7 @@
         <w:rPr>
           <w:rFonts w:ascii="Calibri" w:eastAsia="Calibri" w:hAnsi="Calibri" w:cs="Calibri"/>
         </w:rPr>
-        <w:t>- RELACIÓN DE ACCIDEN</w:t>
-      </w:r>
-      <w:r>
-        <w:rPr>
-          <w:rFonts w:ascii="Calibri" w:eastAsia="Calibri" w:hAnsi="Calibri" w:cs="Calibri"/>
-        </w:rPr>
-        <w:t>TES DE TRABAJO.</w:t>
+        <w:t>- RELACIÓN DE ACCIDENTES DE TRABAJO.</w:t>
       </w:r>
     </w:p>
     <w:p>
@@ -8898,15 +8189,7 @@
       <w:jc w:val="center"/>
     </w:pPr>
     <w:r>
-      <w:t xml:space="preserve"> &lt;</w:t>
-    </w:r>
-    <w:proofErr w:type="spellStart"/>
-    <w:r>
-      <w:t>nombreEmpresa</w:t>
-    </w:r>
-    <w:proofErr w:type="spellEnd"/>
-    <w:r>
-      <w:t>&gt;</w:t>
+      <w:t xml:space="preserve"> &lt;nombreEmpresa&gt;</w:t>
     </w:r>
   </w:p>
   <w:p>

</xml_diff>

<commit_message>
Continued changes in PLANTILLA
</commit_message>
<xml_diff>
--- a/public/plantillas/PLAN_PREVENCION.docx
+++ b/public/plantillas/PLAN_PREVENCION.docx
@@ -239,7 +239,6 @@
           <w:docPartUnique/>
         </w:docPartObj>
       </w:sdtPr>
-      <w:sdtEndPr/>
       <w:sdtContent>
         <w:p>
           <w:pPr>
@@ -1718,223 +1717,358 @@
         <w:rPr>
           <w:rFonts w:ascii="Calibri" w:eastAsia="Calibri" w:hAnsi="Calibri" w:cs="Calibri"/>
         </w:rPr>
-        <w:t>NOMBRE / RAZÓN SOCIAL: &lt;nombreEmpresa&gt;</w:t>
-      </w:r>
-    </w:p>
-    <w:p>
-      <w:pPr>
-        <w:spacing w:line="240" w:lineRule="auto"/>
-        <w:jc w:val="both"/>
-        <w:rPr>
-          <w:rFonts w:ascii="Calibri" w:eastAsia="Calibri" w:hAnsi="Calibri" w:cs="Calibri"/>
-        </w:rPr>
-      </w:pPr>
-    </w:p>
-    <w:p>
-      <w:pPr>
-        <w:spacing w:line="240" w:lineRule="auto"/>
-        <w:jc w:val="both"/>
-        <w:rPr>
-          <w:rFonts w:ascii="Calibri" w:eastAsia="Calibri" w:hAnsi="Calibri" w:cs="Calibri"/>
-        </w:rPr>
-      </w:pPr>
-      <w:r>
-        <w:rPr>
-          <w:rFonts w:ascii="Calibri" w:eastAsia="Calibri" w:hAnsi="Calibri" w:cs="Calibri"/>
-        </w:rPr>
-        <w:t>NIF / CIF: &lt;cifEmpresa&gt;</w:t>
-      </w:r>
-    </w:p>
-    <w:p>
-      <w:pPr>
-        <w:spacing w:line="240" w:lineRule="auto"/>
-        <w:jc w:val="both"/>
-        <w:rPr>
-          <w:rFonts w:ascii="Calibri" w:eastAsia="Calibri" w:hAnsi="Calibri" w:cs="Calibri"/>
-        </w:rPr>
-      </w:pPr>
-    </w:p>
-    <w:p>
-      <w:pPr>
-        <w:spacing w:line="240" w:lineRule="auto"/>
-        <w:jc w:val="both"/>
-        <w:rPr>
-          <w:rFonts w:ascii="Calibri" w:eastAsia="Calibri" w:hAnsi="Calibri" w:cs="Calibri"/>
-        </w:rPr>
-      </w:pPr>
-      <w:r>
-        <w:rPr>
-          <w:rFonts w:ascii="Calibri" w:eastAsia="Calibri" w:hAnsi="Calibri" w:cs="Calibri"/>
-        </w:rPr>
-        <w:t>DIRECCIÓN DE LA EMPRESA: &lt;direccionEmpresa&gt;</w:t>
-      </w:r>
-    </w:p>
-    <w:p>
-      <w:pPr>
-        <w:spacing w:line="240" w:lineRule="auto"/>
-        <w:jc w:val="both"/>
-        <w:rPr>
-          <w:rFonts w:ascii="Calibri" w:eastAsia="Calibri" w:hAnsi="Calibri" w:cs="Calibri"/>
-        </w:rPr>
-      </w:pPr>
-    </w:p>
-    <w:p>
-      <w:pPr>
-        <w:spacing w:line="240" w:lineRule="auto"/>
-        <w:jc w:val="both"/>
-        <w:rPr>
-          <w:rFonts w:ascii="Calibri" w:eastAsia="Calibri" w:hAnsi="Calibri" w:cs="Calibri"/>
-        </w:rPr>
-      </w:pPr>
-      <w:r>
-        <w:rPr>
-          <w:rFonts w:ascii="Calibri" w:eastAsia="Calibri" w:hAnsi="Calibri" w:cs="Calibri"/>
-        </w:rPr>
-        <w:t>POBLACION: &lt;poblacionEmpresa&gt;</w:t>
-      </w:r>
-    </w:p>
-    <w:p>
-      <w:pPr>
-        <w:spacing w:line="240" w:lineRule="auto"/>
-        <w:jc w:val="both"/>
-        <w:rPr>
-          <w:rFonts w:ascii="Calibri" w:eastAsia="Calibri" w:hAnsi="Calibri" w:cs="Calibri"/>
-        </w:rPr>
-      </w:pPr>
-    </w:p>
-    <w:p>
-      <w:pPr>
-        <w:spacing w:line="240" w:lineRule="auto"/>
-        <w:jc w:val="both"/>
-        <w:rPr>
-          <w:rFonts w:ascii="Calibri" w:eastAsia="Calibri" w:hAnsi="Calibri" w:cs="Calibri"/>
-        </w:rPr>
-      </w:pPr>
-      <w:r>
-        <w:rPr>
-          <w:rFonts w:ascii="Calibri" w:eastAsia="Calibri" w:hAnsi="Calibri" w:cs="Calibri"/>
-        </w:rPr>
-        <w:t>C.P.: &lt;cpEmpresa&gt;</w:t>
-      </w:r>
-    </w:p>
-    <w:p>
-      <w:pPr>
-        <w:spacing w:line="240" w:lineRule="auto"/>
-        <w:jc w:val="both"/>
-        <w:rPr>
-          <w:rFonts w:ascii="Calibri" w:eastAsia="Calibri" w:hAnsi="Calibri" w:cs="Calibri"/>
-        </w:rPr>
-      </w:pPr>
-    </w:p>
-    <w:p>
-      <w:pPr>
-        <w:spacing w:line="240" w:lineRule="auto"/>
-        <w:jc w:val="both"/>
-        <w:rPr>
-          <w:rFonts w:ascii="Calibri" w:eastAsia="Calibri" w:hAnsi="Calibri" w:cs="Calibri"/>
-        </w:rPr>
-      </w:pPr>
-      <w:r>
-        <w:rPr>
-          <w:rFonts w:ascii="Calibri" w:eastAsia="Calibri" w:hAnsi="Calibri" w:cs="Calibri"/>
-        </w:rPr>
-        <w:t>PROVINCIA: &lt;provinciaEmpresa&gt;</w:t>
-      </w:r>
-    </w:p>
-    <w:p>
-      <w:pPr>
-        <w:spacing w:line="240" w:lineRule="auto"/>
-        <w:jc w:val="both"/>
-        <w:rPr>
-          <w:rFonts w:ascii="Calibri" w:eastAsia="Calibri" w:hAnsi="Calibri" w:cs="Calibri"/>
-        </w:rPr>
-      </w:pPr>
-    </w:p>
-    <w:p>
-      <w:pPr>
-        <w:spacing w:line="240" w:lineRule="auto"/>
-        <w:jc w:val="both"/>
-        <w:rPr>
-          <w:rFonts w:ascii="Calibri" w:eastAsia="Calibri" w:hAnsi="Calibri" w:cs="Calibri"/>
-        </w:rPr>
-      </w:pPr>
-      <w:r>
-        <w:rPr>
-          <w:rFonts w:ascii="Calibri" w:eastAsia="Calibri" w:hAnsi="Calibri" w:cs="Calibri"/>
-        </w:rPr>
-        <w:t>TELÉFONO: &lt;telefonoEmpresa</w:t>
-      </w:r>
-      <w:r>
-        <w:rPr>
-          <w:rFonts w:ascii="Calibri" w:eastAsia="Calibri" w:hAnsi="Calibri" w:cs="Calibri"/>
-        </w:rPr>
-        <w:t>&gt;</w:t>
-      </w:r>
-    </w:p>
-    <w:p>
-      <w:pPr>
-        <w:spacing w:line="240" w:lineRule="auto"/>
-        <w:jc w:val="both"/>
-        <w:rPr>
-          <w:rFonts w:ascii="Calibri" w:eastAsia="Calibri" w:hAnsi="Calibri" w:cs="Calibri"/>
-        </w:rPr>
-      </w:pPr>
-    </w:p>
-    <w:p>
-      <w:pPr>
-        <w:spacing w:line="240" w:lineRule="auto"/>
-        <w:jc w:val="both"/>
-        <w:rPr>
-          <w:rFonts w:ascii="Calibri" w:eastAsia="Calibri" w:hAnsi="Calibri" w:cs="Calibri"/>
-        </w:rPr>
-      </w:pPr>
-      <w:r>
-        <w:rPr>
-          <w:rFonts w:ascii="Calibri" w:eastAsia="Calibri" w:hAnsi="Calibri" w:cs="Calibri"/>
-        </w:rPr>
-        <w:t>EMAIL: &lt;emailEmpresa</w:t>
-      </w:r>
-      <w:r>
-        <w:rPr>
-          <w:rFonts w:ascii="Calibri" w:eastAsia="Calibri" w:hAnsi="Calibri" w:cs="Calibri"/>
-        </w:rPr>
-        <w:t>&gt;</w:t>
-      </w:r>
-    </w:p>
-    <w:p>
-      <w:pPr>
-        <w:spacing w:line="240" w:lineRule="auto"/>
-        <w:jc w:val="both"/>
-        <w:rPr>
-          <w:rFonts w:ascii="Calibri" w:eastAsia="Calibri" w:hAnsi="Calibri" w:cs="Calibri"/>
-        </w:rPr>
-      </w:pPr>
-    </w:p>
-    <w:p>
-      <w:pPr>
-        <w:spacing w:line="240" w:lineRule="auto"/>
-        <w:jc w:val="both"/>
-        <w:rPr>
-          <w:rFonts w:ascii="Calibri" w:eastAsia="Calibri" w:hAnsi="Calibri" w:cs="Calibri"/>
-        </w:rPr>
-      </w:pPr>
-      <w:r>
-        <w:rPr>
-          <w:rFonts w:ascii="Calibri" w:eastAsia="Calibri" w:hAnsi="Calibri" w:cs="Calibri"/>
-        </w:rPr>
-        <w:t>RESPONSABLE: &lt;nombre</w:t>
-      </w:r>
-      <w:r>
-        <w:rPr>
-          <w:rFonts w:ascii="Calibri" w:eastAsia="Calibri" w:hAnsi="Calibri" w:cs="Calibri"/>
-        </w:rPr>
-        <w:t>Responsable</w:t>
-      </w:r>
-      <w:r>
-        <w:rPr>
-          <w:rFonts w:ascii="Calibri" w:eastAsia="Calibri" w:hAnsi="Calibri" w:cs="Calibri"/>
-        </w:rPr>
-        <w:t>&gt;</w:t>
+        <w:t xml:space="preserve">NOMBRE / RAZÓN SOCIAL: </w:t>
+      </w:r>
+      <w:r>
+        <w:rPr>
+          <w:rFonts w:ascii="Calibri" w:eastAsia="Calibri" w:hAnsi="Calibri" w:cs="Calibri"/>
+        </w:rPr>
+        <w:t>{%= @nombreEmpresa %}</w:t>
+      </w:r>
+    </w:p>
+    <w:p>
+      <w:pPr>
+        <w:spacing w:line="240" w:lineRule="auto"/>
+        <w:jc w:val="both"/>
+        <w:rPr>
+          <w:rFonts w:ascii="Calibri" w:eastAsia="Calibri" w:hAnsi="Calibri" w:cs="Calibri"/>
+        </w:rPr>
+      </w:pPr>
+    </w:p>
+    <w:p>
+      <w:pPr>
+        <w:spacing w:line="240" w:lineRule="auto"/>
+        <w:jc w:val="both"/>
+        <w:rPr>
+          <w:rFonts w:ascii="Calibri" w:eastAsia="Calibri" w:hAnsi="Calibri" w:cs="Calibri"/>
+        </w:rPr>
+      </w:pPr>
+      <w:r>
+        <w:rPr>
+          <w:rFonts w:ascii="Calibri" w:eastAsia="Calibri" w:hAnsi="Calibri" w:cs="Calibri"/>
+        </w:rPr>
+        <w:t xml:space="preserve">NIF / CIF: </w:t>
+      </w:r>
+      <w:r>
+        <w:rPr>
+          <w:rFonts w:ascii="Calibri" w:eastAsia="Calibri" w:hAnsi="Calibri" w:cs="Calibri"/>
+        </w:rPr>
+        <w:t>{%= @cif %}</w:t>
+      </w:r>
+    </w:p>
+    <w:p>
+      <w:pPr>
+        <w:spacing w:line="240" w:lineRule="auto"/>
+        <w:jc w:val="both"/>
+        <w:rPr>
+          <w:rFonts w:ascii="Calibri" w:eastAsia="Calibri" w:hAnsi="Calibri" w:cs="Calibri"/>
+        </w:rPr>
+      </w:pPr>
+    </w:p>
+    <w:p>
+      <w:pPr>
+        <w:spacing w:line="240" w:lineRule="auto"/>
+        <w:jc w:val="both"/>
+        <w:rPr>
+          <w:rFonts w:ascii="Calibri" w:eastAsia="Calibri" w:hAnsi="Calibri" w:cs="Calibri"/>
+        </w:rPr>
+      </w:pPr>
+      <w:r>
+        <w:rPr>
+          <w:rFonts w:ascii="Calibri" w:eastAsia="Calibri" w:hAnsi="Calibri" w:cs="Calibri"/>
+        </w:rPr>
+        <w:t>DIRECCIÓN DE LA EMPRESA:</w:t>
+      </w:r>
+      <w:r>
+        <w:rPr>
+          <w:rFonts w:ascii="Calibri" w:eastAsia="Calibri" w:hAnsi="Calibri" w:cs="Calibri"/>
+        </w:rPr>
+        <w:t xml:space="preserve"> {%= @direccion %}</w:t>
+      </w:r>
+    </w:p>
+    <w:p>
+      <w:pPr>
+        <w:spacing w:line="240" w:lineRule="auto"/>
+        <w:jc w:val="both"/>
+        <w:rPr>
+          <w:rFonts w:ascii="Calibri" w:eastAsia="Calibri" w:hAnsi="Calibri" w:cs="Calibri"/>
+        </w:rPr>
+      </w:pPr>
+    </w:p>
+    <w:p>
+      <w:pPr>
+        <w:spacing w:line="240" w:lineRule="auto"/>
+        <w:jc w:val="both"/>
+        <w:rPr>
+          <w:rFonts w:ascii="Calibri" w:eastAsia="Calibri" w:hAnsi="Calibri" w:cs="Calibri"/>
+        </w:rPr>
+      </w:pPr>
+      <w:r>
+        <w:rPr>
+          <w:rFonts w:ascii="Calibri" w:eastAsia="Calibri" w:hAnsi="Calibri" w:cs="Calibri"/>
+        </w:rPr>
+        <w:t xml:space="preserve">POBLACION: </w:t>
+      </w:r>
+      <w:r>
+        <w:rPr>
+          <w:rFonts w:ascii="Calibri" w:eastAsia="Calibri" w:hAnsi="Calibri" w:cs="Calibri"/>
+        </w:rPr>
+        <w:t>{%= @poblacion %}</w:t>
+      </w:r>
+    </w:p>
+    <w:p>
+      <w:pPr>
+        <w:spacing w:line="240" w:lineRule="auto"/>
+        <w:jc w:val="both"/>
+        <w:rPr>
+          <w:rFonts w:ascii="Calibri" w:eastAsia="Calibri" w:hAnsi="Calibri" w:cs="Calibri"/>
+        </w:rPr>
+      </w:pPr>
+    </w:p>
+    <w:p>
+      <w:pPr>
+        <w:spacing w:line="240" w:lineRule="auto"/>
+        <w:jc w:val="both"/>
+        <w:rPr>
+          <w:rFonts w:ascii="Calibri" w:eastAsia="Calibri" w:hAnsi="Calibri" w:cs="Calibri"/>
+        </w:rPr>
+      </w:pPr>
+      <w:r>
+        <w:rPr>
+          <w:rFonts w:ascii="Calibri" w:eastAsia="Calibri" w:hAnsi="Calibri" w:cs="Calibri"/>
+        </w:rPr>
+        <w:t xml:space="preserve">C.P.: </w:t>
+      </w:r>
+      <w:r>
+        <w:rPr>
+          <w:rFonts w:ascii="Calibri" w:eastAsia="Calibri" w:hAnsi="Calibri" w:cs="Calibri"/>
+        </w:rPr>
+        <w:t>{%= @cp %}</w:t>
+      </w:r>
+    </w:p>
+    <w:p>
+      <w:pPr>
+        <w:spacing w:line="240" w:lineRule="auto"/>
+        <w:jc w:val="both"/>
+        <w:rPr>
+          <w:rFonts w:ascii="Calibri" w:eastAsia="Calibri" w:hAnsi="Calibri" w:cs="Calibri"/>
+        </w:rPr>
+      </w:pPr>
+    </w:p>
+    <w:p>
+      <w:pPr>
+        <w:spacing w:line="240" w:lineRule="auto"/>
+        <w:jc w:val="both"/>
+        <w:rPr>
+          <w:rFonts w:ascii="Calibri" w:eastAsia="Calibri" w:hAnsi="Calibri" w:cs="Calibri"/>
+        </w:rPr>
+      </w:pPr>
+      <w:r>
+        <w:rPr>
+          <w:rFonts w:ascii="Calibri" w:eastAsia="Calibri" w:hAnsi="Calibri" w:cs="Calibri"/>
+        </w:rPr>
+        <w:t xml:space="preserve">PROVINCIA: </w:t>
+      </w:r>
+      <w:r>
+        <w:rPr>
+          <w:rFonts w:ascii="Calibri" w:eastAsia="Calibri" w:hAnsi="Calibri" w:cs="Calibri"/>
+        </w:rPr>
+        <w:t>{%= @provincia %}</w:t>
+      </w:r>
+    </w:p>
+    <w:p>
+      <w:pPr>
+        <w:spacing w:line="240" w:lineRule="auto"/>
+        <w:jc w:val="both"/>
+        <w:rPr>
+          <w:rFonts w:ascii="Calibri" w:eastAsia="Calibri" w:hAnsi="Calibri" w:cs="Calibri"/>
+        </w:rPr>
+      </w:pPr>
+    </w:p>
+    <w:p>
+      <w:pPr>
+        <w:spacing w:line="240" w:lineRule="auto"/>
+        <w:jc w:val="both"/>
+        <w:rPr>
+          <w:rFonts w:ascii="Calibri" w:eastAsia="Calibri" w:hAnsi="Calibri" w:cs="Calibri"/>
+        </w:rPr>
+      </w:pPr>
+      <w:r>
+        <w:rPr>
+          <w:rFonts w:ascii="Calibri" w:eastAsia="Calibri" w:hAnsi="Calibri" w:cs="Calibri"/>
+        </w:rPr>
+        <w:t xml:space="preserve">TELÉFONO: </w:t>
+      </w:r>
+      <w:r>
+        <w:rPr>
+          <w:rFonts w:ascii="Calibri" w:eastAsia="Calibri" w:hAnsi="Calibri" w:cs="Calibri"/>
+        </w:rPr>
+        <w:t>{%= @telefono %}</w:t>
+      </w:r>
+    </w:p>
+    <w:p>
+      <w:pPr>
+        <w:spacing w:line="240" w:lineRule="auto"/>
+        <w:jc w:val="both"/>
+        <w:rPr>
+          <w:rFonts w:ascii="Calibri" w:eastAsia="Calibri" w:hAnsi="Calibri" w:cs="Calibri"/>
+        </w:rPr>
+      </w:pPr>
+    </w:p>
+    <w:p>
+      <w:pPr>
+        <w:spacing w:line="240" w:lineRule="auto"/>
+        <w:jc w:val="both"/>
+        <w:rPr>
+          <w:rFonts w:ascii="Calibri" w:eastAsia="Calibri" w:hAnsi="Calibri" w:cs="Calibri"/>
+        </w:rPr>
+      </w:pPr>
+      <w:r>
+        <w:rPr>
+          <w:rFonts w:ascii="Calibri" w:eastAsia="Calibri" w:hAnsi="Calibri" w:cs="Calibri"/>
+        </w:rPr>
+        <w:t xml:space="preserve">EMAIL: </w:t>
+      </w:r>
+      <w:r>
+        <w:rPr>
+          <w:rFonts w:ascii="Calibri" w:eastAsia="Calibri" w:hAnsi="Calibri" w:cs="Calibri"/>
+        </w:rPr>
+        <w:t>{%= @email %}</w:t>
+      </w:r>
+    </w:p>
+    <w:p>
+      <w:pPr>
+        <w:spacing w:line="240" w:lineRule="auto"/>
+        <w:jc w:val="both"/>
+        <w:rPr>
+          <w:rFonts w:ascii="Calibri" w:eastAsia="Calibri" w:hAnsi="Calibri" w:cs="Calibri"/>
+        </w:rPr>
+      </w:pPr>
+    </w:p>
+    <w:p>
+      <w:pPr>
+        <w:spacing w:line="240" w:lineRule="auto"/>
+        <w:jc w:val="both"/>
+        <w:rPr>
+          <w:rFonts w:ascii="Calibri" w:eastAsia="Calibri" w:hAnsi="Calibri" w:cs="Calibri"/>
+        </w:rPr>
+      </w:pPr>
+      <w:r>
+        <w:rPr>
+          <w:rFonts w:ascii="Calibri" w:eastAsia="Calibri" w:hAnsi="Calibri" w:cs="Calibri"/>
+        </w:rPr>
+        <w:t>RESPONSABLE:</w:t>
+      </w:r>
+    </w:p>
+    <w:p>
+      <w:pPr>
+        <w:spacing w:line="240" w:lineRule="auto"/>
+        <w:jc w:val="both"/>
+        <w:rPr>
+          <w:rFonts w:ascii="Calibri" w:eastAsia="Calibri" w:hAnsi="Calibri" w:cs="Calibri"/>
+        </w:rPr>
+      </w:pPr>
+      <w:r>
+        <w:rPr>
+          <w:rFonts w:ascii="Calibri" w:eastAsia="Calibri" w:hAnsi="Calibri" w:cs="Calibri"/>
+        </w:rPr>
+        <w:t>{% if @responsables.count == 1 then %}</w:t>
+      </w:r>
+      <w:r>
+        <w:rPr>
+          <w:rFonts w:ascii="Calibri" w:eastAsia="Calibri" w:hAnsi="Calibri" w:cs="Calibri"/>
+        </w:rPr>
+        <w:t>{% @responsable</w:t>
+      </w:r>
+      <w:r>
+        <w:rPr>
+          <w:rFonts w:ascii="Calibri" w:eastAsia="Calibri" w:hAnsi="Calibri" w:cs="Calibri"/>
+        </w:rPr>
+        <w:t>s.each do |responsable|</w:t>
+      </w:r>
+      <w:r>
+        <w:rPr>
+          <w:rFonts w:ascii="Calibri" w:eastAsia="Calibri" w:hAnsi="Calibri" w:cs="Calibri"/>
+        </w:rPr>
+        <w:t xml:space="preserve"> %}{%</w:t>
+      </w:r>
+      <w:r>
+        <w:rPr>
+          <w:rFonts w:ascii="Calibri" w:eastAsia="Calibri" w:hAnsi="Calibri" w:cs="Calibri"/>
+        </w:rPr>
+        <w:t>=</w:t>
+      </w:r>
+      <w:r>
+        <w:rPr>
+          <w:rFonts w:ascii="Calibri" w:eastAsia="Calibri" w:hAnsi="Calibri" w:cs="Calibri"/>
+        </w:rPr>
+        <w:t xml:space="preserve"> </w:t>
+      </w:r>
+      <w:r>
+        <w:rPr>
+          <w:rFonts w:ascii="Calibri" w:eastAsia="Calibri" w:hAnsi="Calibri" w:cs="Calibri"/>
+        </w:rPr>
+        <w:t>responsable.nombre + responsable.apellido</w:t>
+      </w:r>
+      <w:r>
+        <w:rPr>
+          <w:rFonts w:ascii="Calibri" w:eastAsia="Calibri" w:hAnsi="Calibri" w:cs="Calibri"/>
+        </w:rPr>
+        <w:t>s</w:t>
+      </w:r>
+      <w:r>
+        <w:rPr>
+          <w:rFonts w:ascii="Calibri" w:eastAsia="Calibri" w:hAnsi="Calibri" w:cs="Calibri"/>
+        </w:rPr>
+        <w:t xml:space="preserve"> %}</w:t>
+      </w:r>
+      <w:r>
+        <w:rPr>
+          <w:rFonts w:ascii="Calibri" w:eastAsia="Calibri" w:hAnsi="Calibri" w:cs="Calibri"/>
+        </w:rPr>
+        <w:t>{% end %}</w:t>
+      </w:r>
+      <w:r>
+        <w:rPr>
+          <w:rFonts w:ascii="Calibri" w:eastAsia="Calibri" w:hAnsi="Calibri" w:cs="Calibri"/>
+        </w:rPr>
+        <w:t>{% else %}</w:t>
+      </w:r>
+      <w:r>
+        <w:rPr>
+          <w:rFonts w:ascii="Calibri" w:eastAsia="Calibri" w:hAnsi="Calibri" w:cs="Calibri"/>
+        </w:rPr>
+        <w:t>{% @responsables.each do |responsable| %}</w:t>
+      </w:r>
+      <w:r>
+        <w:rPr>
+          <w:rFonts w:ascii="Calibri" w:eastAsia="Calibri" w:hAnsi="Calibri" w:cs="Calibri"/>
+        </w:rPr>
+        <w:t>{%= responsable.nombre + responsable.apellidos %}, {% end  %}</w:t>
+      </w:r>
+      <w:r>
+        <w:rPr>
+          <w:rFonts w:ascii="Calibri" w:eastAsia="Calibri" w:hAnsi="Calibri" w:cs="Calibri"/>
+        </w:rPr>
+        <w:t xml:space="preserve"> {% </w:t>
+      </w:r>
+      <w:r>
+        <w:rPr>
+          <w:rFonts w:ascii="Calibri" w:eastAsia="Calibri" w:hAnsi="Calibri" w:cs="Calibri"/>
+        </w:rPr>
+        <w:t>end</w:t>
+      </w:r>
+      <w:r>
+        <w:rPr>
+          <w:rFonts w:ascii="Calibri" w:eastAsia="Calibri" w:hAnsi="Calibri" w:cs="Calibri"/>
+        </w:rPr>
+        <w:t xml:space="preserve"> </w:t>
+      </w:r>
+      <w:r>
+        <w:rPr>
+          <w:rFonts w:ascii="Calibri" w:eastAsia="Calibri" w:hAnsi="Calibri" w:cs="Calibri"/>
+        </w:rPr>
+        <w:t xml:space="preserve"> %}</w:t>
       </w:r>
       <w:r>
         <w:br w:type="page"/>
@@ -2024,6 +2158,787 @@
               </w:rPr>
               <w:t>LISTADO DE CENTROS</w:t>
             </w:r>
+            <w:r>
+              <w:rPr>
+                <w:rFonts w:ascii="Calibri" w:eastAsia="Calibri" w:hAnsi="Calibri" w:cs="Calibri"/>
+              </w:rPr>
+              <w:t xml:space="preserve"> {% @centros.each </w:t>
+            </w:r>
+            <w:r>
+              <w:rPr>
+                <w:rFonts w:ascii="Calibri" w:eastAsia="Calibri" w:hAnsi="Calibri" w:cs="Calibri"/>
+              </w:rPr>
+              <w:t xml:space="preserve">do </w:t>
+            </w:r>
+            <w:r>
+              <w:rPr>
+                <w:rFonts w:ascii="Calibri" w:eastAsia="Calibri" w:hAnsi="Calibri" w:cs="Calibri"/>
+              </w:rPr>
+              <w:t>|centro| %}</w:t>
+            </w:r>
+          </w:p>
+        </w:tc>
+      </w:tr>
+      <w:tr>
+        <w:tc>
+          <w:tcPr>
+            <w:tcW w:w="9029" w:type="dxa"/>
+            <w:shd w:val="clear" w:color="auto" w:fill="auto"/>
+            <w:tcMar>
+              <w:top w:w="100" w:type="dxa"/>
+              <w:left w:w="100" w:type="dxa"/>
+              <w:bottom w:w="100" w:type="dxa"/>
+              <w:right w:w="100" w:type="dxa"/>
+            </w:tcMar>
+          </w:tcPr>
+          <w:p>
+            <w:pPr>
+              <w:widowControl w:val="0"/>
+              <w:pBdr>
+                <w:top w:val="nil"/>
+                <w:left w:val="nil"/>
+                <w:bottom w:val="nil"/>
+                <w:right w:val="nil"/>
+                <w:between w:val="nil"/>
+              </w:pBdr>
+              <w:spacing w:line="240" w:lineRule="auto"/>
+              <w:jc w:val="both"/>
+              <w:rPr>
+                <w:rFonts w:ascii="Calibri" w:eastAsia="Calibri" w:hAnsi="Calibri" w:cs="Calibri"/>
+              </w:rPr>
+            </w:pPr>
+            <w:r>
+              <w:rPr>
+                <w:rFonts w:ascii="Calibri" w:eastAsia="Calibri" w:hAnsi="Calibri" w:cs="Calibri"/>
+              </w:rPr>
+              <w:t>{%= centro.nombre %}</w:t>
+            </w:r>
+          </w:p>
+        </w:tc>
+      </w:tr>
+      <w:tr>
+        <w:tc>
+          <w:tcPr>
+            <w:tcW w:w="9029" w:type="dxa"/>
+            <w:shd w:val="clear" w:color="auto" w:fill="auto"/>
+            <w:tcMar>
+              <w:top w:w="100" w:type="dxa"/>
+              <w:left w:w="100" w:type="dxa"/>
+              <w:bottom w:w="100" w:type="dxa"/>
+              <w:right w:w="100" w:type="dxa"/>
+            </w:tcMar>
+          </w:tcPr>
+          <w:p>
+            <w:pPr>
+              <w:widowControl w:val="0"/>
+              <w:pBdr>
+                <w:top w:val="nil"/>
+                <w:left w:val="nil"/>
+                <w:bottom w:val="nil"/>
+                <w:right w:val="nil"/>
+                <w:between w:val="nil"/>
+              </w:pBdr>
+              <w:spacing w:line="240" w:lineRule="auto"/>
+              <w:jc w:val="both"/>
+              <w:rPr>
+                <w:rFonts w:ascii="Calibri" w:hAnsi="Calibri" w:cs="Calibri"/>
+                <w:color w:val="000000"/>
+                <w:shd w:val="clear" w:color="auto" w:fill="FFFFFF"/>
+              </w:rPr>
+            </w:pPr>
+            <w:r>
+              <w:rPr>
+                <w:rFonts w:ascii="Calibri" w:hAnsi="Calibri" w:cs="Calibri"/>
+                <w:color w:val="000000"/>
+                <w:shd w:val="clear" w:color="auto" w:fill="FFFFFF"/>
+              </w:rPr>
+              <w:t>ACTIVIDAD DESARROLLADA EN EL CENTRO DE TRABAJO:</w:t>
+            </w:r>
+          </w:p>
+          <w:p>
+            <w:pPr>
+              <w:widowControl w:val="0"/>
+              <w:pBdr>
+                <w:top w:val="nil"/>
+                <w:left w:val="nil"/>
+                <w:bottom w:val="nil"/>
+                <w:right w:val="nil"/>
+                <w:between w:val="nil"/>
+              </w:pBdr>
+              <w:spacing w:line="240" w:lineRule="auto"/>
+              <w:jc w:val="both"/>
+              <w:rPr>
+                <w:rFonts w:ascii="Calibri" w:eastAsia="Calibri" w:hAnsi="Calibri" w:cs="Calibri"/>
+              </w:rPr>
+            </w:pPr>
+            <w:r>
+              <w:rPr>
+                <w:rFonts w:ascii="Calibri" w:eastAsia="Calibri" w:hAnsi="Calibri" w:cs="Calibri"/>
+              </w:rPr>
+              <w:t xml:space="preserve">{%= </w:t>
+            </w:r>
+            <w:r>
+              <w:rPr>
+                <w:rFonts w:ascii="Calibri" w:hAnsi="Calibri" w:cs="Calibri"/>
+                <w:color w:val="000000"/>
+                <w:shd w:val="clear" w:color="auto" w:fill="FFFFFF"/>
+              </w:rPr>
+              <w:t xml:space="preserve">centro.actividad </w:t>
+            </w:r>
+            <w:r>
+              <w:rPr>
+                <w:rFonts w:ascii="Calibri" w:eastAsia="Calibri" w:hAnsi="Calibri" w:cs="Calibri"/>
+              </w:rPr>
+              <w:t>%}</w:t>
+            </w:r>
+          </w:p>
+        </w:tc>
+      </w:tr>
+      <w:tr>
+        <w:tc>
+          <w:tcPr>
+            <w:tcW w:w="9029" w:type="dxa"/>
+            <w:shd w:val="clear" w:color="auto" w:fill="auto"/>
+            <w:tcMar>
+              <w:top w:w="100" w:type="dxa"/>
+              <w:left w:w="100" w:type="dxa"/>
+              <w:bottom w:w="100" w:type="dxa"/>
+              <w:right w:w="100" w:type="dxa"/>
+            </w:tcMar>
+          </w:tcPr>
+          <w:p>
+            <w:pPr>
+              <w:widowControl w:val="0"/>
+              <w:pBdr>
+                <w:top w:val="nil"/>
+                <w:left w:val="nil"/>
+                <w:bottom w:val="nil"/>
+                <w:right w:val="nil"/>
+                <w:between w:val="nil"/>
+              </w:pBdr>
+              <w:spacing w:line="240" w:lineRule="auto"/>
+              <w:jc w:val="both"/>
+              <w:rPr>
+                <w:rFonts w:ascii="Calibri" w:hAnsi="Calibri" w:cs="Calibri"/>
+                <w:color w:val="000000"/>
+                <w:shd w:val="clear" w:color="auto" w:fill="FFFFFF"/>
+              </w:rPr>
+            </w:pPr>
+            <w:r>
+              <w:rPr>
+                <w:rFonts w:ascii="Calibri" w:hAnsi="Calibri" w:cs="Calibri"/>
+                <w:color w:val="000000"/>
+                <w:shd w:val="clear" w:color="auto" w:fill="FFFFFF"/>
+              </w:rPr>
+              <w:t>DIRECCIÓN DEL CENTRO DE TRABAJO:</w:t>
+            </w:r>
+          </w:p>
+          <w:p>
+            <w:pPr>
+              <w:widowControl w:val="0"/>
+              <w:pBdr>
+                <w:top w:val="nil"/>
+                <w:left w:val="nil"/>
+                <w:bottom w:val="nil"/>
+                <w:right w:val="nil"/>
+                <w:between w:val="nil"/>
+              </w:pBdr>
+              <w:spacing w:line="240" w:lineRule="auto"/>
+              <w:jc w:val="both"/>
+              <w:rPr>
+                <w:rFonts w:ascii="Calibri" w:hAnsi="Calibri" w:cs="Calibri"/>
+                <w:color w:val="000000"/>
+                <w:shd w:val="clear" w:color="auto" w:fill="FFFFFF"/>
+              </w:rPr>
+            </w:pPr>
+            <w:r>
+              <w:rPr>
+                <w:rFonts w:ascii="Calibri" w:eastAsia="Calibri" w:hAnsi="Calibri" w:cs="Calibri"/>
+              </w:rPr>
+              <w:t xml:space="preserve">{%= </w:t>
+            </w:r>
+            <w:r>
+              <w:rPr>
+                <w:rFonts w:ascii="Calibri" w:hAnsi="Calibri" w:cs="Calibri"/>
+                <w:color w:val="000000"/>
+                <w:shd w:val="clear" w:color="auto" w:fill="FFFFFF"/>
+              </w:rPr>
+              <w:t xml:space="preserve">centro.direccion </w:t>
+            </w:r>
+            <w:r>
+              <w:rPr>
+                <w:rFonts w:ascii="Calibri" w:eastAsia="Calibri" w:hAnsi="Calibri" w:cs="Calibri"/>
+              </w:rPr>
+              <w:t xml:space="preserve">%}, {%= </w:t>
+            </w:r>
+            <w:r>
+              <w:rPr>
+                <w:rFonts w:ascii="Calibri" w:hAnsi="Calibri" w:cs="Calibri"/>
+                <w:color w:val="000000"/>
+                <w:shd w:val="clear" w:color="auto" w:fill="FFFFFF"/>
+              </w:rPr>
+              <w:t>centro.</w:t>
+            </w:r>
+            <w:r>
+              <w:rPr>
+                <w:rFonts w:ascii="Calibri" w:hAnsi="Calibri" w:cs="Calibri"/>
+                <w:color w:val="000000"/>
+                <w:shd w:val="clear" w:color="auto" w:fill="FFFFFF"/>
+              </w:rPr>
+              <w:t>poblacion</w:t>
+            </w:r>
+            <w:r>
+              <w:rPr>
+                <w:rFonts w:ascii="Calibri" w:hAnsi="Calibri" w:cs="Calibri"/>
+                <w:color w:val="000000"/>
+                <w:shd w:val="clear" w:color="auto" w:fill="FFFFFF"/>
+              </w:rPr>
+              <w:t xml:space="preserve"> </w:t>
+            </w:r>
+            <w:r>
+              <w:rPr>
+                <w:rFonts w:ascii="Calibri" w:eastAsia="Calibri" w:hAnsi="Calibri" w:cs="Calibri"/>
+              </w:rPr>
+              <w:t xml:space="preserve">%}, {%= </w:t>
+            </w:r>
+            <w:r>
+              <w:rPr>
+                <w:rFonts w:ascii="Calibri" w:hAnsi="Calibri" w:cs="Calibri"/>
+                <w:color w:val="000000"/>
+                <w:shd w:val="clear" w:color="auto" w:fill="FFFFFF"/>
+              </w:rPr>
+              <w:t xml:space="preserve">centro.cp </w:t>
+            </w:r>
+            <w:r>
+              <w:rPr>
+                <w:rFonts w:ascii="Calibri" w:eastAsia="Calibri" w:hAnsi="Calibri" w:cs="Calibri"/>
+              </w:rPr>
+              <w:t xml:space="preserve">%}, {%= </w:t>
+            </w:r>
+            <w:r>
+              <w:rPr>
+                <w:rFonts w:ascii="Calibri" w:hAnsi="Calibri" w:cs="Calibri"/>
+                <w:color w:val="000000"/>
+                <w:shd w:val="clear" w:color="auto" w:fill="FFFFFF"/>
+              </w:rPr>
+              <w:t xml:space="preserve">centro.provincia </w:t>
+            </w:r>
+            <w:r>
+              <w:rPr>
+                <w:rFonts w:ascii="Calibri" w:eastAsia="Calibri" w:hAnsi="Calibri" w:cs="Calibri"/>
+              </w:rPr>
+              <w:t>%}</w:t>
+            </w:r>
+          </w:p>
+        </w:tc>
+      </w:tr>
+      <w:tr>
+        <w:tc>
+          <w:tcPr>
+            <w:tcW w:w="9029" w:type="dxa"/>
+            <w:shd w:val="clear" w:color="auto" w:fill="auto"/>
+            <w:tcMar>
+              <w:top w:w="100" w:type="dxa"/>
+              <w:left w:w="100" w:type="dxa"/>
+              <w:bottom w:w="100" w:type="dxa"/>
+              <w:right w:w="100" w:type="dxa"/>
+            </w:tcMar>
+          </w:tcPr>
+          <w:p>
+            <w:pPr>
+              <w:widowControl w:val="0"/>
+              <w:pBdr>
+                <w:top w:val="nil"/>
+                <w:left w:val="nil"/>
+                <w:bottom w:val="nil"/>
+                <w:right w:val="nil"/>
+                <w:between w:val="nil"/>
+              </w:pBdr>
+              <w:spacing w:line="240" w:lineRule="auto"/>
+              <w:jc w:val="both"/>
+              <w:rPr>
+                <w:rFonts w:ascii="Calibri" w:eastAsia="Calibri" w:hAnsi="Calibri" w:cs="Calibri"/>
+              </w:rPr>
+            </w:pPr>
+            <w:r>
+              <w:rPr>
+                <w:rFonts w:ascii="Calibri" w:eastAsia="Calibri" w:hAnsi="Calibri" w:cs="Calibri"/>
+              </w:rPr>
+              <w:t xml:space="preserve">LOCALIZACIÓN: </w:t>
+            </w:r>
+          </w:p>
+          <w:p>
+            <w:pPr>
+              <w:pStyle w:val="NormalWeb"/>
+              <w:spacing w:before="0" w:beforeAutospacing="0" w:after="0" w:afterAutospacing="0"/>
+            </w:pPr>
+            <w:r>
+              <w:rPr>
+                <w:rFonts w:ascii="Calibri" w:hAnsi="Calibri" w:cs="Calibri"/>
+                <w:color w:val="000000"/>
+                <w:sz w:val="22"/>
+                <w:szCs w:val="22"/>
+                <w:shd w:val="clear" w:color="auto" w:fill="FFFFFF"/>
+              </w:rPr>
+              <w:t xml:space="preserve">El centro se encuentra ubicado en una </w:t>
+            </w:r>
+            <w:r>
+              <w:rPr>
+                <w:rFonts w:ascii="Calibri" w:hAnsi="Calibri" w:cs="Calibri"/>
+                <w:color w:val="000000"/>
+                <w:sz w:val="22"/>
+                <w:szCs w:val="22"/>
+                <w:shd w:val="clear" w:color="auto" w:fill="FFFFFF"/>
+              </w:rPr>
+              <w:t xml:space="preserve">zona </w:t>
+            </w:r>
+            <w:r>
+              <w:rPr>
+                <w:rFonts w:ascii="Calibri" w:eastAsia="Calibri" w:hAnsi="Calibri" w:cs="Calibri"/>
+              </w:rPr>
+              <w:t>{%= centro.</w:t>
+            </w:r>
+            <w:r>
+              <w:rPr>
+                <w:rFonts w:ascii="Calibri" w:eastAsia="Calibri" w:hAnsi="Calibri" w:cs="Calibri"/>
+              </w:rPr>
+              <w:t>entorno</w:t>
+            </w:r>
+            <w:r>
+              <w:rPr>
+                <w:rFonts w:ascii="Calibri" w:eastAsia="Calibri" w:hAnsi="Calibri" w:cs="Calibri"/>
+              </w:rPr>
+              <w:t xml:space="preserve"> %}</w:t>
+            </w:r>
+            <w:r>
+              <w:rPr>
+                <w:rFonts w:ascii="Calibri" w:hAnsi="Calibri" w:cs="Calibri"/>
+                <w:color w:val="000000"/>
+                <w:sz w:val="22"/>
+                <w:szCs w:val="22"/>
+                <w:shd w:val="clear" w:color="auto" w:fill="FFFFFF"/>
+              </w:rPr>
+              <w:t xml:space="preserve">, lindando a la derecha con </w:t>
+            </w:r>
+            <w:r>
+              <w:rPr>
+                <w:rFonts w:ascii="Calibri" w:eastAsia="Calibri" w:hAnsi="Calibri" w:cs="Calibri"/>
+              </w:rPr>
+              <w:t>{%= centro.</w:t>
+            </w:r>
+            <w:r>
+              <w:rPr>
+                <w:rFonts w:ascii="Calibri" w:eastAsia="Calibri" w:hAnsi="Calibri" w:cs="Calibri"/>
+              </w:rPr>
+              <w:t>act_derecha</w:t>
+            </w:r>
+            <w:r>
+              <w:rPr>
+                <w:rFonts w:ascii="Calibri" w:eastAsia="Calibri" w:hAnsi="Calibri" w:cs="Calibri"/>
+              </w:rPr>
+              <w:t xml:space="preserve"> %}, </w:t>
+            </w:r>
+            <w:r>
+              <w:rPr>
+                <w:rFonts w:ascii="Calibri" w:hAnsi="Calibri" w:cs="Calibri"/>
+                <w:color w:val="000000"/>
+                <w:sz w:val="22"/>
+                <w:szCs w:val="22"/>
+                <w:shd w:val="clear" w:color="auto" w:fill="FFFFFF"/>
+              </w:rPr>
+              <w:t xml:space="preserve">a la izquierda con </w:t>
+            </w:r>
+            <w:r>
+              <w:rPr>
+                <w:rFonts w:ascii="Calibri" w:eastAsia="Calibri" w:hAnsi="Calibri" w:cs="Calibri"/>
+              </w:rPr>
+              <w:t>{%= centro.</w:t>
+            </w:r>
+            <w:r>
+              <w:rPr>
+                <w:rFonts w:ascii="Calibri" w:eastAsia="Calibri" w:hAnsi="Calibri" w:cs="Calibri"/>
+              </w:rPr>
+              <w:t xml:space="preserve"> act_izquierda </w:t>
+            </w:r>
+            <w:r>
+              <w:rPr>
+                <w:rFonts w:ascii="Calibri" w:eastAsia="Calibri" w:hAnsi="Calibri" w:cs="Calibri"/>
+              </w:rPr>
+              <w:t>%}</w:t>
+            </w:r>
+            <w:r>
+              <w:rPr>
+                <w:rFonts w:ascii="Calibri" w:hAnsi="Calibri" w:cs="Calibri"/>
+                <w:color w:val="000000"/>
+                <w:sz w:val="22"/>
+                <w:szCs w:val="22"/>
+                <w:shd w:val="clear" w:color="auto" w:fill="FFFFFF"/>
+              </w:rPr>
+              <w:t xml:space="preserve">, por el frontal con </w:t>
+            </w:r>
+            <w:r>
+              <w:rPr>
+                <w:rFonts w:ascii="Calibri" w:eastAsia="Calibri" w:hAnsi="Calibri" w:cs="Calibri"/>
+              </w:rPr>
+              <w:t>{%= centro.</w:t>
+            </w:r>
+            <w:r>
+              <w:rPr>
+                <w:rFonts w:ascii="Calibri" w:eastAsia="Calibri" w:hAnsi="Calibri" w:cs="Calibri"/>
+              </w:rPr>
+              <w:t xml:space="preserve"> act_frontal </w:t>
+            </w:r>
+            <w:r>
+              <w:rPr>
+                <w:rFonts w:ascii="Calibri" w:eastAsia="Calibri" w:hAnsi="Calibri" w:cs="Calibri"/>
+              </w:rPr>
+              <w:t xml:space="preserve">%} </w:t>
+            </w:r>
+            <w:r>
+              <w:rPr>
+                <w:rFonts w:ascii="Calibri" w:hAnsi="Calibri" w:cs="Calibri"/>
+                <w:color w:val="000000"/>
+                <w:sz w:val="22"/>
+                <w:szCs w:val="22"/>
+                <w:shd w:val="clear" w:color="auto" w:fill="FFFFFF"/>
+              </w:rPr>
+              <w:t xml:space="preserve">y por la parte trasera con </w:t>
+            </w:r>
+            <w:r>
+              <w:rPr>
+                <w:rFonts w:ascii="Calibri" w:eastAsia="Calibri" w:hAnsi="Calibri" w:cs="Calibri"/>
+              </w:rPr>
+              <w:t>{%= centro.</w:t>
+            </w:r>
+            <w:r>
+              <w:rPr>
+                <w:rFonts w:ascii="Calibri" w:eastAsia="Calibri" w:hAnsi="Calibri" w:cs="Calibri"/>
+              </w:rPr>
+              <w:t xml:space="preserve"> act_trasera</w:t>
+            </w:r>
+            <w:r>
+              <w:rPr>
+                <w:rFonts w:ascii="Calibri" w:eastAsia="Calibri" w:hAnsi="Calibri" w:cs="Calibri"/>
+              </w:rPr>
+              <w:t>%}</w:t>
+            </w:r>
+            <w:r>
+              <w:rPr>
+                <w:rFonts w:ascii="Calibri" w:hAnsi="Calibri" w:cs="Calibri"/>
+                <w:color w:val="000000"/>
+                <w:sz w:val="22"/>
+                <w:szCs w:val="22"/>
+                <w:shd w:val="clear" w:color="auto" w:fill="FFFFFF"/>
+              </w:rPr>
+              <w:t xml:space="preserve">. Limita superiormente con </w:t>
+            </w:r>
+            <w:r>
+              <w:rPr>
+                <w:rFonts w:ascii="Calibri" w:eastAsia="Calibri" w:hAnsi="Calibri" w:cs="Calibri"/>
+              </w:rPr>
+              <w:t>{%= centro.</w:t>
+            </w:r>
+            <w:r>
+              <w:rPr>
+                <w:rFonts w:ascii="Calibri" w:eastAsia="Calibri" w:hAnsi="Calibri" w:cs="Calibri"/>
+              </w:rPr>
+              <w:t xml:space="preserve"> act_superior </w:t>
+            </w:r>
+            <w:r>
+              <w:rPr>
+                <w:rFonts w:ascii="Calibri" w:eastAsia="Calibri" w:hAnsi="Calibri" w:cs="Calibri"/>
+              </w:rPr>
+              <w:t>%}</w:t>
+            </w:r>
+            <w:r>
+              <w:rPr>
+                <w:rFonts w:ascii="Calibri" w:hAnsi="Calibri" w:cs="Calibri"/>
+                <w:color w:val="000000"/>
+                <w:sz w:val="22"/>
+                <w:szCs w:val="22"/>
+                <w:shd w:val="clear" w:color="auto" w:fill="FFFFFF"/>
+              </w:rPr>
+              <w:t xml:space="preserve">e inferiormente con </w:t>
+            </w:r>
+            <w:r>
+              <w:rPr>
+                <w:rFonts w:ascii="Calibri" w:eastAsia="Calibri" w:hAnsi="Calibri" w:cs="Calibri"/>
+              </w:rPr>
+              <w:t>{%= centro.</w:t>
+            </w:r>
+            <w:r>
+              <w:rPr>
+                <w:rFonts w:ascii="Calibri" w:eastAsia="Calibri" w:hAnsi="Calibri" w:cs="Calibri"/>
+              </w:rPr>
+              <w:t xml:space="preserve"> act_inferior</w:t>
+            </w:r>
+            <w:r>
+              <w:rPr>
+                <w:rFonts w:ascii="Calibri" w:eastAsia="Calibri" w:hAnsi="Calibri" w:cs="Calibri"/>
+              </w:rPr>
+              <w:t>%}</w:t>
+            </w:r>
+          </w:p>
+          <w:p>
+            <w:pPr>
+              <w:widowControl w:val="0"/>
+              <w:pBdr>
+                <w:top w:val="nil"/>
+                <w:left w:val="nil"/>
+                <w:bottom w:val="nil"/>
+                <w:right w:val="nil"/>
+                <w:between w:val="nil"/>
+              </w:pBdr>
+              <w:spacing w:line="240" w:lineRule="auto"/>
+              <w:jc w:val="both"/>
+              <w:rPr>
+                <w:rFonts w:ascii="Calibri" w:hAnsi="Calibri" w:cs="Calibri"/>
+                <w:color w:val="000000"/>
+                <w:shd w:val="clear" w:color="auto" w:fill="FFFFFF"/>
+              </w:rPr>
+            </w:pPr>
+          </w:p>
+        </w:tc>
+      </w:tr>
+      <w:tr>
+        <w:tc>
+          <w:tcPr>
+            <w:tcW w:w="9029" w:type="dxa"/>
+            <w:shd w:val="clear" w:color="auto" w:fill="auto"/>
+            <w:tcMar>
+              <w:top w:w="100" w:type="dxa"/>
+              <w:left w:w="100" w:type="dxa"/>
+              <w:bottom w:w="100" w:type="dxa"/>
+              <w:right w:w="100" w:type="dxa"/>
+            </w:tcMar>
+          </w:tcPr>
+          <w:p>
+            <w:pPr>
+              <w:widowControl w:val="0"/>
+              <w:pBdr>
+                <w:top w:val="nil"/>
+                <w:left w:val="nil"/>
+                <w:bottom w:val="nil"/>
+                <w:right w:val="nil"/>
+                <w:between w:val="nil"/>
+              </w:pBdr>
+              <w:spacing w:line="240" w:lineRule="auto"/>
+              <w:jc w:val="both"/>
+              <w:rPr>
+                <w:rFonts w:ascii="Calibri" w:hAnsi="Calibri" w:cs="Calibri"/>
+                <w:color w:val="000000"/>
+                <w:shd w:val="clear" w:color="auto" w:fill="FFFFFF"/>
+              </w:rPr>
+            </w:pPr>
+            <w:r>
+              <w:rPr>
+                <w:rFonts w:ascii="Calibri" w:hAnsi="Calibri" w:cs="Calibri"/>
+                <w:color w:val="000000"/>
+                <w:shd w:val="clear" w:color="auto" w:fill="FFFFFF"/>
+              </w:rPr>
+              <w:t xml:space="preserve">No DE PLANTAS DEL EDIFICIO: </w:t>
+            </w:r>
+            <w:r>
+              <w:rPr>
+                <w:rFonts w:ascii="Calibri" w:eastAsia="Calibri" w:hAnsi="Calibri" w:cs="Calibri"/>
+              </w:rPr>
+              <w:t>{%= centro.</w:t>
+            </w:r>
+            <w:r>
+              <w:rPr>
+                <w:rFonts w:ascii="Calibri" w:eastAsia="Calibri" w:hAnsi="Calibri" w:cs="Calibri"/>
+              </w:rPr>
+              <w:t>plantas_ocupadas</w:t>
+            </w:r>
+            <w:r>
+              <w:rPr>
+                <w:rFonts w:ascii="Calibri" w:eastAsia="Calibri" w:hAnsi="Calibri" w:cs="Calibri"/>
+              </w:rPr>
+              <w:t xml:space="preserve"> %}</w:t>
+            </w:r>
+          </w:p>
+        </w:tc>
+      </w:tr>
+      <w:tr>
+        <w:tc>
+          <w:tcPr>
+            <w:tcW w:w="9029" w:type="dxa"/>
+            <w:shd w:val="clear" w:color="auto" w:fill="auto"/>
+            <w:tcMar>
+              <w:top w:w="100" w:type="dxa"/>
+              <w:left w:w="100" w:type="dxa"/>
+              <w:bottom w:w="100" w:type="dxa"/>
+              <w:right w:w="100" w:type="dxa"/>
+            </w:tcMar>
+          </w:tcPr>
+          <w:p>
+            <w:pPr>
+              <w:widowControl w:val="0"/>
+              <w:pBdr>
+                <w:top w:val="nil"/>
+                <w:left w:val="nil"/>
+                <w:bottom w:val="nil"/>
+                <w:right w:val="nil"/>
+                <w:between w:val="nil"/>
+              </w:pBdr>
+              <w:spacing w:line="240" w:lineRule="auto"/>
+              <w:jc w:val="both"/>
+              <w:rPr>
+                <w:rFonts w:ascii="Calibri" w:hAnsi="Calibri" w:cs="Calibri"/>
+                <w:color w:val="000000"/>
+                <w:shd w:val="clear" w:color="auto" w:fill="FFFFFF"/>
+              </w:rPr>
+            </w:pPr>
+            <w:r>
+              <w:rPr>
+                <w:rFonts w:ascii="Calibri" w:hAnsi="Calibri" w:cs="Calibri"/>
+                <w:color w:val="000000"/>
+                <w:shd w:val="clear" w:color="auto" w:fill="FFFFFF"/>
+              </w:rPr>
+              <w:t xml:space="preserve">SUPERFICIE: </w:t>
+            </w:r>
+            <w:r>
+              <w:rPr>
+                <w:rFonts w:ascii="Calibri" w:eastAsia="Calibri" w:hAnsi="Calibri" w:cs="Calibri"/>
+              </w:rPr>
+              <w:t>{%= centro.</w:t>
+            </w:r>
+            <w:r>
+              <w:rPr>
+                <w:rFonts w:ascii="Calibri" w:eastAsia="Calibri" w:hAnsi="Calibri" w:cs="Calibri"/>
+              </w:rPr>
+              <w:t>superficie</w:t>
+            </w:r>
+            <w:r>
+              <w:rPr>
+                <w:rFonts w:ascii="Calibri" w:eastAsia="Calibri" w:hAnsi="Calibri" w:cs="Calibri"/>
+              </w:rPr>
+              <w:t xml:space="preserve"> %} m2</w:t>
+            </w:r>
+          </w:p>
+        </w:tc>
+      </w:tr>
+      <w:tr>
+        <w:tc>
+          <w:tcPr>
+            <w:tcW w:w="9029" w:type="dxa"/>
+            <w:shd w:val="clear" w:color="auto" w:fill="auto"/>
+            <w:tcMar>
+              <w:top w:w="100" w:type="dxa"/>
+              <w:left w:w="100" w:type="dxa"/>
+              <w:bottom w:w="100" w:type="dxa"/>
+              <w:right w:w="100" w:type="dxa"/>
+            </w:tcMar>
+          </w:tcPr>
+          <w:p>
+            <w:pPr>
+              <w:widowControl w:val="0"/>
+              <w:pBdr>
+                <w:top w:val="nil"/>
+                <w:left w:val="nil"/>
+                <w:bottom w:val="nil"/>
+                <w:right w:val="nil"/>
+                <w:between w:val="nil"/>
+              </w:pBdr>
+              <w:spacing w:line="240" w:lineRule="auto"/>
+              <w:jc w:val="both"/>
+              <w:rPr>
+                <w:rFonts w:ascii="Calibri" w:hAnsi="Calibri" w:cs="Calibri"/>
+                <w:color w:val="000000"/>
+                <w:shd w:val="clear" w:color="auto" w:fill="FFFFFF"/>
+              </w:rPr>
+            </w:pPr>
+            <w:r>
+              <w:rPr>
+                <w:rFonts w:ascii="Calibri" w:hAnsi="Calibri" w:cs="Calibri"/>
+                <w:color w:val="000000"/>
+                <w:shd w:val="clear" w:color="auto" w:fill="FFFFFF"/>
+              </w:rPr>
+              <w:t xml:space="preserve">No DE EMPLEADOS: </w:t>
+            </w:r>
+            <w:r>
+              <w:rPr>
+                <w:rFonts w:ascii="Calibri" w:eastAsia="Calibri" w:hAnsi="Calibri" w:cs="Calibri"/>
+              </w:rPr>
+              <w:t>{%= centro.</w:t>
+            </w:r>
+            <w:r>
+              <w:rPr>
+                <w:rFonts w:ascii="Calibri" w:eastAsia="Calibri" w:hAnsi="Calibri" w:cs="Calibri"/>
+              </w:rPr>
+              <w:t>n_trabajadores</w:t>
+            </w:r>
+            <w:r>
+              <w:rPr>
+                <w:rFonts w:ascii="Calibri" w:eastAsia="Calibri" w:hAnsi="Calibri" w:cs="Calibri"/>
+              </w:rPr>
+              <w:t xml:space="preserve"> %}</w:t>
+            </w:r>
+          </w:p>
+        </w:tc>
+      </w:tr>
+      <w:tr>
+        <w:tc>
+          <w:tcPr>
+            <w:tcW w:w="9029" w:type="dxa"/>
+            <w:shd w:val="clear" w:color="auto" w:fill="auto"/>
+            <w:tcMar>
+              <w:top w:w="100" w:type="dxa"/>
+              <w:left w:w="100" w:type="dxa"/>
+              <w:bottom w:w="100" w:type="dxa"/>
+              <w:right w:w="100" w:type="dxa"/>
+            </w:tcMar>
+          </w:tcPr>
+          <w:p>
+            <w:pPr>
+              <w:widowControl w:val="0"/>
+              <w:pBdr>
+                <w:top w:val="nil"/>
+                <w:left w:val="nil"/>
+                <w:bottom w:val="nil"/>
+                <w:right w:val="nil"/>
+                <w:between w:val="nil"/>
+              </w:pBdr>
+              <w:spacing w:line="240" w:lineRule="auto"/>
+              <w:jc w:val="both"/>
+              <w:rPr>
+                <w:rFonts w:ascii="Calibri" w:hAnsi="Calibri" w:cs="Calibri"/>
+                <w:color w:val="000000"/>
+                <w:shd w:val="clear" w:color="auto" w:fill="FFFFFF"/>
+              </w:rPr>
+            </w:pPr>
+            <w:r>
+              <w:rPr>
+                <w:rFonts w:ascii="Calibri" w:hAnsi="Calibri" w:cs="Calibri"/>
+                <w:color w:val="000000"/>
+                <w:shd w:val="clear" w:color="auto" w:fill="FFFFFF"/>
+              </w:rPr>
+              <w:t xml:space="preserve">AFORO MÁXIMO: </w:t>
+            </w:r>
+            <w:r>
+              <w:rPr>
+                <w:rFonts w:ascii="Calibri" w:eastAsia="Calibri" w:hAnsi="Calibri" w:cs="Calibri"/>
+              </w:rPr>
+              <w:t>{%= centro.</w:t>
+            </w:r>
+            <w:r>
+              <w:rPr>
+                <w:rFonts w:ascii="Calibri" w:eastAsia="Calibri" w:hAnsi="Calibri" w:cs="Calibri"/>
+              </w:rPr>
+              <w:t>aforo_max</w:t>
+            </w:r>
+            <w:r>
+              <w:rPr>
+                <w:rFonts w:ascii="Calibri" w:eastAsia="Calibri" w:hAnsi="Calibri" w:cs="Calibri"/>
+              </w:rPr>
+              <w:t xml:space="preserve"> %}</w:t>
+            </w:r>
+            <w:r>
+              <w:rPr>
+                <w:rFonts w:ascii="Calibri" w:eastAsia="Calibri" w:hAnsi="Calibri" w:cs="Calibri"/>
+              </w:rPr>
+              <w:t xml:space="preserve"> {% end %}</w:t>
+            </w:r>
           </w:p>
         </w:tc>
       </w:tr>
@@ -2424,7 +3339,25 @@
         <w:rPr>
           <w:rFonts w:ascii="Calibri" w:eastAsia="Calibri" w:hAnsi="Calibri" w:cs="Calibri"/>
         </w:rPr>
-        <w:t>En &lt;ciudadFirma&gt;</w:t>
+        <w:t xml:space="preserve">En </w:t>
+      </w:r>
+      <w:r>
+        <w:rPr>
+          <w:rFonts w:ascii="Calibri" w:eastAsia="Calibri" w:hAnsi="Calibri" w:cs="Calibri"/>
+        </w:rPr>
+        <w:t>{%= @</w:t>
+      </w:r>
+      <w:r>
+        <w:rPr>
+          <w:rFonts w:ascii="Calibri" w:eastAsia="Calibri" w:hAnsi="Calibri" w:cs="Calibri"/>
+        </w:rPr>
+        <w:t>ciudadFirma</w:t>
+      </w:r>
+      <w:r>
+        <w:rPr>
+          <w:rFonts w:ascii="Calibri" w:eastAsia="Calibri" w:hAnsi="Calibri" w:cs="Calibri"/>
+        </w:rPr>
+        <w:t xml:space="preserve"> %}</w:t>
       </w:r>
       <w:r>
         <w:rPr>
@@ -2436,7 +3369,25 @@
         <w:rPr>
           <w:rFonts w:ascii="Calibri" w:eastAsia="Calibri" w:hAnsi="Calibri" w:cs="Calibri"/>
         </w:rPr>
-        <w:t xml:space="preserve"> a &lt;fechaFirma&gt;</w:t>
+        <w:t xml:space="preserve"> a </w:t>
+      </w:r>
+      <w:r>
+        <w:rPr>
+          <w:rFonts w:ascii="Calibri" w:eastAsia="Calibri" w:hAnsi="Calibri" w:cs="Calibri"/>
+        </w:rPr>
+        <w:t>{%= @</w:t>
+      </w:r>
+      <w:r>
+        <w:rPr>
+          <w:rFonts w:ascii="Calibri" w:eastAsia="Calibri" w:hAnsi="Calibri" w:cs="Calibri"/>
+        </w:rPr>
+        <w:t>fechaFirma</w:t>
+      </w:r>
+      <w:r>
+        <w:rPr>
+          <w:rFonts w:ascii="Calibri" w:eastAsia="Calibri" w:hAnsi="Calibri" w:cs="Calibri"/>
+        </w:rPr>
+        <w:t xml:space="preserve"> %} </w:t>
       </w:r>
     </w:p>
     <w:p>
@@ -2639,6 +3590,55 @@
                 <w:rFonts w:ascii="Calibri" w:eastAsia="Calibri" w:hAnsi="Calibri" w:cs="Calibri"/>
               </w:rPr>
               <w:t>ORGANIGRAMA</w:t>
+            </w:r>
+            <w:r>
+              <w:rPr>
+                <w:rFonts w:ascii="Calibri" w:eastAsia="Calibri" w:hAnsi="Calibri" w:cs="Calibri"/>
+              </w:rPr>
+              <w:t xml:space="preserve"> {% @organigrama.each do </w:t>
+            </w:r>
+            <w:r>
+              <w:rPr>
+                <w:rFonts w:ascii="Calibri" w:eastAsia="Calibri" w:hAnsi="Calibri" w:cs="Calibri"/>
+              </w:rPr>
+              <w:t>|o| %}</w:t>
+            </w:r>
+          </w:p>
+        </w:tc>
+      </w:tr>
+      <w:tr>
+        <w:tc>
+          <w:tcPr>
+            <w:tcW w:w="9029" w:type="dxa"/>
+            <w:shd w:val="clear" w:color="auto" w:fill="auto"/>
+            <w:tcMar>
+              <w:top w:w="100" w:type="dxa"/>
+              <w:left w:w="100" w:type="dxa"/>
+              <w:bottom w:w="100" w:type="dxa"/>
+              <w:right w:w="100" w:type="dxa"/>
+            </w:tcMar>
+          </w:tcPr>
+          <w:p>
+            <w:pPr>
+              <w:widowControl w:val="0"/>
+              <w:pBdr>
+                <w:top w:val="nil"/>
+                <w:left w:val="nil"/>
+                <w:bottom w:val="nil"/>
+                <w:right w:val="nil"/>
+                <w:between w:val="nil"/>
+              </w:pBdr>
+              <w:spacing w:line="240" w:lineRule="auto"/>
+              <w:jc w:val="both"/>
+              <w:rPr>
+                <w:rFonts w:ascii="Calibri" w:eastAsia="Calibri" w:hAnsi="Calibri" w:cs="Calibri"/>
+              </w:rPr>
+            </w:pPr>
+            <w:r>
+              <w:rPr>
+                <w:rFonts w:ascii="Calibri" w:eastAsia="Calibri" w:hAnsi="Calibri" w:cs="Calibri"/>
+              </w:rPr>
+              <w:t>{%= o %} {% end %}</w:t>
             </w:r>
           </w:p>
         </w:tc>
@@ -8178,10 +9178,7 @@
       <w:jc w:val="center"/>
     </w:pPr>
     <w:r>
-      <w:t>Plan de prevención de</w:t>
-    </w:r>
-    <w:r>
-      <w:t>:</w:t>
+      <w:t>Plan de prevención de:</w:t>
     </w:r>
   </w:p>
   <w:p>
@@ -8189,7 +9186,10 @@
       <w:jc w:val="center"/>
     </w:pPr>
     <w:r>
-      <w:t xml:space="preserve"> &lt;nombreEmpresa&gt;</w:t>
+      <w:t xml:space="preserve"> </w:t>
+    </w:r>
+    <w:r>
+      <w:t>{%= @nombreEmpresa %}</w:t>
     </w:r>
   </w:p>
   <w:p>
@@ -8945,6 +9945,23 @@
     <w:uiPriority w:val="99"/>
     <w:rsid w:val="0026253E"/>
   </w:style>
+  <w:style w:type="paragraph" w:styleId="NormalWeb">
+    <w:name w:val="Normal (Web)"/>
+    <w:basedOn w:val="Normal"/>
+    <w:uiPriority w:val="99"/>
+    <w:semiHidden/>
+    <w:unhideWhenUsed/>
+    <w:rsid w:val="00636292"/>
+    <w:pPr>
+      <w:spacing w:before="100" w:beforeAutospacing="1" w:after="100" w:afterAutospacing="1" w:line="240" w:lineRule="auto"/>
+    </w:pPr>
+    <w:rPr>
+      <w:rFonts w:ascii="Times New Roman" w:eastAsia="Times New Roman" w:hAnsi="Times New Roman" w:cs="Times New Roman"/>
+      <w:sz w:val="24"/>
+      <w:szCs w:val="24"/>
+      <w:lang w:val="es-ES"/>
+    </w:rPr>
+  </w:style>
 </w:styles>
 </file>
 

</xml_diff>